<commit_message>
add one good article about old/new friend
</commit_message>
<xml_diff>
--- a/Writing/Independent Writing/写作.docx
+++ b/Writing/Independent Writing/写作.docx
@@ -36,17 +36,25 @@
         <w:snapToGrid/>
         <w:textAlignment w:val="auto"/>
         <w:rPr>
-          <w:rFonts w:hint="eastAsia"/>
-          <w:b w:val="0"/>
-          <w:bCs w:val="0"/>
-          <w:lang w:val="en-US" w:eastAsia="zh-CN"/>
-        </w:rPr>
-      </w:pPr>
-      <w:r>
-        <w:rPr>
-          <w:rFonts w:hint="eastAsia"/>
-          <w:b w:val="0"/>
-          <w:bCs w:val="0"/>
+          <w:rFonts w:hint="eastAsia" w:ascii="Arial" w:hAnsi="Arial" w:eastAsia="宋体" w:cs="Arial"/>
+          <w:i w:val="0"/>
+          <w:caps w:val="0"/>
+          <w:color w:val="1D2A57"/>
+          <w:spacing w:val="0"/>
+          <w:sz w:val="43"/>
+          <w:szCs w:val="43"/>
+          <w:lang w:val="en-US" w:eastAsia="zh-CN"/>
+        </w:rPr>
+      </w:pPr>
+      <w:r>
+        <w:rPr>
+          <w:rFonts w:hint="eastAsia" w:ascii="Arial" w:hAnsi="Arial" w:eastAsia="宋体" w:cs="Arial"/>
+          <w:i w:val="0"/>
+          <w:caps w:val="0"/>
+          <w:color w:val="1D2A57"/>
+          <w:spacing w:val="0"/>
+          <w:sz w:val="43"/>
+          <w:szCs w:val="43"/>
           <w:lang w:val="en-US" w:eastAsia="zh-CN"/>
         </w:rPr>
         <w:t>Effectiveness and efficiency</w:t>
@@ -69,17 +77,25 @@
         <w:snapToGrid/>
         <w:textAlignment w:val="auto"/>
         <w:rPr>
-          <w:rFonts w:hint="eastAsia"/>
-          <w:b w:val="0"/>
-          <w:bCs w:val="0"/>
-          <w:lang w:val="en-US" w:eastAsia="zh-CN"/>
-        </w:rPr>
-      </w:pPr>
-      <w:r>
-        <w:rPr>
-          <w:rFonts w:hint="eastAsia"/>
-          <w:b w:val="0"/>
-          <w:bCs w:val="0"/>
+          <w:rFonts w:hint="eastAsia" w:ascii="Arial" w:hAnsi="Arial" w:eastAsia="宋体" w:cs="Arial"/>
+          <w:i w:val="0"/>
+          <w:caps w:val="0"/>
+          <w:color w:val="1D2A57"/>
+          <w:spacing w:val="0"/>
+          <w:sz w:val="43"/>
+          <w:szCs w:val="43"/>
+          <w:lang w:val="en-US" w:eastAsia="zh-CN"/>
+        </w:rPr>
+      </w:pPr>
+      <w:r>
+        <w:rPr>
+          <w:rFonts w:hint="eastAsia" w:ascii="Arial" w:hAnsi="Arial" w:eastAsia="宋体" w:cs="Arial"/>
+          <w:i w:val="0"/>
+          <w:caps w:val="0"/>
+          <w:color w:val="1D2A57"/>
+          <w:spacing w:val="0"/>
+          <w:sz w:val="43"/>
+          <w:szCs w:val="43"/>
           <w:lang w:val="en-US" w:eastAsia="zh-CN"/>
         </w:rPr>
         <w:t>Economy and finance</w:t>
@@ -102,17 +118,25 @@
         <w:snapToGrid/>
         <w:textAlignment w:val="auto"/>
         <w:rPr>
-          <w:rFonts w:hint="eastAsia"/>
-          <w:b w:val="0"/>
-          <w:bCs w:val="0"/>
-          <w:lang w:val="en-US" w:eastAsia="zh-CN"/>
-        </w:rPr>
-      </w:pPr>
-      <w:r>
-        <w:rPr>
-          <w:rFonts w:hint="eastAsia"/>
-          <w:b w:val="0"/>
-          <w:bCs w:val="0"/>
+          <w:rFonts w:hint="eastAsia" w:ascii="Arial" w:hAnsi="Arial" w:eastAsia="宋体" w:cs="Arial"/>
+          <w:i w:val="0"/>
+          <w:caps w:val="0"/>
+          <w:color w:val="1D2A57"/>
+          <w:spacing w:val="0"/>
+          <w:sz w:val="43"/>
+          <w:szCs w:val="43"/>
+          <w:lang w:val="en-US" w:eastAsia="zh-CN"/>
+        </w:rPr>
+      </w:pPr>
+      <w:r>
+        <w:rPr>
+          <w:rFonts w:hint="eastAsia" w:ascii="Arial" w:hAnsi="Arial" w:eastAsia="宋体" w:cs="Arial"/>
+          <w:i w:val="0"/>
+          <w:caps w:val="0"/>
+          <w:color w:val="1D2A57"/>
+          <w:spacing w:val="0"/>
+          <w:sz w:val="43"/>
+          <w:szCs w:val="43"/>
           <w:lang w:val="en-US" w:eastAsia="zh-CN"/>
         </w:rPr>
         <w:t>Environment and health</w:t>
@@ -135,17 +159,25 @@
         <w:snapToGrid/>
         <w:textAlignment w:val="auto"/>
         <w:rPr>
-          <w:rFonts w:hint="eastAsia"/>
-          <w:b w:val="0"/>
-          <w:bCs w:val="0"/>
-          <w:lang w:val="en-US" w:eastAsia="zh-CN"/>
-        </w:rPr>
-      </w:pPr>
-      <w:r>
-        <w:rPr>
-          <w:rFonts w:hint="eastAsia"/>
-          <w:b w:val="0"/>
-          <w:bCs w:val="0"/>
+          <w:rFonts w:hint="eastAsia" w:ascii="Arial" w:hAnsi="Arial" w:eastAsia="宋体" w:cs="Arial"/>
+          <w:i w:val="0"/>
+          <w:caps w:val="0"/>
+          <w:color w:val="1D2A57"/>
+          <w:spacing w:val="0"/>
+          <w:sz w:val="43"/>
+          <w:szCs w:val="43"/>
+          <w:lang w:val="en-US" w:eastAsia="zh-CN"/>
+        </w:rPr>
+      </w:pPr>
+      <w:r>
+        <w:rPr>
+          <w:rFonts w:hint="eastAsia" w:ascii="Arial" w:hAnsi="Arial" w:eastAsia="宋体" w:cs="Arial"/>
+          <w:i w:val="0"/>
+          <w:caps w:val="0"/>
+          <w:color w:val="1D2A57"/>
+          <w:spacing w:val="0"/>
+          <w:sz w:val="43"/>
+          <w:szCs w:val="43"/>
           <w:lang w:val="en-US" w:eastAsia="zh-CN"/>
         </w:rPr>
         <w:t>Equality and fairness</w:t>
@@ -168,17 +200,25 @@
         <w:snapToGrid/>
         <w:textAlignment w:val="auto"/>
         <w:rPr>
-          <w:rFonts w:hint="eastAsia"/>
-          <w:b w:val="0"/>
-          <w:bCs w:val="0"/>
-          <w:lang w:val="en-US" w:eastAsia="zh-CN"/>
-        </w:rPr>
-      </w:pPr>
-      <w:r>
-        <w:rPr>
-          <w:rFonts w:hint="eastAsia"/>
-          <w:b w:val="0"/>
-          <w:bCs w:val="0"/>
+          <w:rFonts w:hint="eastAsia" w:ascii="Arial" w:hAnsi="Arial" w:eastAsia="宋体" w:cs="Arial"/>
+          <w:i w:val="0"/>
+          <w:caps w:val="0"/>
+          <w:color w:val="1D2A57"/>
+          <w:spacing w:val="0"/>
+          <w:sz w:val="43"/>
+          <w:szCs w:val="43"/>
+          <w:lang w:val="en-US" w:eastAsia="zh-CN"/>
+        </w:rPr>
+      </w:pPr>
+      <w:r>
+        <w:rPr>
+          <w:rFonts w:hint="eastAsia" w:ascii="Arial" w:hAnsi="Arial" w:eastAsia="宋体" w:cs="Arial"/>
+          <w:i w:val="0"/>
+          <w:caps w:val="0"/>
+          <w:color w:val="1D2A57"/>
+          <w:spacing w:val="0"/>
+          <w:sz w:val="43"/>
+          <w:szCs w:val="43"/>
           <w:lang w:val="en-US" w:eastAsia="zh-CN"/>
         </w:rPr>
         <w:t>Feasibility and compatibility</w:t>
@@ -201,17 +241,25 @@
         <w:snapToGrid/>
         <w:textAlignment w:val="auto"/>
         <w:rPr>
-          <w:rFonts w:hint="eastAsia"/>
-          <w:b w:val="0"/>
-          <w:bCs w:val="0"/>
-          <w:lang w:val="en-US" w:eastAsia="zh-CN"/>
-        </w:rPr>
-      </w:pPr>
-      <w:r>
-        <w:rPr>
-          <w:rFonts w:hint="eastAsia"/>
-          <w:b w:val="0"/>
-          <w:bCs w:val="0"/>
+          <w:rFonts w:hint="eastAsia" w:ascii="Arial" w:hAnsi="Arial" w:eastAsia="宋体" w:cs="Arial"/>
+          <w:i w:val="0"/>
+          <w:caps w:val="0"/>
+          <w:color w:val="1D2A57"/>
+          <w:spacing w:val="0"/>
+          <w:sz w:val="43"/>
+          <w:szCs w:val="43"/>
+          <w:lang w:val="en-US" w:eastAsia="zh-CN"/>
+        </w:rPr>
+      </w:pPr>
+      <w:r>
+        <w:rPr>
+          <w:rFonts w:hint="eastAsia" w:ascii="Arial" w:hAnsi="Arial" w:eastAsia="宋体" w:cs="Arial"/>
+          <w:i w:val="0"/>
+          <w:caps w:val="0"/>
+          <w:color w:val="1D2A57"/>
+          <w:spacing w:val="0"/>
+          <w:sz w:val="43"/>
+          <w:szCs w:val="43"/>
           <w:lang w:val="en-US" w:eastAsia="zh-CN"/>
         </w:rPr>
         <w:t>Culture and globalization</w:t>
@@ -234,17 +282,25 @@
         <w:snapToGrid/>
         <w:textAlignment w:val="auto"/>
         <w:rPr>
-          <w:rFonts w:hint="default"/>
-          <w:b w:val="0"/>
-          <w:bCs w:val="0"/>
-          <w:lang w:val="en-US" w:eastAsia="zh-CN"/>
-        </w:rPr>
-      </w:pPr>
-      <w:r>
-        <w:rPr>
-          <w:rFonts w:hint="eastAsia"/>
-          <w:b w:val="0"/>
-          <w:bCs w:val="0"/>
+          <w:rFonts w:hint="default" w:ascii="Arial" w:hAnsi="Arial" w:eastAsia="宋体" w:cs="Arial"/>
+          <w:i w:val="0"/>
+          <w:caps w:val="0"/>
+          <w:color w:val="1D2A57"/>
+          <w:spacing w:val="0"/>
+          <w:sz w:val="43"/>
+          <w:szCs w:val="43"/>
+          <w:lang w:val="en-US" w:eastAsia="zh-CN"/>
+        </w:rPr>
+      </w:pPr>
+      <w:r>
+        <w:rPr>
+          <w:rFonts w:hint="eastAsia" w:ascii="Arial" w:hAnsi="Arial" w:eastAsia="宋体" w:cs="Arial"/>
+          <w:i w:val="0"/>
+          <w:caps w:val="0"/>
+          <w:color w:val="1D2A57"/>
+          <w:spacing w:val="0"/>
+          <w:sz w:val="43"/>
+          <w:szCs w:val="43"/>
           <w:lang w:val="en-US" w:eastAsia="zh-CN"/>
         </w:rPr>
         <w:t>Technology and internet</w:t>
@@ -267,28 +323,51 @@
         <w:snapToGrid/>
         <w:textAlignment w:val="auto"/>
         <w:rPr>
-          <w:rFonts w:hint="default"/>
-          <w:b/>
-          <w:bCs/>
-          <w:lang w:val="en-US" w:eastAsia="zh-CN"/>
-        </w:rPr>
-      </w:pPr>
-    </w:p>
-    <w:p>
-      <w:pPr>
-        <w:pStyle w:val="2"/>
-        <w:bidi w:val="0"/>
-        <w:rPr>
-          <w:rFonts w:hint="eastAsia"/>
-          <w:lang w:val="en-US" w:eastAsia="zh-CN"/>
-        </w:rPr>
-      </w:pPr>
-      <w:r>
-        <w:rPr>
-          <w:rFonts w:hint="eastAsia"/>
-          <w:lang w:val="en-US" w:eastAsia="zh-CN"/>
-        </w:rPr>
-        <w:t>Structure</w:t>
+          <w:rFonts w:hint="eastAsia" w:ascii="Arial" w:hAnsi="Arial" w:eastAsia="宋体" w:cs="Arial"/>
+          <w:i w:val="0"/>
+          <w:caps w:val="0"/>
+          <w:color w:val="1D2A57"/>
+          <w:spacing w:val="0"/>
+          <w:sz w:val="43"/>
+          <w:szCs w:val="43"/>
+          <w:lang w:val="en-US" w:eastAsia="zh-CN"/>
+        </w:rPr>
+      </w:pPr>
+      <w:r>
+        <w:rPr>
+          <w:rFonts w:ascii="Arial" w:hAnsi="Arial" w:eastAsia="宋体" w:cs="Arial"/>
+          <w:i w:val="0"/>
+          <w:color w:val="1D2A57"/>
+          <w:spacing w:val="0"/>
+          <w:sz w:val="43"/>
+          <w:szCs w:val="43"/>
+        </w:rPr>
+        <w:t>R</w:t>
+      </w:r>
+      <w:r>
+        <w:rPr>
+          <w:rFonts w:ascii="Arial" w:hAnsi="Arial" w:eastAsia="宋体" w:cs="Arial"/>
+          <w:i w:val="0"/>
+          <w:caps w:val="0"/>
+          <w:color w:val="1D2A57"/>
+          <w:spacing w:val="0"/>
+          <w:sz w:val="43"/>
+          <w:szCs w:val="43"/>
+        </w:rPr>
+        <w:t>eliability</w:t>
+      </w:r>
+      <w:r>
+        <w:rPr>
+          <w:rFonts w:hint="eastAsia" w:ascii="Arial" w:hAnsi="Arial" w:eastAsia="宋体" w:cs="Arial"/>
+          <w:i w:val="0"/>
+          <w:caps w:val="0"/>
+          <w:color w:val="1D2A57"/>
+          <w:spacing w:val="0"/>
+          <w:sz w:val="43"/>
+          <w:szCs w:val="43"/>
+          <w:lang w:val="en-US" w:eastAsia="zh-CN"/>
+        </w:rPr>
+        <w:t xml:space="preserve"> and sympathy</w:t>
       </w:r>
     </w:p>
     <w:p>
@@ -308,20 +387,40 @@
         <w:snapToGrid/>
         <w:textAlignment w:val="auto"/>
         <w:rPr>
-          <w:rFonts w:hint="eastAsia"/>
-          <w:b/>
-          <w:bCs/>
-          <w:lang w:val="en-US" w:eastAsia="zh-CN"/>
-        </w:rPr>
-      </w:pPr>
-      <w:r>
-        <w:rPr>
-          <w:rFonts w:hint="eastAsia"/>
-          <w:b/>
-          <w:bCs/>
-          <w:lang w:val="en-US" w:eastAsia="zh-CN"/>
-        </w:rPr>
-        <w:t>背景+对方观点+自己观点</w:t>
+          <w:rFonts w:hint="eastAsia" w:ascii="Arial" w:hAnsi="Arial" w:eastAsia="宋体" w:cs="Arial"/>
+          <w:i w:val="0"/>
+          <w:caps w:val="0"/>
+          <w:color w:val="1D2A57"/>
+          <w:spacing w:val="0"/>
+          <w:sz w:val="43"/>
+          <w:szCs w:val="43"/>
+          <w:lang w:val="en-US" w:eastAsia="zh-CN"/>
+        </w:rPr>
+      </w:pPr>
+      <w:r>
+        <w:rPr>
+          <w:rFonts w:hint="eastAsia" w:ascii="Arial" w:hAnsi="Arial" w:eastAsia="宋体" w:cs="Arial"/>
+          <w:i w:val="0"/>
+          <w:color w:val="1D2A57"/>
+          <w:spacing w:val="0"/>
+          <w:sz w:val="43"/>
+          <w:szCs w:val="43"/>
+          <w:lang w:val="en-US" w:eastAsia="zh-CN"/>
+        </w:rPr>
+        <w:t>M</w:t>
+      </w:r>
+      <w:r>
+        <w:rPr>
+          <w:rFonts w:hint="eastAsia" w:ascii="Arial" w:hAnsi="Arial" w:eastAsia="宋体" w:cs="Arial"/>
+          <w:i w:val="0"/>
+          <w:caps w:val="0"/>
+          <w:color w:val="1D2A57"/>
+          <w:spacing w:val="0"/>
+          <w:sz w:val="43"/>
+          <w:szCs w:val="43"/>
+          <w:lang w:val="en-US" w:eastAsia="zh-CN"/>
+        </w:rPr>
+        <w:t>oney and reputation</w:t>
       </w:r>
     </w:p>
     <w:p>
@@ -349,37 +448,17 @@
       </w:pPr>
       <w:r>
         <w:rPr>
-          <w:rFonts w:hint="eastAsia"/>
-          <w:b/>
-          <w:bCs/>
-          <w:lang w:val="en-US" w:eastAsia="zh-CN"/>
-        </w:rPr>
-        <w:t>TS+解释+例子</w:t>
-      </w:r>
-    </w:p>
-    <w:p>
-      <w:pPr>
-        <w:keepNext w:val="0"/>
-        <w:keepLines w:val="0"/>
-        <w:pageBreakBefore w:val="0"/>
-        <w:widowControl w:val="0"/>
-        <w:kinsoku/>
-        <w:wordWrap/>
-        <w:overflowPunct/>
-        <w:topLinePunct w:val="0"/>
-        <w:autoSpaceDE/>
-        <w:autoSpaceDN/>
-        <w:bidi w:val="0"/>
-        <w:adjustRightInd/>
-        <w:snapToGrid/>
-        <w:textAlignment w:val="auto"/>
-        <w:rPr>
-          <w:rFonts w:hint="eastAsia"/>
-          <w:b/>
-          <w:bCs/>
-          <w:lang w:val="en-US" w:eastAsia="zh-CN"/>
-        </w:rPr>
-      </w:pPr>
+          <w:rFonts w:hint="eastAsia" w:ascii="Arial" w:hAnsi="Arial" w:eastAsia="宋体" w:cs="Arial"/>
+          <w:i w:val="0"/>
+          <w:caps w:val="0"/>
+          <w:color w:val="1D2A57"/>
+          <w:spacing w:val="0"/>
+          <w:sz w:val="43"/>
+          <w:szCs w:val="43"/>
+          <w:lang w:val="en-US" w:eastAsia="zh-CN"/>
+        </w:rPr>
+        <w:t>convenience</w:t>
+      </w:r>
     </w:p>
     <w:p>
       <w:pPr>
@@ -400,44 +479,19 @@
     </w:p>
     <w:p>
       <w:pPr>
-        <w:keepNext w:val="0"/>
-        <w:keepLines w:val="0"/>
-        <w:pageBreakBefore w:val="0"/>
-        <w:widowControl w:val="0"/>
-        <w:kinsoku/>
-        <w:wordWrap/>
-        <w:overflowPunct/>
-        <w:topLinePunct w:val="0"/>
-        <w:autoSpaceDE/>
-        <w:autoSpaceDN/>
-        <w:bidi w:val="0"/>
-        <w:adjustRightInd/>
-        <w:snapToGrid/>
-        <w:textAlignment w:val="auto"/>
-        <w:rPr>
-          <w:rFonts w:hint="eastAsia"/>
-          <w:b w:val="0"/>
-          <w:bCs w:val="0"/>
-          <w:lang w:val="en-US" w:eastAsia="zh-CN"/>
-        </w:rPr>
-      </w:pPr>
-      <w:r>
-        <w:rPr>
-          <w:rFonts w:hint="eastAsia"/>
-          <w:b/>
-          <w:bCs/>
-          <w:lang w:val="en-US" w:eastAsia="zh-CN"/>
-        </w:rPr>
-        <w:t xml:space="preserve">Example1: </w:t>
-      </w:r>
-      <w:r>
-        <w:rPr>
-          <w:rFonts w:hint="eastAsia"/>
-          <w:b w:val="0"/>
-          <w:bCs w:val="0"/>
-          <w:lang w:val="en-US" w:eastAsia="zh-CN"/>
-        </w:rPr>
-        <w:t>People often buy products not because they really need them but because other people have them.</w:t>
+        <w:pStyle w:val="3"/>
+        <w:bidi w:val="0"/>
+        <w:rPr>
+          <w:rFonts w:hint="eastAsia"/>
+          <w:lang w:val="en-US" w:eastAsia="zh-CN"/>
+        </w:rPr>
+      </w:pPr>
+      <w:r>
+        <w:rPr>
+          <w:rFonts w:hint="eastAsia"/>
+          <w:lang w:val="en-US" w:eastAsia="zh-CN"/>
+        </w:rPr>
+        <w:t>Example1: People often buy products not because they really need them but because other people have them.</w:t>
       </w:r>
     </w:p>
     <w:p>
@@ -566,6 +620,7 @@
         <w:bidi w:val="0"/>
         <w:adjustRightInd/>
         <w:snapToGrid/>
+        <w:ind w:firstLine="420" w:firstLineChars="0"/>
         <w:textAlignment w:val="auto"/>
         <w:rPr>
           <w:rFonts w:hint="default"/>
@@ -665,6 +720,7 @@
         <w:bidi w:val="0"/>
         <w:adjustRightInd/>
         <w:snapToGrid/>
+        <w:ind w:firstLine="422" w:firstLineChars="200"/>
         <w:textAlignment w:val="auto"/>
         <w:rPr>
           <w:rFonts w:hint="eastAsia"/>
@@ -689,7 +745,7 @@
           <w:bCs w:val="0"/>
           <w:lang w:val="en-US" w:eastAsia="zh-CN"/>
         </w:rPr>
-        <w:t xml:space="preserve"> is an update of electronic devices.Smart phones, computers and cameras update rapidly and constantly with the advancement of technology, are advertised on a regular basis by cooperation.</w:t>
+        <w:t xml:space="preserve"> is an update of electronic devices. Smart phones, computers and cameras update rapidly and constantly with the advancement of technology, are advertised on a regular basis by cooperation.</w:t>
       </w:r>
       <w:r>
         <w:rPr>
@@ -773,6 +829,7 @@
         <w:bidi w:val="0"/>
         <w:adjustRightInd/>
         <w:snapToGrid/>
+        <w:ind w:firstLine="420" w:firstLineChars="200"/>
         <w:textAlignment w:val="auto"/>
         <w:rPr>
           <w:rFonts w:hint="default"/>
@@ -784,11 +841,20 @@
       <w:r>
         <w:rPr>
           <w:rFonts w:hint="eastAsia"/>
-          <w:b/>
-          <w:bCs/>
-          <w:lang w:val="en-US" w:eastAsia="zh-CN"/>
-        </w:rPr>
-        <w:t>When purchasing luxuries, people would copy and imitate other consumers to display / demonstrate/ present + ownership. In many people</w:t>
+          <w:b w:val="0"/>
+          <w:bCs w:val="0"/>
+          <w:lang w:val="en-US" w:eastAsia="zh-CN"/>
+        </w:rPr>
+        <w:t>When purchasing luxuries, people would copy and imitate other consumers to display / demonstrate/ present ownership.</w:t>
+      </w:r>
+      <w:r>
+        <w:rPr>
+          <w:rFonts w:hint="eastAsia"/>
+          <w:b/>
+          <w:bCs/>
+          <w:lang w:val="en-US" w:eastAsia="zh-CN"/>
+        </w:rPr>
+        <w:t xml:space="preserve"> In many people</w:t>
       </w:r>
       <w:r>
         <w:rPr>
@@ -806,7 +872,52 @@
           <w:bCs/>
           <w:lang w:val="en-US" w:eastAsia="zh-CN"/>
         </w:rPr>
-        <w:t>s perspectives, the more well-known a brand is , the more social and financial acknowledgment they will earn/gain. Everyone, therefore, desires to /craves to /urges to be the minority possessing luxuries. Such is exlplained by Chinese purchasing luxurious goods abroad. Advertised by celebrities, brands, including NIKE, are popular among them, since they serve as/ works as.function as means to present status and prosperity. Various products of luxurious watches, jewelry and cosmetics are not a must and necessity for these shoppers, but it is weird to travel abroad without any luxuries back when others are loaded with them.</w:t>
+        <w:t xml:space="preserve">s perspectives, </w:t>
+      </w:r>
+      <w:r>
+        <w:rPr>
+          <w:rFonts w:hint="eastAsia"/>
+          <w:b w:val="0"/>
+          <w:bCs w:val="0"/>
+          <w:lang w:val="en-US" w:eastAsia="zh-CN"/>
+        </w:rPr>
+        <w:t>the more well-known a brand is , the more social and financial acknowledgment they will earn/gain.</w:t>
+      </w:r>
+      <w:r>
+        <w:rPr>
+          <w:rFonts w:hint="eastAsia"/>
+          <w:b/>
+          <w:bCs/>
+          <w:lang w:val="en-US" w:eastAsia="zh-CN"/>
+        </w:rPr>
+        <w:t xml:space="preserve"> Everyone, therefore, desires to /craves to /urges to be </w:t>
+      </w:r>
+      <w:r>
+        <w:rPr>
+          <w:rFonts w:hint="eastAsia"/>
+          <w:b w:val="0"/>
+          <w:bCs w:val="0"/>
+          <w:lang w:val="en-US" w:eastAsia="zh-CN"/>
+        </w:rPr>
+        <w:t xml:space="preserve">the minority possessing luxuries. Such is exlplained by Chinese purchasing luxurious goods abroad. </w:t>
+      </w:r>
+      <w:r>
+        <w:rPr>
+          <w:rFonts w:hint="eastAsia"/>
+          <w:b/>
+          <w:bCs/>
+          <w:lang w:val="en-US" w:eastAsia="zh-CN"/>
+        </w:rPr>
+        <w:t xml:space="preserve">Advertised by celebrities, brands, including NIKE, are popular among them, since they serve as/ works as function as means to present status and prosperity. </w:t>
+      </w:r>
+      <w:r>
+        <w:rPr>
+          <w:rFonts w:hint="eastAsia"/>
+          <w:b w:val="0"/>
+          <w:bCs w:val="0"/>
+          <w:lang w:val="en-US" w:eastAsia="zh-CN"/>
+        </w:rPr>
+        <w:t>Various products of luxurious watches, jewelry and cosmetics are not a must and necessity for these shoppers, but it is weird to travel abroad without any luxuries back when others are loaded with them.</w:t>
       </w:r>
     </w:p>
     <w:p>
@@ -827,22 +938,32 @@
         <w:bidi w:val="0"/>
         <w:adjustRightInd/>
         <w:snapToGrid/>
+        <w:ind w:firstLine="422" w:firstLineChars="200"/>
         <w:textAlignment w:val="auto"/>
         <w:rPr>
           <w:rFonts w:hint="default"/>
-          <w:b/>
-          <w:bCs/>
-          <w:lang w:val="en-US" w:eastAsia="zh-CN"/>
-        </w:rPr>
-      </w:pPr>
-      <w:r>
-        <w:rPr>
-          <w:rFonts w:hint="eastAsia"/>
-          <w:b/>
-          <w:bCs/>
-          <w:lang w:val="en-US" w:eastAsia="zh-CN"/>
-        </w:rPr>
-        <w:t>Never should we ignore that imitation occurs in shopping for daily necessities or groceries. Consumers will copy those thy assume/perceive enjoying some advantages. Popularized products, widely purchased by consumers, are regarded/deemed/considered to be on sale or in superior and outstanding quality. In terms food, they deem the popular ones delicious and tempting, avoiding them from/ distracting them from/preventing them from undesirable ones. For instance, I, myself, tend to queue for a cupcake. Even having just had my lunch, I will be at the end of the long time, desiring/carving/expecting a fabulous experience when I devour/consume the cupcake.</w:t>
+          <w:b w:val="0"/>
+          <w:bCs w:val="0"/>
+          <w:lang w:val="en-US" w:eastAsia="zh-CN"/>
+        </w:rPr>
+      </w:pPr>
+      <w:r>
+        <w:rPr>
+          <w:rFonts w:hint="eastAsia"/>
+          <w:b/>
+          <w:bCs/>
+          <w:lang w:val="en-US" w:eastAsia="zh-CN"/>
+        </w:rPr>
+        <w:t>Never should we ignore that imitation occurs in shopping for daily necessities or groceries. Consumers will copy those thy assume/perceive enjoying some advantages. Popularized products, widely purchased by consumers, are regarded/deemed/considered to be on sale or in superior and outstanding quality. In terms of food, they deem the popular ones delicious and tempting, avoiding them from/ distracting them from/preventing them from undesirable ones. For instance,</w:t>
+      </w:r>
+      <w:r>
+        <w:rPr>
+          <w:rFonts w:hint="eastAsia"/>
+          <w:b w:val="0"/>
+          <w:bCs w:val="0"/>
+          <w:lang w:val="en-US" w:eastAsia="zh-CN"/>
+        </w:rPr>
+        <w:t xml:space="preserve"> I, myself, tend to queue for a cupcake. Even having just had my lunch, I will be at the end of the long time, desiring/carving/expecting a fabulous experience when I devour/consume the cupcake.</w:t>
       </w:r>
     </w:p>
     <w:p>
@@ -863,6 +984,7 @@
         <w:bidi w:val="0"/>
         <w:adjustRightInd/>
         <w:snapToGrid/>
+        <w:ind w:firstLine="422" w:firstLineChars="200"/>
         <w:textAlignment w:val="auto"/>
         <w:rPr>
           <w:rFonts w:hint="default"/>
@@ -878,7 +1000,7 @@
           <w:bCs/>
           <w:lang w:val="en-US" w:eastAsia="zh-CN"/>
         </w:rPr>
-        <w:t>To conclude,consumers, without doubt, will be distracted and attracted in purchasing goods that are possessed by others, as demonstrated/presented in the consumption of electronic devices, luxuries and daily groceries. Even without pressing and continuous needs, hardly can people resist the temptation from others.</w:t>
+        <w:t>To conclude, consumers, without doubt, will be distracted and attracted in purchasing goods that are possessed by others, as demonstrated/presented in the consumption of electronic devices, luxuries and daily groceries. Even without pressing and continuous needs, hardly can people resist the temptation from others.</w:t>
       </w:r>
     </w:p>
     <w:p>
@@ -973,6 +1095,25 @@
     </w:p>
     <w:p>
       <w:pPr>
+        <w:pStyle w:val="3"/>
+        <w:bidi w:val="0"/>
+        <w:rPr>
+          <w:rFonts w:hint="default"/>
+          <w:b/>
+          <w:lang w:val="en-US" w:eastAsia="zh-CN"/>
+        </w:rPr>
+      </w:pPr>
+      <w:r>
+        <w:rPr>
+          <w:rFonts w:hint="eastAsia"/>
+          <w:b/>
+          <w:lang w:val="en-US" w:eastAsia="zh-CN"/>
+        </w:rPr>
+        <w:t>Example2: infrastructure or education?</w:t>
+      </w:r>
+    </w:p>
+    <w:p>
+      <w:pPr>
         <w:keepNext w:val="0"/>
         <w:keepLines w:val="0"/>
         <w:pageBreakBefore w:val="0"/>
@@ -986,31 +1127,76 @@
         <w:bidi w:val="0"/>
         <w:adjustRightInd/>
         <w:snapToGrid/>
+        <w:ind w:firstLine="422" w:firstLineChars="200"/>
         <w:textAlignment w:val="auto"/>
         <w:rPr>
-          <w:rFonts w:hint="default"/>
-          <w:b w:val="0"/>
-          <w:bCs w:val="0"/>
-          <w:lang w:val="en-US" w:eastAsia="zh-CN"/>
-        </w:rPr>
-      </w:pPr>
-      <w:r>
-        <w:rPr>
-          <w:rFonts w:hint="eastAsia"/>
-          <w:b/>
-          <w:bCs/>
-          <w:lang w:val="en-US" w:eastAsia="zh-CN"/>
-        </w:rPr>
-        <w:t xml:space="preserve">Example2: </w:t>
-      </w:r>
-      <w:r>
-        <w:rPr>
-          <w:rFonts w:hint="eastAsia"/>
-          <w:b w:val="0"/>
-          <w:bCs w:val="0"/>
-          <w:lang w:val="en-US" w:eastAsia="zh-CN"/>
-        </w:rPr>
-        <w:t>infrastructure or education?</w:t>
+          <w:rFonts w:hint="eastAsia"/>
+          <w:lang w:val="en-US" w:eastAsia="zh-CN"/>
+        </w:rPr>
+      </w:pPr>
+      <w:r>
+        <w:rPr>
+          <w:rFonts w:hint="eastAsia"/>
+          <w:b/>
+          <w:bCs/>
+          <w:lang w:val="en-US" w:eastAsia="zh-CN"/>
+        </w:rPr>
+        <w:t>It is hard to deny that</w:t>
+      </w:r>
+      <w:r>
+        <w:rPr>
+          <w:rFonts w:hint="eastAsia"/>
+          <w:lang w:val="en-US" w:eastAsia="zh-CN"/>
+        </w:rPr>
+        <w:t xml:space="preserve"> infrastructure projects can create jobs for a society, and </w:t>
+      </w:r>
+      <w:r>
+        <w:rPr>
+          <w:rFonts w:hint="eastAsia"/>
+          <w:b/>
+          <w:bCs/>
+          <w:lang w:val="en-US" w:eastAsia="zh-CN"/>
+        </w:rPr>
+        <w:t>such a fact may mislead impressionable people to generate the opinion that</w:t>
+      </w:r>
+      <w:r>
+        <w:rPr>
+          <w:rFonts w:hint="eastAsia"/>
+          <w:lang w:val="en-US" w:eastAsia="zh-CN"/>
+        </w:rPr>
+        <w:t xml:space="preserve"> our government should give priority of its investment to infrastructure instead of education. </w:t>
+      </w:r>
+      <w:r>
+        <w:rPr>
+          <w:rFonts w:hint="eastAsia"/>
+          <w:b/>
+          <w:bCs/>
+          <w:lang w:val="en-US" w:eastAsia="zh-CN"/>
+        </w:rPr>
+        <w:t xml:space="preserve">However, such a statement suffers from both logical and factual fallacies, and it should be examined meticulously. As far as </w:t>
+      </w:r>
+      <w:r>
+        <w:rPr>
+          <w:rFonts w:hint="eastAsia"/>
+          <w:lang w:val="en-US" w:eastAsia="zh-CN"/>
+        </w:rPr>
+        <w:t xml:space="preserve">effectiveness, economy, and equality are concerned, </w:t>
+      </w:r>
+      <w:r>
+        <w:rPr>
+          <w:rFonts w:hint="eastAsia"/>
+          <w:b/>
+          <w:bCs/>
+          <w:lang w:val="en-US" w:eastAsia="zh-CN"/>
+        </w:rPr>
+        <w:t>I strongly hold that</w:t>
+      </w:r>
+      <w:r>
+        <w:rPr>
+          <w:rFonts w:hint="eastAsia"/>
+          <w:lang w:val="en-US" w:eastAsia="zh-CN"/>
+        </w:rPr>
+        <w:t xml:space="preserve"> our government should divert resources to education.</w:t>
       </w:r>
     </w:p>
     <w:p>
@@ -1031,73 +1217,101 @@
         <w:ind w:firstLine="422" w:firstLineChars="200"/>
         <w:textAlignment w:val="auto"/>
         <w:rPr>
-          <w:rFonts w:hint="eastAsia"/>
-          <w:lang w:val="en-US" w:eastAsia="zh-CN"/>
-        </w:rPr>
-      </w:pPr>
-      <w:r>
-        <w:rPr>
-          <w:rFonts w:hint="eastAsia"/>
-          <w:b/>
-          <w:bCs/>
-          <w:lang w:val="en-US" w:eastAsia="zh-CN"/>
-        </w:rPr>
-        <w:t>It is hard to deny that</w:t>
-      </w:r>
-      <w:r>
-        <w:rPr>
-          <w:rFonts w:hint="eastAsia"/>
-          <w:lang w:val="en-US" w:eastAsia="zh-CN"/>
-        </w:rPr>
-        <w:t xml:space="preserve"> infrastructure projects can create jobs for a society, and </w:t>
-      </w:r>
-      <w:r>
-        <w:rPr>
-          <w:rFonts w:hint="eastAsia"/>
-          <w:b/>
-          <w:bCs/>
-          <w:lang w:val="en-US" w:eastAsia="zh-CN"/>
-        </w:rPr>
-        <w:t>such a fact may mislead impressionable people to generate the opinion that</w:t>
-      </w:r>
-      <w:r>
-        <w:rPr>
-          <w:rFonts w:hint="eastAsia"/>
-          <w:lang w:val="en-US" w:eastAsia="zh-CN"/>
-        </w:rPr>
-        <w:t xml:space="preserve"> our government should give priority of its investment to infrastructure instead of education. </w:t>
-      </w:r>
-      <w:r>
-        <w:rPr>
-          <w:rFonts w:hint="eastAsia"/>
-          <w:b/>
-          <w:bCs/>
-          <w:lang w:val="en-US" w:eastAsia="zh-CN"/>
-        </w:rPr>
-        <w:t xml:space="preserve">However, such a statement suffers from both logical and factual fallacies, and it should be examined meticulously. As far as </w:t>
-      </w:r>
-      <w:r>
-        <w:rPr>
-          <w:rFonts w:hint="eastAsia"/>
-          <w:lang w:val="en-US" w:eastAsia="zh-CN"/>
-        </w:rPr>
-        <w:t xml:space="preserve">effectiveness, economy, and equality are concerned, </w:t>
-      </w:r>
-      <w:r>
-        <w:rPr>
-          <w:rFonts w:hint="eastAsia"/>
-          <w:b/>
-          <w:bCs/>
-          <w:lang w:val="en-US" w:eastAsia="zh-CN"/>
-        </w:rPr>
-        <w:t>I strongly hold that</w:t>
-      </w:r>
-      <w:r>
-        <w:rPr>
-          <w:rFonts w:hint="eastAsia"/>
-          <w:lang w:val="en-US" w:eastAsia="zh-CN"/>
-        </w:rPr>
-        <w:t xml:space="preserve"> our government should divert resources to education.</w:t>
+          <w:rFonts w:hint="default"/>
+          <w:b w:val="0"/>
+          <w:bCs w:val="0"/>
+          <w:lang w:val="en-US" w:eastAsia="zh-CN"/>
+        </w:rPr>
+      </w:pPr>
+      <w:r>
+        <w:rPr>
+          <w:rFonts w:hint="eastAsia"/>
+          <w:b/>
+          <w:bCs/>
+          <w:lang w:val="en-US" w:eastAsia="zh-CN"/>
+        </w:rPr>
+        <w:t xml:space="preserve">First of all, </w:t>
+      </w:r>
+      <w:r>
+        <w:rPr>
+          <w:rFonts w:hint="eastAsia"/>
+          <w:b w:val="0"/>
+          <w:bCs w:val="0"/>
+          <w:lang w:val="en-US" w:eastAsia="zh-CN"/>
+        </w:rPr>
+        <w:t>education is more effective than infrastructure in changing the world, as education generates greater long-term welfare for the society we live in.</w:t>
+      </w:r>
+      <w:r>
+        <w:rPr>
+          <w:rFonts w:hint="eastAsia"/>
+          <w:b/>
+          <w:bCs/>
+          <w:lang w:val="en-US" w:eastAsia="zh-CN"/>
+        </w:rPr>
+        <w:t xml:space="preserve"> Meanwhile, </w:t>
+      </w:r>
+      <w:r>
+        <w:rPr>
+          <w:rFonts w:hint="eastAsia"/>
+          <w:b w:val="0"/>
+          <w:bCs w:val="0"/>
+          <w:lang w:val="en-US" w:eastAsia="zh-CN"/>
+        </w:rPr>
+        <w:t>in the long term, people will be able to learn more knowledge, enhance their professional skills, and change the world they live in;</w:t>
+      </w:r>
+      <w:r>
+        <w:rPr>
+          <w:rFonts w:hint="eastAsia"/>
+          <w:b/>
+          <w:bCs/>
+          <w:lang w:val="en-US" w:eastAsia="zh-CN"/>
+        </w:rPr>
+        <w:t xml:space="preserve"> not to mention the fact that t</w:t>
+      </w:r>
+      <w:r>
+        <w:rPr>
+          <w:rFonts w:hint="eastAsia"/>
+          <w:b w:val="0"/>
+          <w:bCs w:val="0"/>
+          <w:lang w:val="en-US" w:eastAsia="zh-CN"/>
+        </w:rPr>
+        <w:t xml:space="preserve">hese highly educated citizens will be able to build better, stronger, and more efficient infrastructure in the future to serve the whole society. </w:t>
+      </w:r>
+      <w:r>
+        <w:rPr>
+          <w:rFonts w:hint="eastAsia"/>
+          <w:b/>
+          <w:bCs/>
+          <w:lang w:val="en-US" w:eastAsia="zh-CN"/>
+        </w:rPr>
+        <w:t xml:space="preserve">If we do not </w:t>
+      </w:r>
+      <w:r>
+        <w:rPr>
+          <w:rFonts w:hint="eastAsia"/>
+          <w:b w:val="0"/>
+          <w:bCs w:val="0"/>
+          <w:lang w:val="en-US" w:eastAsia="zh-CN"/>
+        </w:rPr>
+        <w:t>place enough weight on education</w:t>
+      </w:r>
+      <w:r>
+        <w:rPr>
+          <w:rFonts w:hint="eastAsia"/>
+          <w:b/>
+          <w:bCs/>
+          <w:lang w:val="en-US" w:eastAsia="zh-CN"/>
+        </w:rPr>
+        <w:t xml:space="preserve">, we will lack </w:t>
+      </w:r>
+      <w:r>
+        <w:rPr>
+          <w:rFonts w:hint="eastAsia"/>
+          <w:b w:val="0"/>
+          <w:bCs w:val="0"/>
+          <w:lang w:val="en-US" w:eastAsia="zh-CN"/>
+        </w:rPr>
+        <w:t>momentum in our future development, not only in the building of infrastructure but many other fields as well.</w:t>
       </w:r>
     </w:p>
     <w:p>
@@ -1118,101 +1332,87 @@
         <w:ind w:firstLine="422" w:firstLineChars="200"/>
         <w:textAlignment w:val="auto"/>
         <w:rPr>
-          <w:rFonts w:hint="default"/>
-          <w:b w:val="0"/>
-          <w:bCs w:val="0"/>
-          <w:lang w:val="en-US" w:eastAsia="zh-CN"/>
-        </w:rPr>
-      </w:pPr>
-      <w:r>
-        <w:rPr>
-          <w:rFonts w:hint="eastAsia"/>
-          <w:b/>
-          <w:bCs/>
-          <w:lang w:val="en-US" w:eastAsia="zh-CN"/>
-        </w:rPr>
-        <w:t xml:space="preserve">First of all, </w:t>
-      </w:r>
-      <w:r>
-        <w:rPr>
-          <w:rFonts w:hint="eastAsia"/>
-          <w:b w:val="0"/>
-          <w:bCs w:val="0"/>
-          <w:lang w:val="en-US" w:eastAsia="zh-CN"/>
-        </w:rPr>
-        <w:t>education is more effective than infrastructure in changing the world, as education generates greater long-term welfare for the society we live in.</w:t>
-      </w:r>
-      <w:r>
-        <w:rPr>
-          <w:rFonts w:hint="eastAsia"/>
-          <w:b/>
-          <w:bCs/>
-          <w:lang w:val="en-US" w:eastAsia="zh-CN"/>
-        </w:rPr>
-        <w:t xml:space="preserve"> Meanwhile, </w:t>
-      </w:r>
-      <w:r>
-        <w:rPr>
-          <w:rFonts w:hint="eastAsia"/>
-          <w:b w:val="0"/>
-          <w:bCs w:val="0"/>
-          <w:lang w:val="en-US" w:eastAsia="zh-CN"/>
-        </w:rPr>
-        <w:t>in the long term, people will be able to learn more knowledge, enhance their professional skills, and change the world they live in;</w:t>
-      </w:r>
-      <w:r>
-        <w:rPr>
-          <w:rFonts w:hint="eastAsia"/>
-          <w:b/>
-          <w:bCs/>
-          <w:lang w:val="en-US" w:eastAsia="zh-CN"/>
-        </w:rPr>
-        <w:t xml:space="preserve"> not to mention the fact that t</w:t>
-      </w:r>
-      <w:r>
-        <w:rPr>
-          <w:rFonts w:hint="eastAsia"/>
-          <w:b w:val="0"/>
-          <w:bCs w:val="0"/>
-          <w:lang w:val="en-US" w:eastAsia="zh-CN"/>
-        </w:rPr>
-        <w:t xml:space="preserve">hese highly educated citizens will be able to build better, stronger, and more efficient infrastructure in the future to serve the whole society. </w:t>
-      </w:r>
-      <w:r>
-        <w:rPr>
-          <w:rFonts w:hint="eastAsia"/>
-          <w:b/>
-          <w:bCs/>
-          <w:lang w:val="en-US" w:eastAsia="zh-CN"/>
-        </w:rPr>
-        <w:t xml:space="preserve">If we do not </w:t>
-      </w:r>
-      <w:r>
-        <w:rPr>
-          <w:rFonts w:hint="eastAsia"/>
-          <w:b w:val="0"/>
-          <w:bCs w:val="0"/>
-          <w:lang w:val="en-US" w:eastAsia="zh-CN"/>
-        </w:rPr>
-        <w:t>place enough weight on education</w:t>
-      </w:r>
-      <w:r>
-        <w:rPr>
-          <w:rFonts w:hint="eastAsia"/>
-          <w:b/>
-          <w:bCs/>
-          <w:lang w:val="en-US" w:eastAsia="zh-CN"/>
-        </w:rPr>
-        <w:t xml:space="preserve">, we will lack </w:t>
-      </w:r>
-      <w:r>
-        <w:rPr>
-          <w:rFonts w:hint="eastAsia"/>
-          <w:b w:val="0"/>
-          <w:bCs w:val="0"/>
-          <w:lang w:val="en-US" w:eastAsia="zh-CN"/>
-        </w:rPr>
-        <w:t>momentum in our future development, not only in the building of infrastructure but many other fields as well.</w:t>
+          <w:rFonts w:hint="eastAsia"/>
+          <w:lang w:val="en-US" w:eastAsia="zh-CN"/>
+        </w:rPr>
+      </w:pPr>
+      <w:r>
+        <w:rPr>
+          <w:rFonts w:hint="eastAsia"/>
+          <w:b/>
+          <w:bCs/>
+          <w:lang w:val="en-US" w:eastAsia="zh-CN"/>
+        </w:rPr>
+        <w:t>Furthermore, the fact that</w:t>
+      </w:r>
+      <w:r>
+        <w:rPr>
+          <w:rFonts w:hint="eastAsia"/>
+          <w:lang w:val="en-US" w:eastAsia="zh-CN"/>
+        </w:rPr>
+        <w:t xml:space="preserve"> infrastructure projects can create jobs and greatly boost economy indicates that the government should divert its resources to infrastructure construction. </w:t>
+      </w:r>
+      <w:r>
+        <w:rPr>
+          <w:rFonts w:hint="eastAsia"/>
+          <w:b/>
+          <w:bCs/>
+          <w:lang w:val="en-US" w:eastAsia="zh-CN"/>
+        </w:rPr>
+        <w:t xml:space="preserve">Take the case of </w:t>
+      </w:r>
+      <w:r>
+        <w:rPr>
+          <w:rFonts w:hint="eastAsia"/>
+          <w:lang w:val="en-US" w:eastAsia="zh-CN"/>
+        </w:rPr>
+        <w:t>China, which initiated and completed tons of infrastructure projects, including countless airports, the Three Gorges Dam, and world</w:t>
+      </w:r>
+      <w:r>
+        <w:rPr>
+          <w:rFonts w:hint="default"/>
+          <w:lang w:val="en-US" w:eastAsia="zh-CN"/>
+        </w:rPr>
+        <w:t>’</w:t>
+      </w:r>
+      <w:r>
+        <w:rPr>
+          <w:rFonts w:hint="eastAsia"/>
+          <w:lang w:val="en-US" w:eastAsia="zh-CN"/>
+        </w:rPr>
+        <w:t xml:space="preserve">s longest high-speed railway network. </w:t>
+      </w:r>
+      <w:r>
+        <w:rPr>
+          <w:rFonts w:hint="eastAsia"/>
+          <w:b/>
+          <w:bCs/>
+          <w:lang w:val="en-US" w:eastAsia="zh-CN"/>
+        </w:rPr>
+        <w:t xml:space="preserve">As a result, </w:t>
+      </w:r>
+      <w:r>
+        <w:rPr>
+          <w:rFonts w:hint="eastAsia"/>
+          <w:lang w:val="en-US" w:eastAsia="zh-CN"/>
+        </w:rPr>
+        <w:t>China not only created jobs for millions of its citizens, but greatly stimulated its economy and improved the life quality of its citizens.</w:t>
+      </w:r>
+      <w:r>
+        <w:rPr>
+          <w:rFonts w:hint="eastAsia"/>
+          <w:b/>
+          <w:bCs/>
+          <w:lang w:val="en-US" w:eastAsia="zh-CN"/>
+        </w:rPr>
+        <w:t xml:space="preserve"> Had it not been for </w:t>
+      </w:r>
+      <w:r>
+        <w:rPr>
+          <w:rFonts w:hint="eastAsia"/>
+          <w:lang w:val="en-US" w:eastAsia="zh-CN"/>
+        </w:rPr>
+        <w:t>the emphasis on infrastructure, China would never be able to become as strong as it is today.</w:t>
       </w:r>
     </w:p>
     <w:p>
@@ -1244,76 +1444,46 @@
           <w:bCs/>
           <w:lang w:val="en-US" w:eastAsia="zh-CN"/>
         </w:rPr>
-        <w:t>Furthermore, the fact that</w:t>
-      </w:r>
-      <w:r>
-        <w:rPr>
-          <w:rFonts w:hint="eastAsia"/>
-          <w:lang w:val="en-US" w:eastAsia="zh-CN"/>
-        </w:rPr>
-        <w:t xml:space="preserve"> infrastructure projects can create jobs and greatly boost economy indicates that the government should divert its resources to infrastructure construction. </w:t>
-      </w:r>
-      <w:r>
-        <w:rPr>
-          <w:rFonts w:hint="eastAsia"/>
-          <w:b/>
-          <w:bCs/>
-          <w:lang w:val="en-US" w:eastAsia="zh-CN"/>
-        </w:rPr>
-        <w:t xml:space="preserve">Take the case of </w:t>
-      </w:r>
-      <w:r>
-        <w:rPr>
-          <w:rFonts w:hint="eastAsia"/>
-          <w:lang w:val="en-US" w:eastAsia="zh-CN"/>
-        </w:rPr>
-        <w:t>China, which initiated and completed tons of infrastructure projects, including countless airports, the Three Gorges Dam, and world</w:t>
-      </w:r>
-      <w:r>
-        <w:rPr>
-          <w:rFonts w:hint="default"/>
-          <w:lang w:val="en-US" w:eastAsia="zh-CN"/>
-        </w:rPr>
-        <w:t>’</w:t>
-      </w:r>
-      <w:r>
-        <w:rPr>
-          <w:rFonts w:hint="eastAsia"/>
-          <w:lang w:val="en-US" w:eastAsia="zh-CN"/>
-        </w:rPr>
-        <w:t xml:space="preserve">s longest high-speed railway network. </w:t>
-      </w:r>
-      <w:r>
-        <w:rPr>
-          <w:rFonts w:hint="eastAsia"/>
-          <w:b/>
-          <w:bCs/>
-          <w:lang w:val="en-US" w:eastAsia="zh-CN"/>
-        </w:rPr>
-        <w:t xml:space="preserve">As a result, </w:t>
-      </w:r>
-      <w:r>
-        <w:rPr>
-          <w:rFonts w:hint="eastAsia"/>
-          <w:lang w:val="en-US" w:eastAsia="zh-CN"/>
-        </w:rPr>
-        <w:t>China not only created jobs for millions of its citizens, but greatly stimulated its economy and improved the life quality of its citizens.</w:t>
-      </w:r>
-      <w:r>
-        <w:rPr>
-          <w:rFonts w:hint="eastAsia"/>
-          <w:b/>
-          <w:bCs/>
-          <w:lang w:val="en-US" w:eastAsia="zh-CN"/>
-        </w:rPr>
-        <w:t xml:space="preserve"> Had it not been for </w:t>
-      </w:r>
-      <w:r>
-        <w:rPr>
-          <w:rFonts w:hint="eastAsia"/>
-          <w:lang w:val="en-US" w:eastAsia="zh-CN"/>
-        </w:rPr>
-        <w:t>the emphasis on infrastructure, China would never be able to become as strong as it is today.</w:t>
+        <w:t>Nevertheless, a voice arises that</w:t>
+      </w:r>
+      <w:r>
+        <w:rPr>
+          <w:rFonts w:hint="eastAsia"/>
+          <w:lang w:val="en-US" w:eastAsia="zh-CN"/>
+        </w:rPr>
+        <w:t xml:space="preserve"> investment in infrastructure projects helps increase employment rate, boosting economy and creating better social equality. </w:t>
+      </w:r>
+      <w:r>
+        <w:rPr>
+          <w:rFonts w:hint="eastAsia"/>
+          <w:b/>
+          <w:bCs/>
+          <w:lang w:val="en-US" w:eastAsia="zh-CN"/>
+        </w:rPr>
+        <w:t>Ironically,</w:t>
+      </w:r>
+      <w:r>
+        <w:rPr>
+          <w:rFonts w:hint="eastAsia"/>
+          <w:lang w:val="en-US" w:eastAsia="zh-CN"/>
+        </w:rPr>
+        <w:t xml:space="preserve"> the jobs added through such projects are only temporary, and do not help people in the long term. Poor people and their future generations still can not move up in the social echelon. </w:t>
+      </w:r>
+      <w:r>
+        <w:rPr>
+          <w:rFonts w:hint="eastAsia"/>
+          <w:b/>
+          <w:bCs/>
+          <w:lang w:val="en-US" w:eastAsia="zh-CN"/>
+        </w:rPr>
+        <w:t xml:space="preserve">Therefore, </w:t>
+      </w:r>
+      <w:r>
+        <w:rPr>
+          <w:rFonts w:hint="eastAsia"/>
+          <w:lang w:val="en-US" w:eastAsia="zh-CN"/>
+        </w:rPr>
+        <w:t>education is the true solution to tackle inequality in the society.</w:t>
       </w:r>
     </w:p>
     <w:p>
@@ -1334,80 +1504,7 @@
         <w:ind w:firstLine="422" w:firstLineChars="200"/>
         <w:textAlignment w:val="auto"/>
         <w:rPr>
-          <w:rFonts w:hint="eastAsia"/>
-          <w:lang w:val="en-US" w:eastAsia="zh-CN"/>
-        </w:rPr>
-      </w:pPr>
-      <w:r>
-        <w:rPr>
-          <w:rFonts w:hint="eastAsia"/>
-          <w:b/>
-          <w:bCs/>
-          <w:lang w:val="en-US" w:eastAsia="zh-CN"/>
-        </w:rPr>
-        <w:t>Nevertheless, a voice arises that</w:t>
-      </w:r>
-      <w:r>
-        <w:rPr>
-          <w:rFonts w:hint="eastAsia"/>
-          <w:lang w:val="en-US" w:eastAsia="zh-CN"/>
-        </w:rPr>
-        <w:t xml:space="preserve"> investment in infrastructure projects helps increase employment rate, boosting economy and creating better social equality. </w:t>
-      </w:r>
-      <w:r>
-        <w:rPr>
-          <w:rFonts w:hint="eastAsia"/>
-          <w:b/>
-          <w:bCs/>
-          <w:lang w:val="en-US" w:eastAsia="zh-CN"/>
-        </w:rPr>
-        <w:t>Ironically,</w:t>
-      </w:r>
-      <w:r>
-        <w:rPr>
-          <w:rFonts w:hint="eastAsia"/>
-          <w:lang w:val="en-US" w:eastAsia="zh-CN"/>
-        </w:rPr>
-        <w:t xml:space="preserve"> the jobs added through such projects are only temporary, and do not help people in the long term. Poor people and their future generations still can not move up in the social echelon. </w:t>
-      </w:r>
-      <w:r>
-        <w:rPr>
-          <w:rFonts w:hint="eastAsia"/>
-          <w:b/>
-          <w:bCs/>
-          <w:lang w:val="en-US" w:eastAsia="zh-CN"/>
-        </w:rPr>
-        <w:t xml:space="preserve">Therefore, </w:t>
-      </w:r>
-      <w:r>
-        <w:rPr>
-          <w:rFonts w:hint="eastAsia"/>
-          <w:lang w:val="en-US" w:eastAsia="zh-CN"/>
-        </w:rPr>
-        <w:t>education is the true solution to tackle inequality in the society.</w:t>
-      </w:r>
-    </w:p>
-    <w:p>
-      <w:pPr>
-        <w:keepNext w:val="0"/>
-        <w:keepLines w:val="0"/>
-        <w:pageBreakBefore w:val="0"/>
-        <w:widowControl w:val="0"/>
-        <w:kinsoku/>
-        <w:wordWrap/>
-        <w:overflowPunct/>
-        <w:topLinePunct w:val="0"/>
-        <w:autoSpaceDE/>
-        <w:autoSpaceDN/>
-        <w:bidi w:val="0"/>
-        <w:adjustRightInd/>
-        <w:snapToGrid/>
-        <w:ind w:firstLine="422" w:firstLineChars="200"/>
-        <w:textAlignment w:val="auto"/>
-        <w:rPr>
-          <w:rFonts w:hint="default"/>
-          <w:b/>
-          <w:bCs/>
+          <w:rFonts w:hint="default" w:eastAsiaTheme="minorEastAsia"/>
           <w:lang w:val="en-US" w:eastAsia="zh-CN"/>
         </w:rPr>
       </w:pPr>
@@ -1455,30 +1552,1048 @@
     </w:p>
     <w:p>
       <w:pPr>
-        <w:keepNext w:val="0"/>
-        <w:keepLines w:val="0"/>
-        <w:pageBreakBefore w:val="0"/>
-        <w:widowControl w:val="0"/>
-        <w:kinsoku/>
-        <w:wordWrap/>
-        <w:overflowPunct/>
-        <w:topLinePunct w:val="0"/>
-        <w:autoSpaceDE/>
-        <w:autoSpaceDN/>
-        <w:bidi w:val="0"/>
-        <w:adjustRightInd/>
-        <w:snapToGrid/>
+        <w:pStyle w:val="3"/>
+        <w:bidi w:val="0"/>
+        <w:rPr>
+          <w:rFonts w:hint="eastAsia"/>
+          <w:lang w:val="en-US" w:eastAsia="zh-CN"/>
+        </w:rPr>
+      </w:pPr>
+      <w:r>
+        <w:rPr>
+          <w:rFonts w:hint="eastAsia"/>
+          <w:b/>
+          <w:lang w:val="en-US" w:eastAsia="zh-CN"/>
+        </w:rPr>
+        <w:t xml:space="preserve">Example3: independence or live with their families </w:t>
+      </w:r>
+    </w:p>
+    <w:p>
+      <w:pPr>
         <w:ind w:firstLine="420" w:firstLineChars="200"/>
-        <w:textAlignment w:val="auto"/>
-        <w:rPr>
-          <w:rFonts w:hint="default"/>
-          <w:lang w:val="en-US" w:eastAsia="zh-CN"/>
-        </w:rPr>
-      </w:pPr>
-    </w:p>
-    <w:p>
+        <w:rPr>
+          <w:rFonts w:hint="eastAsia"/>
+          <w:lang w:val="en-US" w:eastAsia="zh-CN"/>
+        </w:rPr>
+      </w:pPr>
+      <w:r>
+        <w:rPr>
+          <w:rFonts w:hint="eastAsia"/>
+          <w:lang w:val="en-US" w:eastAsia="zh-CN"/>
+        </w:rPr>
+        <w:t>Becoming an adult is a really special time in everybody</w:t>
+      </w:r>
+      <w:r>
+        <w:rPr>
+          <w:rFonts w:hint="default"/>
+          <w:lang w:val="en-US" w:eastAsia="zh-CN"/>
+        </w:rPr>
+        <w:t>’</w:t>
+      </w:r>
+      <w:r>
+        <w:rPr>
+          <w:rFonts w:hint="eastAsia"/>
+          <w:lang w:val="en-US" w:eastAsia="zh-CN"/>
+        </w:rPr>
+        <w:t xml:space="preserve">s life and </w:t>
+      </w:r>
+      <w:r>
+        <w:rPr>
+          <w:rFonts w:hint="eastAsia"/>
+          <w:b/>
+          <w:bCs/>
+          <w:lang w:val="en-US" w:eastAsia="zh-CN"/>
+        </w:rPr>
+        <w:t>the call to head out into the world and embrace our independence is, for many people, quilt powerful. I think this can depend on a lot of different factors; for example</w:t>
+      </w:r>
+      <w:r>
+        <w:rPr>
+          <w:rFonts w:hint="eastAsia"/>
+          <w:lang w:val="en-US" w:eastAsia="zh-CN"/>
+        </w:rPr>
+        <w:t xml:space="preserve">, somebody starting a job might have different needs and priorities compared to a person who intends to go on and study at university. </w:t>
+      </w:r>
+      <w:r>
+        <w:rPr>
+          <w:rFonts w:hint="eastAsia"/>
+          <w:b/>
+          <w:bCs/>
+          <w:lang w:val="en-US" w:eastAsia="zh-CN"/>
+        </w:rPr>
+        <w:t>Generally speaking, I believe that it is better for all concerned</w:t>
+      </w:r>
+      <w:r>
+        <w:rPr>
+          <w:rFonts w:hint="eastAsia"/>
+          <w:lang w:val="en-US" w:eastAsia="zh-CN"/>
+        </w:rPr>
+        <w:t xml:space="preserve"> if young adults continue to live with their families for a long time, particularly if they are going to be studying at university or something similar.</w:t>
+      </w:r>
       <w:bookmarkStart w:id="0" w:name="_GoBack"/>
       <w:bookmarkEnd w:id="0"/>
+    </w:p>
+    <w:p>
+      <w:pPr>
+        <w:ind w:firstLine="422" w:firstLineChars="200"/>
+        <w:rPr>
+          <w:rFonts w:hint="eastAsia"/>
+          <w:lang w:val="en-US" w:eastAsia="zh-CN"/>
+        </w:rPr>
+      </w:pPr>
+      <w:r>
+        <w:rPr>
+          <w:rFonts w:hint="eastAsia"/>
+          <w:b/>
+          <w:bCs/>
+          <w:lang w:val="en-US" w:eastAsia="zh-CN"/>
+        </w:rPr>
+        <w:t>First of all, it is important to consider finances.</w:t>
+      </w:r>
+      <w:r>
+        <w:rPr>
+          <w:rFonts w:hint="eastAsia"/>
+          <w:lang w:val="en-US" w:eastAsia="zh-CN"/>
+        </w:rPr>
+        <w:t xml:space="preserve"> Certainly, it is possible for some young adults to get work and support themselves relatively quickly. However, in most parts of the world. These days it costs a lot to rent a house, attend university, buy a car or purchase things like insurance. By way of example, I can recall try to live independently outside the family home as a university student and I constantly struggled to pay bills and meet all the other costs of living as a young adults. This in turn had adverse effects for things like my study performance.</w:t>
+      </w:r>
+    </w:p>
+    <w:p>
+      <w:pPr>
+        <w:ind w:firstLine="420" w:firstLineChars="200"/>
+        <w:rPr>
+          <w:rFonts w:hint="eastAsia"/>
+          <w:lang w:val="en-US" w:eastAsia="zh-CN"/>
+        </w:rPr>
+      </w:pPr>
+      <w:r>
+        <w:rPr>
+          <w:rFonts w:hint="eastAsia"/>
+          <w:lang w:val="en-US" w:eastAsia="zh-CN"/>
+        </w:rPr>
+        <w:t>In addition to the importance of finances, I think this is better for a young adult</w:t>
+      </w:r>
+      <w:r>
+        <w:rPr>
+          <w:rFonts w:hint="default"/>
+          <w:lang w:val="en-US" w:eastAsia="zh-CN"/>
+        </w:rPr>
+        <w:t>’</w:t>
+      </w:r>
+      <w:r>
+        <w:rPr>
+          <w:rFonts w:hint="eastAsia"/>
+          <w:lang w:val="en-US" w:eastAsia="zh-CN"/>
+        </w:rPr>
+        <w:t>s study potential. With your family</w:t>
+      </w:r>
+      <w:r>
+        <w:rPr>
+          <w:rFonts w:hint="default"/>
+          <w:lang w:val="en-US" w:eastAsia="zh-CN"/>
+        </w:rPr>
+        <w:t>’</w:t>
+      </w:r>
+      <w:r>
+        <w:rPr>
+          <w:rFonts w:hint="eastAsia"/>
+          <w:lang w:val="en-US" w:eastAsia="zh-CN"/>
+        </w:rPr>
+        <w:t>s support, it is a lot easier to focus on your studies. Of course, for some people in some situations, the family situation may actually be quite distracting for stressful. However, I think it would be fair to say that (for most people) you are more likely to eat better meals, have a quiet place to do school work and get a decent night</w:t>
+      </w:r>
+      <w:r>
+        <w:rPr>
+          <w:rFonts w:hint="default"/>
+          <w:lang w:val="en-US" w:eastAsia="zh-CN"/>
+        </w:rPr>
+        <w:t>’</w:t>
+      </w:r>
+      <w:r>
+        <w:rPr>
+          <w:rFonts w:hint="eastAsia"/>
+          <w:lang w:val="en-US" w:eastAsia="zh-CN"/>
+        </w:rPr>
+        <w:t>s sleep. I can recall a friend from my university days who lived in share house with other students. Life was a party for him but he didn</w:t>
+      </w:r>
+      <w:r>
+        <w:rPr>
+          <w:rFonts w:hint="default"/>
+          <w:lang w:val="en-US" w:eastAsia="zh-CN"/>
+        </w:rPr>
+        <w:t>’</w:t>
+      </w:r>
+      <w:r>
+        <w:rPr>
+          <w:rFonts w:hint="eastAsia"/>
+          <w:lang w:val="en-US" w:eastAsia="zh-CN"/>
+        </w:rPr>
+        <w:t xml:space="preserve">t eat or study well and inevitably his grades suffered. He had to repeat several subjects and finished his degree later than many of his peers. </w:t>
+      </w:r>
+    </w:p>
+    <w:p>
+      <w:pPr>
+        <w:ind w:firstLine="420" w:firstLineChars="0"/>
+        <w:rPr>
+          <w:rFonts w:hint="default"/>
+          <w:lang w:val="en-US" w:eastAsia="zh-CN"/>
+        </w:rPr>
+      </w:pPr>
+      <w:r>
+        <w:rPr>
+          <w:rFonts w:hint="eastAsia"/>
+          <w:lang w:val="en-US" w:eastAsia="zh-CN"/>
+        </w:rPr>
+        <w:t>Finally, staying at home with one</w:t>
+      </w:r>
+      <w:r>
+        <w:rPr>
+          <w:rFonts w:hint="default"/>
+          <w:lang w:val="en-US" w:eastAsia="zh-CN"/>
+        </w:rPr>
+        <w:t>’</w:t>
+      </w:r>
+      <w:r>
+        <w:rPr>
+          <w:rFonts w:hint="eastAsia"/>
+          <w:lang w:val="en-US" w:eastAsia="zh-CN"/>
+        </w:rPr>
+        <w:t>s parents doesn</w:t>
+      </w:r>
+      <w:r>
+        <w:rPr>
+          <w:rFonts w:hint="default"/>
+          <w:lang w:val="en-US" w:eastAsia="zh-CN"/>
+        </w:rPr>
+        <w:t>’</w:t>
+      </w:r>
+      <w:r>
+        <w:rPr>
+          <w:rFonts w:hint="eastAsia"/>
+          <w:lang w:val="en-US" w:eastAsia="zh-CN"/>
+        </w:rPr>
+        <w:t xml:space="preserve">t necessarily mean that a young adult cannot develop independence. I will be the first to admit that there are parents out there who struggle to acknowledge that their children have grown up and deserve treatment as adults; it it instinctive in many of them to continue to play a </w:t>
+      </w:r>
+      <w:r>
+        <w:rPr>
+          <w:rFonts w:hint="default"/>
+          <w:lang w:val="en-US" w:eastAsia="zh-CN"/>
+        </w:rPr>
+        <w:t>“</w:t>
+      </w:r>
+      <w:r>
+        <w:rPr>
+          <w:rFonts w:hint="eastAsia"/>
+          <w:lang w:val="en-US" w:eastAsia="zh-CN"/>
+        </w:rPr>
+        <w:t xml:space="preserve">mothering </w:t>
+      </w:r>
+      <w:r>
+        <w:rPr>
+          <w:rFonts w:hint="default"/>
+          <w:lang w:val="en-US" w:eastAsia="zh-CN"/>
+        </w:rPr>
+        <w:t>”</w:t>
+      </w:r>
+      <w:r>
+        <w:rPr>
+          <w:rFonts w:hint="eastAsia"/>
+          <w:lang w:val="en-US" w:eastAsia="zh-CN"/>
+        </w:rPr>
+        <w:t xml:space="preserve"> role that can actually be quite stifling for a young adult. Despite this possibility, even though I spent most of my university days living with my parents, they respected me ass an adult as well as their child and they didn</w:t>
+      </w:r>
+      <w:r>
+        <w:rPr>
+          <w:rFonts w:hint="default"/>
+          <w:lang w:val="en-US" w:eastAsia="zh-CN"/>
+        </w:rPr>
+        <w:t>’</w:t>
+      </w:r>
+      <w:r>
+        <w:rPr>
+          <w:rFonts w:hint="eastAsia"/>
+          <w:lang w:val="en-US" w:eastAsia="zh-CN"/>
+        </w:rPr>
+        <w:t>t attempt to interfere too much or limit my independence. I think this is the case for many other young people as well, so I don</w:t>
+      </w:r>
+      <w:r>
+        <w:rPr>
+          <w:rFonts w:hint="default"/>
+          <w:lang w:val="en-US" w:eastAsia="zh-CN"/>
+        </w:rPr>
+        <w:t>’</w:t>
+      </w:r>
+      <w:r>
+        <w:rPr>
+          <w:rFonts w:hint="eastAsia"/>
+          <w:lang w:val="en-US" w:eastAsia="zh-CN"/>
+        </w:rPr>
+        <w:t>t think it is necessarily fair to claim that, just because someone is living with their family, they are somehow unable to enjoy benefits of independence. In fact, I believe the safe environment of the family is a good place to handle the transition to adulthood for all concerned, both the child and the parents.</w:t>
+      </w:r>
+    </w:p>
+    <w:p>
+      <w:pPr>
+        <w:ind w:firstLine="420" w:firstLineChars="0"/>
+        <w:rPr>
+          <w:rFonts w:hint="eastAsia"/>
+          <w:lang w:val="en-US" w:eastAsia="zh-CN"/>
+        </w:rPr>
+      </w:pPr>
+      <w:r>
+        <w:rPr>
+          <w:rFonts w:hint="eastAsia"/>
+          <w:lang w:val="en-US" w:eastAsia="zh-CN"/>
+        </w:rPr>
+        <w:t>By the way of conclusion, based on the arguments explored above, I</w:t>
+      </w:r>
+      <w:r>
+        <w:rPr>
+          <w:rFonts w:hint="default"/>
+          <w:lang w:val="en-US" w:eastAsia="zh-CN"/>
+        </w:rPr>
+        <w:t>’</w:t>
+      </w:r>
+      <w:r>
+        <w:rPr>
+          <w:rFonts w:hint="eastAsia"/>
+          <w:lang w:val="en-US" w:eastAsia="zh-CN"/>
+        </w:rPr>
+        <w:t>m of the opinion that in most cases it</w:t>
+      </w:r>
+      <w:r>
+        <w:rPr>
+          <w:rFonts w:hint="default"/>
+          <w:lang w:val="en-US" w:eastAsia="zh-CN"/>
+        </w:rPr>
+        <w:t>’</w:t>
+      </w:r>
+      <w:r>
+        <w:rPr>
+          <w:rFonts w:hint="eastAsia"/>
+          <w:lang w:val="en-US" w:eastAsia="zh-CN"/>
+        </w:rPr>
+        <w:t>s actually more beneficial for most adults to continue living with their families for a longer period of time.</w:t>
+      </w:r>
+    </w:p>
+    <w:p>
+      <w:pPr>
+        <w:pStyle w:val="3"/>
+        <w:bidi w:val="0"/>
+        <w:rPr>
+          <w:rFonts w:hint="default"/>
+          <w:b/>
+          <w:lang w:val="en-US" w:eastAsia="zh-CN"/>
+        </w:rPr>
+      </w:pPr>
+      <w:r>
+        <w:rPr>
+          <w:rFonts w:hint="eastAsia"/>
+          <w:b/>
+          <w:lang w:val="en-US" w:eastAsia="zh-CN"/>
+        </w:rPr>
+        <w:t>Example 4: old friends or new friends?</w:t>
+      </w:r>
+    </w:p>
+    <w:p>
+      <w:pPr>
+        <w:ind w:firstLine="420" w:firstLineChars="0"/>
+        <w:rPr>
+          <w:rFonts w:hint="eastAsia"/>
+          <w:b/>
+          <w:bCs/>
+          <w:lang w:val="en-US" w:eastAsia="zh-CN"/>
+        </w:rPr>
+      </w:pPr>
+      <w:r>
+        <w:rPr>
+          <w:rFonts w:hint="eastAsia"/>
+          <w:b/>
+          <w:bCs/>
+          <w:lang w:val="en-US" w:eastAsia="zh-CN"/>
+        </w:rPr>
+        <w:t xml:space="preserve">Obviously, friendship plays a crucial part of one whole life. </w:t>
+      </w:r>
+      <w:r>
+        <w:rPr>
+          <w:rFonts w:hint="eastAsia"/>
+          <w:lang w:val="en-US" w:eastAsia="zh-CN"/>
+        </w:rPr>
+        <w:t xml:space="preserve">Encouraged when we encountered difficulties, congratulated when we achieved a goal, and took care of us when we were ill, friends always stay with us. </w:t>
+      </w:r>
+      <w:r>
+        <w:rPr>
+          <w:rFonts w:hint="eastAsia"/>
+          <w:b/>
+          <w:bCs/>
+          <w:lang w:val="en-US" w:eastAsia="zh-CN"/>
+        </w:rPr>
+        <w:t>However, there is a reality we have to face, that is,</w:t>
+      </w:r>
+      <w:r>
+        <w:rPr>
+          <w:rFonts w:hint="eastAsia"/>
+          <w:lang w:val="en-US" w:eastAsia="zh-CN"/>
+        </w:rPr>
+        <w:t xml:space="preserve"> we will make new friends when we move to another city due to the requirement of our study or work. </w:t>
+      </w:r>
+      <w:r>
+        <w:rPr>
+          <w:rFonts w:hint="eastAsia"/>
+          <w:b/>
+          <w:bCs/>
+          <w:lang w:val="en-US" w:eastAsia="zh-CN"/>
+        </w:rPr>
+        <w:t>Therefore, some people argue that</w:t>
+      </w:r>
+      <w:r>
+        <w:rPr>
+          <w:rFonts w:hint="eastAsia"/>
+          <w:lang w:val="en-US" w:eastAsia="zh-CN"/>
+        </w:rPr>
+        <w:t xml:space="preserve"> make a new friend is of more importance than keep old friends because of the reality life demands. </w:t>
+      </w:r>
+      <w:r>
+        <w:rPr>
+          <w:rFonts w:hint="eastAsia"/>
+          <w:b/>
+          <w:bCs/>
+          <w:lang w:val="en-US" w:eastAsia="zh-CN"/>
+        </w:rPr>
+        <w:t>Another people stand at the opposite side, and view</w:t>
+      </w:r>
+      <w:r>
+        <w:rPr>
+          <w:rFonts w:hint="eastAsia"/>
+          <w:lang w:val="en-US" w:eastAsia="zh-CN"/>
+        </w:rPr>
+        <w:t xml:space="preserve"> their old friend relationship is more valuable. </w:t>
+      </w:r>
+      <w:r>
+        <w:rPr>
+          <w:rFonts w:hint="eastAsia"/>
+          <w:b/>
+          <w:bCs/>
+          <w:lang w:val="en-US" w:eastAsia="zh-CN"/>
+        </w:rPr>
+        <w:t>From my perspective, I firmly believe that keep in touch with old friends is definitely more important.</w:t>
+      </w:r>
+    </w:p>
+    <w:p>
+      <w:pPr>
+        <w:ind w:firstLine="420" w:firstLineChars="0"/>
+        <w:rPr>
+          <w:rFonts w:hint="eastAsia"/>
+          <w:lang w:val="en-US" w:eastAsia="zh-CN"/>
+        </w:rPr>
+      </w:pPr>
+      <w:r>
+        <w:rPr>
+          <w:rFonts w:hint="eastAsia"/>
+          <w:b/>
+          <w:bCs/>
+          <w:lang w:val="en-US" w:eastAsia="zh-CN"/>
+        </w:rPr>
+        <w:t>First of all,</w:t>
+      </w:r>
+      <w:r>
+        <w:rPr>
+          <w:rFonts w:hint="eastAsia"/>
+          <w:lang w:val="en-US" w:eastAsia="zh-CN"/>
+        </w:rPr>
+        <w:t xml:space="preserve"> </w:t>
+      </w:r>
+      <w:r>
+        <w:rPr>
+          <w:rFonts w:hint="eastAsia"/>
+          <w:b/>
+          <w:bCs/>
+          <w:lang w:val="en-US" w:eastAsia="zh-CN"/>
+        </w:rPr>
+        <w:t>the rapid development of the busy modern society leads to the difficulties for a person to slow down and start a new relationship</w:t>
+      </w:r>
+      <w:r>
+        <w:rPr>
+          <w:rFonts w:hint="eastAsia"/>
+          <w:lang w:val="en-US" w:eastAsia="zh-CN"/>
+        </w:rPr>
+        <w:t xml:space="preserve">. </w:t>
+      </w:r>
+      <w:r>
+        <w:rPr>
+          <w:rFonts w:hint="eastAsia"/>
+          <w:b/>
+          <w:bCs/>
+          <w:lang w:val="en-US" w:eastAsia="zh-CN"/>
+        </w:rPr>
+        <w:t xml:space="preserve">For example, </w:t>
+      </w:r>
+      <w:r>
+        <w:rPr>
+          <w:rFonts w:hint="eastAsia"/>
+          <w:lang w:val="en-US" w:eastAsia="zh-CN"/>
+        </w:rPr>
+        <w:t xml:space="preserve">a white-collar worker finished his/her work, what he/she really required is a quilt and soft sleep. </w:t>
+      </w:r>
+      <w:r>
+        <w:rPr>
+          <w:rFonts w:hint="eastAsia"/>
+          <w:b/>
+          <w:bCs/>
+          <w:lang w:val="en-US" w:eastAsia="zh-CN"/>
+        </w:rPr>
+        <w:t xml:space="preserve">In this way, </w:t>
+      </w:r>
+      <w:r>
+        <w:rPr>
+          <w:rFonts w:hint="eastAsia"/>
+          <w:lang w:val="en-US" w:eastAsia="zh-CN"/>
+        </w:rPr>
+        <w:t xml:space="preserve">people are isolated because of the busy world, therefore, it's not easy for us to have a date with new friends. </w:t>
+      </w:r>
+    </w:p>
+    <w:p>
+      <w:pPr>
+        <w:ind w:firstLine="420" w:firstLineChars="0"/>
+        <w:rPr>
+          <w:rFonts w:hint="eastAsia"/>
+          <w:lang w:val="en-US" w:eastAsia="zh-CN"/>
+        </w:rPr>
+      </w:pPr>
+      <w:r>
+        <w:rPr>
+          <w:rFonts w:hint="eastAsia"/>
+          <w:b/>
+          <w:bCs/>
+          <w:lang w:val="en-US" w:eastAsia="zh-CN"/>
+        </w:rPr>
+        <w:t>In the second place,</w:t>
+      </w:r>
+      <w:r>
+        <w:rPr>
+          <w:rFonts w:hint="eastAsia"/>
+          <w:lang w:val="en-US" w:eastAsia="zh-CN"/>
+        </w:rPr>
+        <w:t xml:space="preserve"> it\'s not difficult for us to keep connect with our old friends. </w:t>
+      </w:r>
+      <w:r>
+        <w:rPr>
+          <w:rFonts w:hint="eastAsia"/>
+          <w:b/>
+          <w:bCs/>
+          <w:lang w:val="en-US" w:eastAsia="zh-CN"/>
+        </w:rPr>
+        <w:t xml:space="preserve">With the rapid development of technology, we can send a message or give a videophone call to our friend whenever we want and wherever we are. </w:t>
+      </w:r>
+      <w:r>
+        <w:rPr>
+          <w:rFonts w:hint="eastAsia"/>
+          <w:lang w:val="en-US" w:eastAsia="zh-CN"/>
+        </w:rPr>
+        <w:t xml:space="preserve">For example, it doesn't matter if I am in china or the U.S. I can always contact with my friends by Wechat. </w:t>
+      </w:r>
+    </w:p>
+    <w:p>
+      <w:pPr>
+        <w:ind w:firstLine="420" w:firstLineChars="0"/>
+        <w:rPr>
+          <w:rFonts w:hint="eastAsia"/>
+          <w:lang w:val="en-US" w:eastAsia="zh-CN"/>
+        </w:rPr>
+      </w:pPr>
+      <w:r>
+        <w:rPr>
+          <w:rFonts w:hint="eastAsia"/>
+          <w:b/>
+          <w:bCs/>
+          <w:lang w:val="en-US" w:eastAsia="zh-CN"/>
+        </w:rPr>
+        <w:t>But at last, what I want to clarify is that I don't means</w:t>
+      </w:r>
+      <w:r>
+        <w:rPr>
+          <w:rFonts w:hint="eastAsia"/>
+          <w:lang w:val="en-US" w:eastAsia="zh-CN"/>
+        </w:rPr>
+        <w:t xml:space="preserve"> we don't need to make new friends. </w:t>
+      </w:r>
+      <w:r>
+        <w:rPr>
+          <w:rFonts w:hint="eastAsia"/>
+          <w:b/>
+          <w:bCs/>
+          <w:lang w:val="en-US" w:eastAsia="zh-CN"/>
+        </w:rPr>
+        <w:t xml:space="preserve">Admittedly, </w:t>
+      </w:r>
+      <w:r>
+        <w:rPr>
+          <w:rFonts w:hint="eastAsia"/>
+          <w:lang w:val="en-US" w:eastAsia="zh-CN"/>
+        </w:rPr>
+        <w:t xml:space="preserve">new friends also support us a lot. When we move to a new place and get alone, how luck we are if we meet a friend share the same interests with you. </w:t>
+      </w:r>
+      <w:r>
+        <w:rPr>
+          <w:rFonts w:hint="eastAsia"/>
+          <w:b/>
+          <w:bCs/>
+          <w:lang w:val="en-US" w:eastAsia="zh-CN"/>
+        </w:rPr>
+        <w:t>And definitely,</w:t>
+      </w:r>
+      <w:r>
+        <w:rPr>
+          <w:rFonts w:hint="eastAsia"/>
+          <w:lang w:val="en-US" w:eastAsia="zh-CN"/>
+        </w:rPr>
+        <w:t xml:space="preserve"> you will have a good time because of your same hobbies, and possibly establish a close relationship. </w:t>
+      </w:r>
+    </w:p>
+    <w:p>
+      <w:pPr>
+        <w:ind w:firstLine="420" w:firstLineChars="0"/>
+        <w:rPr>
+          <w:rFonts w:hint="eastAsia"/>
+          <w:lang w:val="en-US" w:eastAsia="zh-CN"/>
+        </w:rPr>
+      </w:pPr>
+      <w:r>
+        <w:rPr>
+          <w:rFonts w:hint="eastAsia"/>
+          <w:b/>
+          <w:bCs/>
+          <w:lang w:val="en-US" w:eastAsia="zh-CN"/>
+        </w:rPr>
+        <w:t>From what I have mentioned above, I certainly believe th</w:t>
+      </w:r>
+      <w:r>
+        <w:rPr>
+          <w:rFonts w:hint="eastAsia"/>
+          <w:b w:val="0"/>
+          <w:bCs w:val="0"/>
+          <w:lang w:val="en-US" w:eastAsia="zh-CN"/>
+        </w:rPr>
+        <w:t>at friendship take an extremely vital role of our life,</w:t>
+      </w:r>
+      <w:r>
+        <w:rPr>
+          <w:rFonts w:hint="eastAsia"/>
+          <w:lang w:val="en-US" w:eastAsia="zh-CN"/>
+        </w:rPr>
+        <w:t xml:space="preserve"> and keep connect with old friends is more important than start a new friendship.</w:t>
+      </w:r>
+    </w:p>
+    <w:p>
+      <w:pPr>
+        <w:pStyle w:val="2"/>
+        <w:bidi w:val="0"/>
+        <w:rPr>
+          <w:rFonts w:hint="eastAsia"/>
+          <w:lang w:val="en-US" w:eastAsia="zh-CN"/>
+        </w:rPr>
+      </w:pPr>
+      <w:r>
+        <w:rPr>
+          <w:rFonts w:hint="eastAsia"/>
+          <w:lang w:val="en-US" w:eastAsia="zh-CN"/>
+        </w:rPr>
+        <w:t>Perfect grammar</w:t>
+      </w:r>
+    </w:p>
+    <w:p>
+      <w:pPr>
+        <w:rPr>
+          <w:rFonts w:hint="eastAsia"/>
+          <w:lang w:val="en-US" w:eastAsia="zh-CN"/>
+        </w:rPr>
+      </w:pPr>
+    </w:p>
+    <w:p>
+      <w:pPr>
+        <w:numPr>
+          <w:ilvl w:val="0"/>
+          <w:numId w:val="2"/>
+        </w:numPr>
+        <w:rPr>
+          <w:rFonts w:hint="eastAsia"/>
+          <w:lang w:val="en-US" w:eastAsia="zh-CN"/>
+        </w:rPr>
+      </w:pPr>
+      <w:r>
+        <w:rPr>
+          <w:rFonts w:hint="eastAsia"/>
+          <w:lang w:val="en-US" w:eastAsia="zh-CN"/>
+        </w:rPr>
+        <w:t>however, nuclear plant serves as a double-edged sword, in other words, the advantages of nuclear plant coexist with its disadvantages.</w:t>
+      </w:r>
+    </w:p>
+    <w:p>
+      <w:pPr>
+        <w:numPr>
+          <w:ilvl w:val="0"/>
+          <w:numId w:val="2"/>
+        </w:numPr>
+        <w:rPr>
+          <w:rFonts w:hint="default"/>
+          <w:lang w:val="en-US" w:eastAsia="zh-CN"/>
+        </w:rPr>
+      </w:pPr>
+      <w:r>
+        <w:rPr>
+          <w:rFonts w:hint="eastAsia"/>
+          <w:lang w:val="en-US" w:eastAsia="zh-CN"/>
+        </w:rPr>
+        <w:t>History is replete with evidence to demonstrate this point. A case of point has association with Albert Einstein in the realm of physics.</w:t>
+      </w:r>
+    </w:p>
+    <w:p>
+      <w:pPr>
+        <w:numPr>
+          <w:ilvl w:val="0"/>
+          <w:numId w:val="2"/>
+        </w:numPr>
+        <w:rPr>
+          <w:rFonts w:hint="default"/>
+          <w:lang w:val="en-US" w:eastAsia="zh-CN"/>
+        </w:rPr>
+      </w:pPr>
+      <w:r>
+        <w:rPr>
+          <w:rFonts w:hint="eastAsia"/>
+          <w:lang w:val="en-US" w:eastAsia="zh-CN"/>
+        </w:rPr>
+        <w:t>Undoubtedly, advertising gives rise to a multitude of positive and negative effects on consumers and the society as a whole in the foreseeable future.</w:t>
+      </w:r>
+    </w:p>
+    <w:p>
+      <w:pPr>
+        <w:numPr>
+          <w:ilvl w:val="0"/>
+          <w:numId w:val="2"/>
+        </w:numPr>
+        <w:rPr>
+          <w:rFonts w:hint="default"/>
+          <w:lang w:val="en-US" w:eastAsia="zh-CN"/>
+        </w:rPr>
+      </w:pPr>
+      <w:r>
+        <w:rPr>
+          <w:rFonts w:hint="eastAsia"/>
+          <w:lang w:val="en-US" w:eastAsia="zh-CN"/>
+        </w:rPr>
+        <w:t>In summary, it is undeniable that in the past, air travel belonged to the few privileged richest due to its high prices.</w:t>
+      </w:r>
+    </w:p>
+    <w:p>
+      <w:pPr>
+        <w:numPr>
+          <w:ilvl w:val="0"/>
+          <w:numId w:val="2"/>
+        </w:numPr>
+        <w:rPr>
+          <w:rFonts w:hint="eastAsia"/>
+          <w:lang w:val="en-US" w:eastAsia="zh-CN"/>
+        </w:rPr>
+      </w:pPr>
+      <w:r>
+        <w:rPr>
+          <w:rFonts w:hint="eastAsia"/>
+          <w:lang w:val="en-US" w:eastAsia="zh-CN"/>
+        </w:rPr>
+        <w:t>However, some others hold that scientists take prominent position in the world due to their contribution and achievements.</w:t>
+      </w:r>
+    </w:p>
+    <w:p>
+      <w:pPr>
+        <w:pStyle w:val="2"/>
+        <w:bidi w:val="0"/>
+        <w:rPr>
+          <w:rFonts w:hint="eastAsia"/>
+          <w:lang w:val="en-US" w:eastAsia="zh-CN"/>
+        </w:rPr>
+      </w:pPr>
+      <w:r>
+        <w:rPr>
+          <w:rFonts w:hint="eastAsia"/>
+          <w:lang w:val="en-US" w:eastAsia="zh-CN"/>
+        </w:rPr>
+        <w:t>Test</w:t>
+      </w:r>
+    </w:p>
+    <w:p>
+      <w:pPr>
+        <w:pStyle w:val="4"/>
+        <w:bidi w:val="0"/>
+        <w:rPr>
+          <w:rFonts w:hint="eastAsia"/>
+          <w:lang w:val="en-US" w:eastAsia="zh-CN"/>
+        </w:rPr>
+      </w:pPr>
+      <w:r>
+        <w:rPr>
+          <w:rFonts w:hint="eastAsia"/>
+          <w:lang w:val="en-US" w:eastAsia="zh-CN"/>
+        </w:rPr>
+        <w:t>Official 03 Task 2</w:t>
+      </w:r>
+    </w:p>
+    <w:p>
+      <w:pPr>
+        <w:widowControl w:val="0"/>
+        <w:numPr>
+          <w:numId w:val="0"/>
+        </w:numPr>
+        <w:jc w:val="both"/>
+        <w:rPr>
+          <w:rFonts w:hint="default"/>
+          <w:lang w:val="en-US" w:eastAsia="zh-CN"/>
+        </w:rPr>
+      </w:pPr>
+      <w:r>
+        <w:rPr>
+          <w:rFonts w:ascii="Arial" w:hAnsi="Arial" w:eastAsia="Arial" w:cs="Arial"/>
+          <w:i w:val="0"/>
+          <w:caps w:val="0"/>
+          <w:color w:val="333333"/>
+          <w:spacing w:val="0"/>
+          <w:sz w:val="19"/>
+          <w:szCs w:val="19"/>
+          <w:shd w:val="clear" w:fill="FFFFFF"/>
+        </w:rPr>
+        <w:t>Do you agree or disagree with the following statement?</w:t>
+      </w:r>
+      <w:r>
+        <w:rPr>
+          <w:rFonts w:hint="default" w:ascii="Arial" w:hAnsi="Arial" w:eastAsia="Arial" w:cs="Arial"/>
+          <w:i w:val="0"/>
+          <w:caps w:val="0"/>
+          <w:color w:val="333333"/>
+          <w:spacing w:val="0"/>
+          <w:sz w:val="19"/>
+          <w:szCs w:val="19"/>
+          <w:shd w:val="clear" w:fill="FFFFFF"/>
+        </w:rPr>
+        <w:br w:type="textWrapping"/>
+      </w:r>
+      <w:r>
+        <w:rPr>
+          <w:rFonts w:hint="default" w:ascii="Arial" w:hAnsi="Arial" w:eastAsia="Arial" w:cs="Arial"/>
+          <w:i w:val="0"/>
+          <w:caps w:val="0"/>
+          <w:color w:val="333333"/>
+          <w:spacing w:val="0"/>
+          <w:sz w:val="19"/>
+          <w:szCs w:val="19"/>
+          <w:shd w:val="clear" w:fill="FFFFFF"/>
+        </w:rPr>
+        <w:t>It is more important to keep your old friends than it is to make new friends.</w:t>
+      </w:r>
+      <w:r>
+        <w:rPr>
+          <w:rFonts w:hint="default" w:ascii="Arial" w:hAnsi="Arial" w:eastAsia="Arial" w:cs="Arial"/>
+          <w:i w:val="0"/>
+          <w:caps w:val="0"/>
+          <w:color w:val="333333"/>
+          <w:spacing w:val="0"/>
+          <w:sz w:val="19"/>
+          <w:szCs w:val="19"/>
+          <w:shd w:val="clear" w:fill="FFFFFF"/>
+        </w:rPr>
+        <w:br w:type="textWrapping"/>
+      </w:r>
+      <w:r>
+        <w:rPr>
+          <w:rFonts w:hint="default" w:ascii="Arial" w:hAnsi="Arial" w:eastAsia="Arial" w:cs="Arial"/>
+          <w:i w:val="0"/>
+          <w:caps w:val="0"/>
+          <w:color w:val="333333"/>
+          <w:spacing w:val="0"/>
+          <w:sz w:val="19"/>
+          <w:szCs w:val="19"/>
+          <w:shd w:val="clear" w:fill="FFFFFF"/>
+        </w:rPr>
+        <w:t>Use specific reasons and examples to support your answer.</w:t>
+      </w:r>
+    </w:p>
+    <w:p>
+      <w:pPr>
+        <w:widowControl w:val="0"/>
+        <w:numPr>
+          <w:numId w:val="0"/>
+        </w:numPr>
+        <w:jc w:val="both"/>
+        <w:rPr>
+          <w:rFonts w:hint="default" w:ascii="Arial" w:hAnsi="Arial" w:eastAsia="Arial" w:cs="Arial"/>
+          <w:i w:val="0"/>
+          <w:caps w:val="0"/>
+          <w:color w:val="666666"/>
+          <w:spacing w:val="0"/>
+          <w:sz w:val="16"/>
+          <w:szCs w:val="16"/>
+          <w:shd w:val="clear" w:fill="F6F8FA"/>
+        </w:rPr>
+      </w:pPr>
+      <w:r>
+        <w:rPr>
+          <w:rFonts w:ascii="Arial" w:hAnsi="Arial" w:eastAsia="Arial" w:cs="Arial"/>
+          <w:i w:val="0"/>
+          <w:caps w:val="0"/>
+          <w:color w:val="666666"/>
+          <w:spacing w:val="0"/>
+          <w:sz w:val="16"/>
+          <w:szCs w:val="16"/>
+          <w:shd w:val="clear" w:fill="F6F8FA"/>
+        </w:rPr>
+        <w:t>1, old friend, familiar, characteristics, new friend, might exploit you, e.g., my cousin</w:t>
+      </w:r>
+      <w:r>
+        <w:rPr>
+          <w:rFonts w:hint="default" w:ascii="Arial" w:hAnsi="Arial" w:eastAsia="Arial" w:cs="Arial"/>
+          <w:i w:val="0"/>
+          <w:caps w:val="0"/>
+          <w:color w:val="666666"/>
+          <w:spacing w:val="0"/>
+          <w:sz w:val="16"/>
+          <w:szCs w:val="16"/>
+          <w:shd w:val="clear" w:fill="F6F8FA"/>
+        </w:rPr>
+        <w:br w:type="textWrapping"/>
+      </w:r>
+      <w:r>
+        <w:rPr>
+          <w:rFonts w:hint="default" w:ascii="Arial" w:hAnsi="Arial" w:eastAsia="Arial" w:cs="Arial"/>
+          <w:i w:val="0"/>
+          <w:caps w:val="0"/>
+          <w:color w:val="666666"/>
+          <w:spacing w:val="0"/>
+          <w:sz w:val="16"/>
+          <w:szCs w:val="16"/>
+          <w:shd w:val="clear" w:fill="F6F8FA"/>
+        </w:rPr>
+        <w:t>2, old friend, can help you more when you are in trouble, e.g., my brother</w:t>
+      </w:r>
+      <w:r>
+        <w:rPr>
+          <w:rFonts w:hint="default" w:ascii="Arial" w:hAnsi="Arial" w:eastAsia="Arial" w:cs="Arial"/>
+          <w:i w:val="0"/>
+          <w:caps w:val="0"/>
+          <w:color w:val="666666"/>
+          <w:spacing w:val="0"/>
+          <w:sz w:val="16"/>
+          <w:szCs w:val="16"/>
+          <w:shd w:val="clear" w:fill="F6F8FA"/>
+        </w:rPr>
+        <w:br w:type="textWrapping"/>
+      </w:r>
+      <w:r>
+        <w:rPr>
+          <w:rFonts w:hint="default" w:ascii="Arial" w:hAnsi="Arial" w:eastAsia="Arial" w:cs="Arial"/>
+          <w:i w:val="0"/>
+          <w:caps w:val="0"/>
+          <w:color w:val="666666"/>
+          <w:spacing w:val="0"/>
+          <w:sz w:val="16"/>
+          <w:szCs w:val="16"/>
+          <w:shd w:val="clear" w:fill="F6F8FA"/>
+        </w:rPr>
+        <w:t>3, concern old friend, new friend can become old friend, your social network is unstable, no one can be trust for you, e.g., my sister.</w:t>
+      </w:r>
+    </w:p>
+    <w:p>
+      <w:pPr>
+        <w:widowControl w:val="0"/>
+        <w:numPr>
+          <w:numId w:val="0"/>
+        </w:numPr>
+        <w:jc w:val="both"/>
+        <w:rPr>
+          <w:rFonts w:hint="eastAsia" w:ascii="Arial" w:hAnsi="Arial" w:eastAsia="Arial" w:cs="Arial"/>
+          <w:i w:val="0"/>
+          <w:caps w:val="0"/>
+          <w:color w:val="666666"/>
+          <w:spacing w:val="0"/>
+          <w:sz w:val="16"/>
+          <w:szCs w:val="16"/>
+          <w:shd w:val="clear" w:fill="F6F8FA"/>
+          <w:lang w:val="en-US" w:eastAsia="zh-CN"/>
+        </w:rPr>
+      </w:pPr>
+    </w:p>
+    <w:p>
+      <w:pPr>
+        <w:widowControl w:val="0"/>
+        <w:numPr>
+          <w:numId w:val="0"/>
+        </w:numPr>
+        <w:jc w:val="both"/>
+        <w:rPr>
+          <w:rFonts w:hint="default"/>
+          <w:lang w:val="en-US" w:eastAsia="zh-CN"/>
+        </w:rPr>
+      </w:pPr>
+      <w:r>
+        <w:rPr>
+          <w:rFonts w:ascii="Arial" w:hAnsi="Arial" w:eastAsia="Arial" w:cs="Arial"/>
+          <w:i w:val="0"/>
+          <w:caps w:val="0"/>
+          <w:color w:val="666666"/>
+          <w:spacing w:val="0"/>
+          <w:sz w:val="16"/>
+          <w:szCs w:val="16"/>
+          <w:shd w:val="clear" w:fill="F6F8FA"/>
+        </w:rPr>
+        <w:t>a. people are generally busy, and making new friends cost more time than keeping old friends</w:t>
+      </w:r>
+      <w:r>
+        <w:rPr>
+          <w:rFonts w:hint="default" w:ascii="Arial" w:hAnsi="Arial" w:eastAsia="Arial" w:cs="Arial"/>
+          <w:i w:val="0"/>
+          <w:caps w:val="0"/>
+          <w:color w:val="666666"/>
+          <w:spacing w:val="0"/>
+          <w:sz w:val="16"/>
+          <w:szCs w:val="16"/>
+          <w:shd w:val="clear" w:fill="F6F8FA"/>
+        </w:rPr>
+        <w:br w:type="textWrapping"/>
+      </w:r>
+      <w:r>
+        <w:rPr>
+          <w:rFonts w:hint="default" w:ascii="Arial" w:hAnsi="Arial" w:eastAsia="Arial" w:cs="Arial"/>
+          <w:i w:val="0"/>
+          <w:caps w:val="0"/>
+          <w:color w:val="666666"/>
+          <w:spacing w:val="0"/>
+          <w:sz w:val="16"/>
+          <w:szCs w:val="16"/>
+          <w:shd w:val="clear" w:fill="F6F8FA"/>
+        </w:rPr>
+        <w:t>b. people care about money, and keeping their old friends costs less money than making new friends.</w:t>
+      </w:r>
+      <w:r>
+        <w:rPr>
+          <w:rFonts w:hint="default" w:ascii="Arial" w:hAnsi="Arial" w:eastAsia="Arial" w:cs="Arial"/>
+          <w:i w:val="0"/>
+          <w:caps w:val="0"/>
+          <w:color w:val="666666"/>
+          <w:spacing w:val="0"/>
+          <w:sz w:val="16"/>
+          <w:szCs w:val="16"/>
+          <w:shd w:val="clear" w:fill="F6F8FA"/>
+        </w:rPr>
+        <w:br w:type="textWrapping"/>
+      </w:r>
+      <w:r>
+        <w:rPr>
+          <w:rFonts w:hint="default" w:ascii="Arial" w:hAnsi="Arial" w:eastAsia="Arial" w:cs="Arial"/>
+          <w:i w:val="0"/>
+          <w:caps w:val="0"/>
+          <w:color w:val="666666"/>
+          <w:spacing w:val="0"/>
+          <w:sz w:val="16"/>
+          <w:szCs w:val="16"/>
+          <w:shd w:val="clear" w:fill="F6F8FA"/>
+        </w:rPr>
+        <w:t>c. people want to have good reputation, but if they don&amp;#39;t value their old friends, they might gain bad reputation</w:t>
+      </w:r>
     </w:p>
     <w:sectPr>
       <w:pgSz w:w="11906" w:h="16838"/>
@@ -1493,6 +2608,22 @@
 <file path=word/numbering.xml><?xml version="1.0" encoding="utf-8"?>
 <w:numbering xmlns:wpc="http://schemas.microsoft.com/office/word/2010/wordprocessingCanvas" xmlns:mc="http://schemas.openxmlformats.org/markup-compatibility/2006" xmlns:o="urn:schemas-microsoft-com:office:office" xmlns:r="http://schemas.openxmlformats.org/officeDocument/2006/relationships" xmlns:m="http://schemas.openxmlformats.org/officeDocument/2006/math" xmlns:v="urn:schemas-microsoft-com:vml" xmlns:wp14="http://schemas.microsoft.com/office/word/2010/wordprocessingDrawing" xmlns:wp="http://schemas.openxmlformats.org/drawingml/2006/wordprocessingDrawing" xmlns:w10="urn:schemas-microsoft-com:office:word" xmlns:w="http://schemas.openxmlformats.org/wordprocessingml/2006/main" xmlns:w14="http://schemas.microsoft.com/office/word/2010/wordml" xmlns:wpg="http://schemas.microsoft.com/office/word/2010/wordprocessingGroup" xmlns:wpi="http://schemas.microsoft.com/office/word/2010/wordprocessingInk" xmlns:wne="http://schemas.microsoft.com/office/word/2006/wordml" xmlns:wps="http://schemas.microsoft.com/office/word/2010/wordprocessingShape" mc:Ignorable="w14 wp14">
   <w:abstractNum w:abstractNumId="0">
+    <w:nsid w:val="A76C1C93"/>
+    <w:multiLevelType w:val="singleLevel"/>
+    <w:tmpl w:val="A76C1C93"/>
+    <w:lvl w:ilvl="0" w:tentative="0">
+      <w:start w:val="1"/>
+      <w:numFmt w:val="decimal"/>
+      <w:lvlText w:val="%1."/>
+      <w:lvlJc w:val="left"/>
+      <w:pPr>
+        <w:tabs>
+          <w:tab w:val="left" w:pos="312"/>
+        </w:tabs>
+      </w:pPr>
+    </w:lvl>
+  </w:abstractNum>
+  <w:abstractNum w:abstractNumId="1">
     <w:nsid w:val="4CC3497D"/>
     <w:multiLevelType w:val="singleLevel"/>
     <w:tmpl w:val="4CC3497D"/>
@@ -1509,6 +2640,9 @@
     </w:lvl>
   </w:abstractNum>
   <w:num w:numId="1">
+    <w:abstractNumId w:val="1"/>
+  </w:num>
+  <w:num w:numId="2">
     <w:abstractNumId w:val="0"/>
   </w:num>
 </w:numbering>
@@ -1528,8 +2662,8 @@
     <w:lsdException w:qFormat="1" w:unhideWhenUsed="0" w:uiPriority="0" w:semiHidden="0" w:name="heading 1"/>
     <w:lsdException w:qFormat="1" w:uiPriority="0" w:semiHidden="0" w:name="heading 2"/>
     <w:lsdException w:qFormat="1" w:uiPriority="0" w:name="heading 3"/>
-    <w:lsdException w:qFormat="1" w:uiPriority="0" w:name="heading 4"/>
-    <w:lsdException w:qFormat="1" w:uiPriority="0" w:name="heading 5"/>
+    <w:lsdException w:qFormat="1" w:uiPriority="0" w:semiHidden="0" w:name="heading 4"/>
+    <w:lsdException w:qFormat="1" w:uiPriority="0" w:semiHidden="0" w:name="heading 5"/>
     <w:lsdException w:qFormat="1" w:uiPriority="0" w:name="heading 6"/>
     <w:lsdException w:qFormat="1" w:uiPriority="0" w:name="heading 7"/>
     <w:lsdException w:qFormat="1" w:uiPriority="0" w:name="heading 8"/>
@@ -1808,12 +2942,49 @@
       <w:sz w:val="32"/>
     </w:rPr>
   </w:style>
-  <w:style w:type="character" w:default="1" w:styleId="5">
+  <w:style w:type="paragraph" w:styleId="3">
+    <w:name w:val="heading 4"/>
+    <w:basedOn w:val="1"/>
+    <w:next w:val="1"/>
+    <w:unhideWhenUsed/>
+    <w:qFormat/>
+    <w:uiPriority w:val="0"/>
+    <w:pPr>
+      <w:keepNext/>
+      <w:keepLines/>
+      <w:spacing w:before="280" w:beforeLines="0" w:beforeAutospacing="0" w:after="290" w:afterLines="0" w:afterAutospacing="0" w:line="372" w:lineRule="auto"/>
+      <w:outlineLvl w:val="3"/>
+    </w:pPr>
+    <w:rPr>
+      <w:rFonts w:ascii="Arial" w:hAnsi="Arial" w:eastAsia="黑体"/>
+      <w:b/>
+      <w:sz w:val="28"/>
+    </w:rPr>
+  </w:style>
+  <w:style w:type="paragraph" w:styleId="4">
+    <w:name w:val="heading 5"/>
+    <w:basedOn w:val="1"/>
+    <w:next w:val="1"/>
+    <w:unhideWhenUsed/>
+    <w:qFormat/>
+    <w:uiPriority w:val="0"/>
+    <w:pPr>
+      <w:keepNext/>
+      <w:keepLines/>
+      <w:spacing w:before="280" w:beforeLines="0" w:beforeAutospacing="0" w:after="290" w:afterLines="0" w:afterAutospacing="0" w:line="372" w:lineRule="auto"/>
+      <w:outlineLvl w:val="4"/>
+    </w:pPr>
+    <w:rPr>
+      <w:b/>
+      <w:sz w:val="28"/>
+    </w:rPr>
+  </w:style>
+  <w:style w:type="character" w:default="1" w:styleId="7">
     <w:name w:val="Default Paragraph Font"/>
     <w:semiHidden/>
     <w:uiPriority w:val="0"/>
   </w:style>
-  <w:style w:type="table" w:default="1" w:styleId="4">
+  <w:style w:type="table" w:default="1" w:styleId="6">
     <w:name w:val="Normal Table"/>
     <w:semiHidden/>
     <w:qFormat/>
@@ -1827,7 +2998,7 @@
       </w:tblCellMar>
     </w:tblPr>
   </w:style>
-  <w:style w:type="paragraph" w:styleId="3">
+  <w:style w:type="paragraph" w:styleId="5">
     <w:name w:val="Normal (Web)"/>
     <w:basedOn w:val="1"/>
     <w:qFormat/>
@@ -1843,9 +3014,9 @@
       <w:lang w:val="en-US" w:eastAsia="zh-CN" w:bidi="ar"/>
     </w:rPr>
   </w:style>
-  <w:style w:type="character" w:styleId="6">
+  <w:style w:type="character" w:styleId="8">
     <w:name w:val="Strong"/>
-    <w:basedOn w:val="5"/>
+    <w:basedOn w:val="7"/>
     <w:qFormat/>
     <w:uiPriority w:val="0"/>
     <w:rPr>

</xml_diff>

<commit_message>
add one article about more or less cars
</commit_message>
<xml_diff>
--- a/Writing/Independent Writing/写作.docx
+++ b/Writing/Independent Writing/写作.docx
@@ -636,7 +636,7 @@
           <w:bCs/>
           <w:lang w:val="en-US" w:eastAsia="zh-CN"/>
         </w:rPr>
-        <w:t xml:space="preserve">With emerging/ appearance of assorted/various/numerous products on the market, the motivators of consumption of are widely discussed. Some people regard </w:t>
+        <w:t xml:space="preserve">With emerging/ appearance of assorted/various/numerous products on the market, the motivators of consumption are widely discussed. Some people regard </w:t>
       </w:r>
       <w:r>
         <w:rPr>
@@ -1157,7 +1157,7 @@
           <w:bCs/>
           <w:lang w:val="en-US" w:eastAsia="zh-CN"/>
         </w:rPr>
-        <w:t>such a fact may mislead impressionable people to generate the opinion that</w:t>
+        <w:t>such a fact may mislead people to generate the opinion that</w:t>
       </w:r>
       <w:r>
         <w:rPr>
@@ -1504,7 +1504,9 @@
         <w:ind w:firstLine="422" w:firstLineChars="200"/>
         <w:textAlignment w:val="auto"/>
         <w:rPr>
-          <w:rFonts w:hint="default" w:eastAsiaTheme="minorEastAsia"/>
+          <w:rFonts w:hint="eastAsia"/>
+          <w:b/>
+          <w:bCs/>
           <w:lang w:val="en-US" w:eastAsia="zh-CN"/>
         </w:rPr>
       </w:pPr>
@@ -1549,6 +1551,65 @@
         </w:rPr>
         <w:t>as my favorite quote from James Madison goes, as long as the reason of man continues fallible, different opinions will be formed, and some people may oppose me. However, I believe they will compromise after being exposed to my article.</w:t>
       </w:r>
+    </w:p>
+    <w:p>
+      <w:pPr>
+        <w:keepNext w:val="0"/>
+        <w:keepLines w:val="0"/>
+        <w:pageBreakBefore w:val="0"/>
+        <w:widowControl w:val="0"/>
+        <w:kinsoku/>
+        <w:wordWrap/>
+        <w:overflowPunct/>
+        <w:topLinePunct w:val="0"/>
+        <w:autoSpaceDE/>
+        <w:autoSpaceDN/>
+        <w:bidi w:val="0"/>
+        <w:adjustRightInd/>
+        <w:snapToGrid/>
+        <w:ind w:firstLine="422" w:firstLineChars="200"/>
+        <w:textAlignment w:val="auto"/>
+        <w:rPr>
+          <w:rFonts w:hint="default"/>
+          <w:b/>
+          <w:bCs/>
+          <w:lang w:val="en-US" w:eastAsia="zh-CN"/>
+        </w:rPr>
+      </w:pPr>
+      <w:r>
+        <w:rPr>
+          <w:rFonts w:hint="default"/>
+          <w:b/>
+          <w:bCs/>
+          <w:lang w:val="en-US" w:eastAsia="zh-CN"/>
+        </w:rPr>
+        <w:t>In a nutshell, I understand that there are a  thousand Hamlets in a thousand people eyes;  however, I strongly maintain that the detractors  will change their standpoint after reading my  article.</w:t>
+      </w:r>
+    </w:p>
+    <w:p>
+      <w:pPr>
+        <w:keepNext w:val="0"/>
+        <w:keepLines w:val="0"/>
+        <w:pageBreakBefore w:val="0"/>
+        <w:widowControl w:val="0"/>
+        <w:kinsoku/>
+        <w:wordWrap/>
+        <w:overflowPunct/>
+        <w:topLinePunct w:val="0"/>
+        <w:autoSpaceDE/>
+        <w:autoSpaceDN/>
+        <w:bidi w:val="0"/>
+        <w:adjustRightInd/>
+        <w:snapToGrid/>
+        <w:ind w:firstLine="422" w:firstLineChars="200"/>
+        <w:textAlignment w:val="auto"/>
+        <w:rPr>
+          <w:rFonts w:hint="default"/>
+          <w:b/>
+          <w:bCs/>
+          <w:lang w:val="en-US" w:eastAsia="zh-CN"/>
+        </w:rPr>
+      </w:pPr>
     </w:p>
     <w:p>
       <w:pPr>
@@ -1629,556 +1690,1637 @@
         </w:rPr>
         <w:t xml:space="preserve"> if young adults continue to live with their families for a long time, particularly if they are going to be studying at university or something similar.</w:t>
       </w:r>
+    </w:p>
+    <w:p>
+      <w:pPr>
+        <w:ind w:firstLine="422" w:firstLineChars="200"/>
+        <w:rPr>
+          <w:rFonts w:hint="eastAsia"/>
+          <w:lang w:val="en-US" w:eastAsia="zh-CN"/>
+        </w:rPr>
+      </w:pPr>
+      <w:r>
+        <w:rPr>
+          <w:rFonts w:hint="eastAsia"/>
+          <w:b/>
+          <w:bCs/>
+          <w:lang w:val="en-US" w:eastAsia="zh-CN"/>
+        </w:rPr>
+        <w:t>First of all, it is important to consider finances.</w:t>
+      </w:r>
+      <w:r>
+        <w:rPr>
+          <w:rFonts w:hint="eastAsia"/>
+          <w:lang w:val="en-US" w:eastAsia="zh-CN"/>
+        </w:rPr>
+        <w:t xml:space="preserve"> Certainly, it is possible for some young adults to get work and support themselves relatively quickly. However, in most parts of the world. These days it costs a lot to rent a house, attend university, buy a car or purchase things like insurance. By way of example, I can recall try to live independently outside the family home as a university student and I constantly struggled to pay bills and meet all the other costs of living as a young adults. This in turn had adverse effects for things like my study performance.</w:t>
+      </w:r>
+    </w:p>
+    <w:p>
+      <w:pPr>
+        <w:ind w:firstLine="420" w:firstLineChars="200"/>
+        <w:rPr>
+          <w:rFonts w:hint="eastAsia"/>
+          <w:lang w:val="en-US" w:eastAsia="zh-CN"/>
+        </w:rPr>
+      </w:pPr>
+      <w:r>
+        <w:rPr>
+          <w:rFonts w:hint="eastAsia"/>
+          <w:lang w:val="en-US" w:eastAsia="zh-CN"/>
+        </w:rPr>
+        <w:t>In addition to the importance of finances, I think this is better for a young adult</w:t>
+      </w:r>
+      <w:r>
+        <w:rPr>
+          <w:rFonts w:hint="default"/>
+          <w:lang w:val="en-US" w:eastAsia="zh-CN"/>
+        </w:rPr>
+        <w:t>’</w:t>
+      </w:r>
+      <w:r>
+        <w:rPr>
+          <w:rFonts w:hint="eastAsia"/>
+          <w:lang w:val="en-US" w:eastAsia="zh-CN"/>
+        </w:rPr>
+        <w:t>s study potential. With your family</w:t>
+      </w:r>
+      <w:r>
+        <w:rPr>
+          <w:rFonts w:hint="default"/>
+          <w:lang w:val="en-US" w:eastAsia="zh-CN"/>
+        </w:rPr>
+        <w:t>’</w:t>
+      </w:r>
+      <w:r>
+        <w:rPr>
+          <w:rFonts w:hint="eastAsia"/>
+          <w:lang w:val="en-US" w:eastAsia="zh-CN"/>
+        </w:rPr>
+        <w:t>s support, it is a lot easier to focus on your studies. Of course, for some people in some situations, the family situation may actually be quite distracting for stressful. However, I think it would be fair to say that (for most people) you are more likely to eat better meals, have a quiet place to do school work and get a decent night</w:t>
+      </w:r>
+      <w:r>
+        <w:rPr>
+          <w:rFonts w:hint="default"/>
+          <w:lang w:val="en-US" w:eastAsia="zh-CN"/>
+        </w:rPr>
+        <w:t>’</w:t>
+      </w:r>
+      <w:r>
+        <w:rPr>
+          <w:rFonts w:hint="eastAsia"/>
+          <w:lang w:val="en-US" w:eastAsia="zh-CN"/>
+        </w:rPr>
+        <w:t>s sleep. I can recall a friend from my university days who lived in share house with other students. Life was a party for him but he didn</w:t>
+      </w:r>
+      <w:r>
+        <w:rPr>
+          <w:rFonts w:hint="default"/>
+          <w:lang w:val="en-US" w:eastAsia="zh-CN"/>
+        </w:rPr>
+        <w:t>’</w:t>
+      </w:r>
+      <w:r>
+        <w:rPr>
+          <w:rFonts w:hint="eastAsia"/>
+          <w:lang w:val="en-US" w:eastAsia="zh-CN"/>
+        </w:rPr>
+        <w:t xml:space="preserve">t eat or study well and inevitably his grades suffered. He had to repeat several subjects and finished his degree later than many of his peers. </w:t>
+      </w:r>
+    </w:p>
+    <w:p>
+      <w:pPr>
+        <w:ind w:firstLine="420" w:firstLineChars="0"/>
+        <w:rPr>
+          <w:rFonts w:hint="default"/>
+          <w:lang w:val="en-US" w:eastAsia="zh-CN"/>
+        </w:rPr>
+      </w:pPr>
+      <w:r>
+        <w:rPr>
+          <w:rFonts w:hint="eastAsia"/>
+          <w:lang w:val="en-US" w:eastAsia="zh-CN"/>
+        </w:rPr>
+        <w:t>Finally, staying at home with one</w:t>
+      </w:r>
+      <w:r>
+        <w:rPr>
+          <w:rFonts w:hint="default"/>
+          <w:lang w:val="en-US" w:eastAsia="zh-CN"/>
+        </w:rPr>
+        <w:t>’</w:t>
+      </w:r>
+      <w:r>
+        <w:rPr>
+          <w:rFonts w:hint="eastAsia"/>
+          <w:lang w:val="en-US" w:eastAsia="zh-CN"/>
+        </w:rPr>
+        <w:t>s parents doesn</w:t>
+      </w:r>
+      <w:r>
+        <w:rPr>
+          <w:rFonts w:hint="default"/>
+          <w:lang w:val="en-US" w:eastAsia="zh-CN"/>
+        </w:rPr>
+        <w:t>’</w:t>
+      </w:r>
+      <w:r>
+        <w:rPr>
+          <w:rFonts w:hint="eastAsia"/>
+          <w:lang w:val="en-US" w:eastAsia="zh-CN"/>
+        </w:rPr>
+        <w:t xml:space="preserve">t necessarily mean that a young adult cannot develop independence. I will be the first to admit that there are parents out there who struggle to acknowledge that their children have grown up and deserve treatment as adults; it it instinctive in many of them to continue to play a </w:t>
+      </w:r>
+      <w:r>
+        <w:rPr>
+          <w:rFonts w:hint="default"/>
+          <w:lang w:val="en-US" w:eastAsia="zh-CN"/>
+        </w:rPr>
+        <w:t>“</w:t>
+      </w:r>
+      <w:r>
+        <w:rPr>
+          <w:rFonts w:hint="eastAsia"/>
+          <w:lang w:val="en-US" w:eastAsia="zh-CN"/>
+        </w:rPr>
+        <w:t xml:space="preserve">mothering </w:t>
+      </w:r>
+      <w:r>
+        <w:rPr>
+          <w:rFonts w:hint="default"/>
+          <w:lang w:val="en-US" w:eastAsia="zh-CN"/>
+        </w:rPr>
+        <w:t>”</w:t>
+      </w:r>
+      <w:r>
+        <w:rPr>
+          <w:rFonts w:hint="eastAsia"/>
+          <w:lang w:val="en-US" w:eastAsia="zh-CN"/>
+        </w:rPr>
+        <w:t xml:space="preserve"> role that can actually be quite stifling for a young adult. Despite this possibility, even though I spent most of my university days living with my parents, they respected me ass an adult as well as their child and they didn</w:t>
+      </w:r>
+      <w:r>
+        <w:rPr>
+          <w:rFonts w:hint="default"/>
+          <w:lang w:val="en-US" w:eastAsia="zh-CN"/>
+        </w:rPr>
+        <w:t>’</w:t>
+      </w:r>
+      <w:r>
+        <w:rPr>
+          <w:rFonts w:hint="eastAsia"/>
+          <w:lang w:val="en-US" w:eastAsia="zh-CN"/>
+        </w:rPr>
+        <w:t>t attempt to interfere too much or limit my independence. I think this is the case for many other young people as well, so I don</w:t>
+      </w:r>
+      <w:r>
+        <w:rPr>
+          <w:rFonts w:hint="default"/>
+          <w:lang w:val="en-US" w:eastAsia="zh-CN"/>
+        </w:rPr>
+        <w:t>’</w:t>
+      </w:r>
+      <w:r>
+        <w:rPr>
+          <w:rFonts w:hint="eastAsia"/>
+          <w:lang w:val="en-US" w:eastAsia="zh-CN"/>
+        </w:rPr>
+        <w:t>t think it is necessarily fair to claim that, just because someone is living with their family, they are somehow unable to enjoy benefits of independence. In fact, I believe the safe environment of the family is a good place to handle the transition to adulthood for all concerned, both the child and the parents.</w:t>
+      </w:r>
+    </w:p>
+    <w:p>
+      <w:pPr>
+        <w:ind w:firstLine="420" w:firstLineChars="0"/>
+        <w:rPr>
+          <w:rFonts w:hint="eastAsia"/>
+          <w:lang w:val="en-US" w:eastAsia="zh-CN"/>
+        </w:rPr>
+      </w:pPr>
+      <w:r>
+        <w:rPr>
+          <w:rFonts w:hint="eastAsia"/>
+          <w:lang w:val="en-US" w:eastAsia="zh-CN"/>
+        </w:rPr>
+        <w:t>By the way of conclusion, based on the arguments explored above, I</w:t>
+      </w:r>
+      <w:r>
+        <w:rPr>
+          <w:rFonts w:hint="default"/>
+          <w:lang w:val="en-US" w:eastAsia="zh-CN"/>
+        </w:rPr>
+        <w:t>’</w:t>
+      </w:r>
+      <w:r>
+        <w:rPr>
+          <w:rFonts w:hint="eastAsia"/>
+          <w:lang w:val="en-US" w:eastAsia="zh-CN"/>
+        </w:rPr>
+        <w:t>m of the opinion that in most cases it</w:t>
+      </w:r>
+      <w:r>
+        <w:rPr>
+          <w:rFonts w:hint="default"/>
+          <w:lang w:val="en-US" w:eastAsia="zh-CN"/>
+        </w:rPr>
+        <w:t>’</w:t>
+      </w:r>
+      <w:r>
+        <w:rPr>
+          <w:rFonts w:hint="eastAsia"/>
+          <w:lang w:val="en-US" w:eastAsia="zh-CN"/>
+        </w:rPr>
+        <w:t>s actually more beneficial for most adults to continue living with their families for a longer period of time.</w:t>
+      </w:r>
+    </w:p>
+    <w:p>
+      <w:pPr>
+        <w:pStyle w:val="3"/>
+        <w:bidi w:val="0"/>
+        <w:rPr>
+          <w:rFonts w:hint="default"/>
+          <w:b/>
+          <w:lang w:val="en-US" w:eastAsia="zh-CN"/>
+        </w:rPr>
+      </w:pPr>
+      <w:r>
+        <w:rPr>
+          <w:rFonts w:hint="eastAsia"/>
+          <w:b/>
+          <w:lang w:val="en-US" w:eastAsia="zh-CN"/>
+        </w:rPr>
+        <w:t>Example 4: old friends or new friends?</w:t>
+      </w:r>
+    </w:p>
+    <w:p>
+      <w:pPr>
+        <w:ind w:firstLine="420" w:firstLineChars="0"/>
+        <w:rPr>
+          <w:rFonts w:hint="eastAsia"/>
+          <w:b/>
+          <w:bCs/>
+          <w:lang w:val="en-US" w:eastAsia="zh-CN"/>
+        </w:rPr>
+      </w:pPr>
+      <w:r>
+        <w:rPr>
+          <w:rFonts w:hint="eastAsia"/>
+          <w:b/>
+          <w:bCs/>
+          <w:lang w:val="en-US" w:eastAsia="zh-CN"/>
+        </w:rPr>
+        <w:t xml:space="preserve">Obviously, friendship plays a crucial part of one whole life. </w:t>
+      </w:r>
+      <w:r>
+        <w:rPr>
+          <w:rFonts w:hint="eastAsia"/>
+          <w:lang w:val="en-US" w:eastAsia="zh-CN"/>
+        </w:rPr>
+        <w:t xml:space="preserve">Encouraged when we encountered difficulties, congratulated when we achieved a goal, and took care of us when we were ill, friends always stay with us. </w:t>
+      </w:r>
+      <w:r>
+        <w:rPr>
+          <w:rFonts w:hint="eastAsia"/>
+          <w:b/>
+          <w:bCs/>
+          <w:lang w:val="en-US" w:eastAsia="zh-CN"/>
+        </w:rPr>
+        <w:t>However, there is a reality we have to face, that is,</w:t>
+      </w:r>
+      <w:r>
+        <w:rPr>
+          <w:rFonts w:hint="eastAsia"/>
+          <w:lang w:val="en-US" w:eastAsia="zh-CN"/>
+        </w:rPr>
+        <w:t xml:space="preserve"> we will make new friends when we move to another city due to the requirement of our study or work. </w:t>
+      </w:r>
+      <w:r>
+        <w:rPr>
+          <w:rFonts w:hint="eastAsia"/>
+          <w:b/>
+          <w:bCs/>
+          <w:lang w:val="en-US" w:eastAsia="zh-CN"/>
+        </w:rPr>
+        <w:t>Therefore, some people argue that</w:t>
+      </w:r>
+      <w:r>
+        <w:rPr>
+          <w:rFonts w:hint="eastAsia"/>
+          <w:lang w:val="en-US" w:eastAsia="zh-CN"/>
+        </w:rPr>
+        <w:t xml:space="preserve"> make a new friend is of more importance than keep old friends because of the reality life demands. </w:t>
+      </w:r>
+      <w:r>
+        <w:rPr>
+          <w:rFonts w:hint="eastAsia"/>
+          <w:b/>
+          <w:bCs/>
+          <w:lang w:val="en-US" w:eastAsia="zh-CN"/>
+        </w:rPr>
+        <w:t>Another people stand at the opposite side, and view</w:t>
+      </w:r>
+      <w:r>
+        <w:rPr>
+          <w:rFonts w:hint="eastAsia"/>
+          <w:lang w:val="en-US" w:eastAsia="zh-CN"/>
+        </w:rPr>
+        <w:t xml:space="preserve"> their old friend relationship is more valuable. </w:t>
+      </w:r>
+      <w:r>
+        <w:rPr>
+          <w:rFonts w:hint="eastAsia"/>
+          <w:b/>
+          <w:bCs/>
+          <w:lang w:val="en-US" w:eastAsia="zh-CN"/>
+        </w:rPr>
+        <w:t>From my perspective, I firmly believe that keep in touch with old friends is definitely more important.</w:t>
+      </w:r>
+    </w:p>
+    <w:p>
+      <w:pPr>
+        <w:ind w:firstLine="420" w:firstLineChars="0"/>
+        <w:rPr>
+          <w:rFonts w:hint="eastAsia"/>
+          <w:lang w:val="en-US" w:eastAsia="zh-CN"/>
+        </w:rPr>
+      </w:pPr>
+      <w:r>
+        <w:rPr>
+          <w:rFonts w:hint="eastAsia"/>
+          <w:b/>
+          <w:bCs/>
+          <w:lang w:val="en-US" w:eastAsia="zh-CN"/>
+        </w:rPr>
+        <w:t>First of all,</w:t>
+      </w:r>
+      <w:r>
+        <w:rPr>
+          <w:rFonts w:hint="eastAsia"/>
+          <w:lang w:val="en-US" w:eastAsia="zh-CN"/>
+        </w:rPr>
+        <w:t xml:space="preserve"> </w:t>
+      </w:r>
+      <w:r>
+        <w:rPr>
+          <w:rFonts w:hint="eastAsia"/>
+          <w:b/>
+          <w:bCs/>
+          <w:lang w:val="en-US" w:eastAsia="zh-CN"/>
+        </w:rPr>
+        <w:t>the rapid development of the busy modern society leads to the difficulties for a person to slow down and start a new relationship</w:t>
+      </w:r>
+      <w:r>
+        <w:rPr>
+          <w:rFonts w:hint="eastAsia"/>
+          <w:lang w:val="en-US" w:eastAsia="zh-CN"/>
+        </w:rPr>
+        <w:t xml:space="preserve">. </w:t>
+      </w:r>
+      <w:r>
+        <w:rPr>
+          <w:rFonts w:hint="eastAsia"/>
+          <w:b/>
+          <w:bCs/>
+          <w:lang w:val="en-US" w:eastAsia="zh-CN"/>
+        </w:rPr>
+        <w:t xml:space="preserve">For example, </w:t>
+      </w:r>
+      <w:r>
+        <w:rPr>
+          <w:rFonts w:hint="eastAsia"/>
+          <w:lang w:val="en-US" w:eastAsia="zh-CN"/>
+        </w:rPr>
+        <w:t xml:space="preserve">a white-collar worker finished his work, what he really required is a quilt and soft sleep. </w:t>
+      </w:r>
+      <w:r>
+        <w:rPr>
+          <w:rFonts w:hint="eastAsia"/>
+          <w:b/>
+          <w:bCs/>
+          <w:lang w:val="en-US" w:eastAsia="zh-CN"/>
+        </w:rPr>
+        <w:t xml:space="preserve">In this way, </w:t>
+      </w:r>
+      <w:r>
+        <w:rPr>
+          <w:rFonts w:hint="eastAsia"/>
+          <w:lang w:val="en-US" w:eastAsia="zh-CN"/>
+        </w:rPr>
+        <w:t xml:space="preserve">people are isolated because of the busy world, therefore, it's not easy for us to have a date with new friends. </w:t>
+      </w:r>
+    </w:p>
+    <w:p>
+      <w:pPr>
+        <w:ind w:firstLine="420" w:firstLineChars="0"/>
+        <w:rPr>
+          <w:rFonts w:hint="eastAsia"/>
+          <w:lang w:val="en-US" w:eastAsia="zh-CN"/>
+        </w:rPr>
+      </w:pPr>
+      <w:r>
+        <w:rPr>
+          <w:rFonts w:hint="eastAsia"/>
+          <w:b/>
+          <w:bCs/>
+          <w:lang w:val="en-US" w:eastAsia="zh-CN"/>
+        </w:rPr>
+        <w:t>In the second place,</w:t>
+      </w:r>
+      <w:r>
+        <w:rPr>
+          <w:rFonts w:hint="eastAsia"/>
+          <w:lang w:val="en-US" w:eastAsia="zh-CN"/>
+        </w:rPr>
+        <w:t xml:space="preserve"> it's not difficult for us to keep connect with our old friends. </w:t>
+      </w:r>
+      <w:r>
+        <w:rPr>
+          <w:rFonts w:hint="eastAsia"/>
+          <w:b/>
+          <w:bCs/>
+          <w:lang w:val="en-US" w:eastAsia="zh-CN"/>
+        </w:rPr>
+        <w:t xml:space="preserve">With the rapid development of technology, we can send a message or give a videophone call to our friend whenever we want and wherever we are. </w:t>
+      </w:r>
+      <w:r>
+        <w:rPr>
+          <w:rFonts w:hint="eastAsia"/>
+          <w:lang w:val="en-US" w:eastAsia="zh-CN"/>
+        </w:rPr>
+        <w:t xml:space="preserve">For example, it doesn't matter if I am in china or the U.S. I can always contact with my friends by Wechat. </w:t>
+      </w:r>
+    </w:p>
+    <w:p>
+      <w:pPr>
+        <w:ind w:firstLine="420" w:firstLineChars="0"/>
+        <w:rPr>
+          <w:rFonts w:hint="eastAsia"/>
+          <w:lang w:val="en-US" w:eastAsia="zh-CN"/>
+        </w:rPr>
+      </w:pPr>
+      <w:r>
+        <w:rPr>
+          <w:rFonts w:hint="eastAsia"/>
+          <w:b/>
+          <w:bCs/>
+          <w:lang w:val="en-US" w:eastAsia="zh-CN"/>
+        </w:rPr>
+        <w:t>But at last, what I want to clarify is that I don't means</w:t>
+      </w:r>
+      <w:r>
+        <w:rPr>
+          <w:rFonts w:hint="eastAsia"/>
+          <w:lang w:val="en-US" w:eastAsia="zh-CN"/>
+        </w:rPr>
+        <w:t xml:space="preserve"> we don't need to make new friends. </w:t>
+      </w:r>
+      <w:r>
+        <w:rPr>
+          <w:rFonts w:hint="eastAsia"/>
+          <w:b/>
+          <w:bCs/>
+          <w:lang w:val="en-US" w:eastAsia="zh-CN"/>
+        </w:rPr>
+        <w:t xml:space="preserve">Admittedly, </w:t>
+      </w:r>
+      <w:r>
+        <w:rPr>
+          <w:rFonts w:hint="eastAsia"/>
+          <w:lang w:val="en-US" w:eastAsia="zh-CN"/>
+        </w:rPr>
+        <w:t xml:space="preserve">new friends also support us a lot. When we move to a new place and get alone, how luck we are if we meet a friend share the same interests with you. </w:t>
+      </w:r>
+      <w:r>
+        <w:rPr>
+          <w:rFonts w:hint="eastAsia"/>
+          <w:b/>
+          <w:bCs/>
+          <w:lang w:val="en-US" w:eastAsia="zh-CN"/>
+        </w:rPr>
+        <w:t>And definitely,</w:t>
+      </w:r>
+      <w:r>
+        <w:rPr>
+          <w:rFonts w:hint="eastAsia"/>
+          <w:lang w:val="en-US" w:eastAsia="zh-CN"/>
+        </w:rPr>
+        <w:t xml:space="preserve"> you will have a good time because of your same hobbies, and possibly establish a close relationship. </w:t>
+      </w:r>
+    </w:p>
+    <w:p>
+      <w:pPr>
+        <w:ind w:firstLine="420" w:firstLineChars="0"/>
+        <w:rPr>
+          <w:rFonts w:hint="eastAsia"/>
+          <w:lang w:val="en-US" w:eastAsia="zh-CN"/>
+        </w:rPr>
+      </w:pPr>
+      <w:r>
+        <w:rPr>
+          <w:rFonts w:hint="eastAsia"/>
+          <w:b/>
+          <w:bCs/>
+          <w:lang w:val="en-US" w:eastAsia="zh-CN"/>
+        </w:rPr>
+        <w:t>From what I have mentioned above, I certainly believe th</w:t>
+      </w:r>
+      <w:r>
+        <w:rPr>
+          <w:rFonts w:hint="eastAsia"/>
+          <w:b w:val="0"/>
+          <w:bCs w:val="0"/>
+          <w:lang w:val="en-US" w:eastAsia="zh-CN"/>
+        </w:rPr>
+        <w:t>at friendship take an extremely vital role of our life,</w:t>
+      </w:r>
+      <w:r>
+        <w:rPr>
+          <w:rFonts w:hint="eastAsia"/>
+          <w:lang w:val="en-US" w:eastAsia="zh-CN"/>
+        </w:rPr>
+        <w:t xml:space="preserve"> and keep connect with old friends is more important than start a new friendship.</w:t>
+      </w:r>
+    </w:p>
+    <w:p>
+      <w:pPr>
+        <w:pStyle w:val="3"/>
+        <w:bidi w:val="0"/>
+        <w:rPr>
+          <w:rFonts w:hint="default"/>
+          <w:b/>
+          <w:lang w:val="en-US" w:eastAsia="zh-CN"/>
+        </w:rPr>
+      </w:pPr>
+      <w:r>
+        <w:rPr>
+          <w:rFonts w:hint="eastAsia"/>
+          <w:b/>
+          <w:lang w:val="en-US" w:eastAsia="zh-CN"/>
+        </w:rPr>
+        <w:t>Example 5: more or less cars in twenty years?</w:t>
+      </w:r>
+    </w:p>
+    <w:p>
+      <w:pPr>
+        <w:ind w:firstLine="168" w:firstLineChars="100"/>
+        <w:rPr>
+          <w:rFonts w:ascii="Arial" w:hAnsi="Arial" w:eastAsia="Arial" w:cs="Arial"/>
+          <w:i w:val="0"/>
+          <w:caps w:val="0"/>
+          <w:color w:val="333333"/>
+          <w:spacing w:val="0"/>
+          <w:sz w:val="16"/>
+          <w:szCs w:val="16"/>
+          <w:shd w:val="clear" w:fill="FFFFFF"/>
+        </w:rPr>
+      </w:pPr>
+      <w:r>
+        <w:rPr>
+          <w:rFonts w:ascii="Arial" w:hAnsi="Arial" w:eastAsia="Arial" w:cs="Arial"/>
+          <w:b/>
+          <w:bCs/>
+          <w:i w:val="0"/>
+          <w:caps w:val="0"/>
+          <w:color w:val="333333"/>
+          <w:spacing w:val="0"/>
+          <w:sz w:val="16"/>
+          <w:szCs w:val="16"/>
+          <w:shd w:val="clear" w:fill="FFFFFF"/>
+        </w:rPr>
+        <w:t>Car is considered to be one of a great invent that reduce the distance from person to person, which also accelerates the speed of life and work for urban people. In this way, car is gradually become a vital and indispensable product for citizens, and the number of car owners is still growing in the past few years.</w:t>
+      </w:r>
+      <w:r>
+        <w:rPr>
+          <w:rFonts w:ascii="Arial" w:hAnsi="Arial" w:eastAsia="Arial" w:cs="Arial"/>
+          <w:b w:val="0"/>
+          <w:bCs w:val="0"/>
+          <w:i w:val="0"/>
+          <w:caps w:val="0"/>
+          <w:color w:val="333333"/>
+          <w:spacing w:val="0"/>
+          <w:sz w:val="16"/>
+          <w:szCs w:val="16"/>
+          <w:shd w:val="clear" w:fill="FFFFFF"/>
+        </w:rPr>
+        <w:t xml:space="preserve"> </w:t>
+      </w:r>
+      <w:r>
+        <w:rPr>
+          <w:rFonts w:ascii="Arial" w:hAnsi="Arial" w:eastAsia="Arial" w:cs="Arial"/>
+          <w:b/>
+          <w:bCs/>
+          <w:i w:val="0"/>
+          <w:caps w:val="0"/>
+          <w:color w:val="333333"/>
+          <w:spacing w:val="0"/>
+          <w:sz w:val="16"/>
+          <w:szCs w:val="16"/>
+          <w:shd w:val="clear" w:fill="FFFFFF"/>
+        </w:rPr>
+        <w:t>Some people might hold the view that</w:t>
+      </w:r>
+      <w:r>
+        <w:rPr>
+          <w:rFonts w:ascii="Arial" w:hAnsi="Arial" w:eastAsia="Arial" w:cs="Arial"/>
+          <w:i w:val="0"/>
+          <w:caps w:val="0"/>
+          <w:color w:val="333333"/>
+          <w:spacing w:val="0"/>
+          <w:sz w:val="16"/>
+          <w:szCs w:val="16"/>
+          <w:shd w:val="clear" w:fill="FFFFFF"/>
+        </w:rPr>
+        <w:t xml:space="preserve"> there will be fewer cars in use than there are today in twenty years. </w:t>
+      </w:r>
+      <w:r>
+        <w:rPr>
+          <w:rFonts w:ascii="Arial" w:hAnsi="Arial" w:eastAsia="Arial" w:cs="Arial"/>
+          <w:b/>
+          <w:bCs/>
+          <w:i w:val="0"/>
+          <w:caps w:val="0"/>
+          <w:color w:val="333333"/>
+          <w:spacing w:val="0"/>
+          <w:sz w:val="16"/>
+          <w:szCs w:val="16"/>
+          <w:shd w:val="clear" w:fill="FFFFFF"/>
+        </w:rPr>
+        <w:t xml:space="preserve">As far as I am concerned, it might be possible that </w:t>
+      </w:r>
+      <w:r>
+        <w:rPr>
+          <w:rFonts w:ascii="Arial" w:hAnsi="Arial" w:eastAsia="Arial" w:cs="Arial"/>
+          <w:i w:val="0"/>
+          <w:caps w:val="0"/>
+          <w:color w:val="333333"/>
+          <w:spacing w:val="0"/>
+          <w:sz w:val="16"/>
+          <w:szCs w:val="16"/>
+          <w:shd w:val="clear" w:fill="FFFFFF"/>
+        </w:rPr>
+        <w:t xml:space="preserve">the number of cars is constantly growing in twenty years. </w:t>
+      </w:r>
+    </w:p>
+    <w:p>
+      <w:pPr>
+        <w:ind w:firstLine="160" w:firstLineChars="100"/>
+        <w:rPr>
+          <w:rFonts w:ascii="Arial" w:hAnsi="Arial" w:eastAsia="Arial" w:cs="Arial"/>
+          <w:i w:val="0"/>
+          <w:caps w:val="0"/>
+          <w:color w:val="333333"/>
+          <w:spacing w:val="0"/>
+          <w:sz w:val="16"/>
+          <w:szCs w:val="16"/>
+          <w:shd w:val="clear" w:fill="FFFFFF"/>
+        </w:rPr>
+      </w:pPr>
+      <w:r>
+        <w:rPr>
+          <w:rFonts w:ascii="Arial" w:hAnsi="Arial" w:eastAsia="Arial" w:cs="Arial"/>
+          <w:b/>
+          <w:bCs/>
+          <w:i w:val="0"/>
+          <w:caps w:val="0"/>
+          <w:color w:val="333333"/>
+          <w:spacing w:val="0"/>
+          <w:sz w:val="16"/>
+          <w:szCs w:val="16"/>
+          <w:shd w:val="clear" w:fill="FFFFFF"/>
+        </w:rPr>
+        <w:t xml:space="preserve">It is undeniable that </w:t>
+      </w:r>
+      <w:r>
+        <w:rPr>
+          <w:rFonts w:ascii="Arial" w:hAnsi="Arial" w:eastAsia="Arial" w:cs="Arial"/>
+          <w:i w:val="0"/>
+          <w:caps w:val="0"/>
+          <w:color w:val="333333"/>
+          <w:spacing w:val="0"/>
+          <w:sz w:val="16"/>
+          <w:szCs w:val="16"/>
+          <w:shd w:val="clear" w:fill="FFFFFF"/>
+        </w:rPr>
+        <w:t xml:space="preserve">car bring much environmental pollution in recent years, and also cause traffic problems in many big cities all around the world. </w:t>
+      </w:r>
+      <w:r>
+        <w:rPr>
+          <w:rFonts w:ascii="Arial" w:hAnsi="Arial" w:eastAsia="Arial" w:cs="Arial"/>
+          <w:b/>
+          <w:bCs/>
+          <w:i w:val="0"/>
+          <w:caps w:val="0"/>
+          <w:color w:val="333333"/>
+          <w:spacing w:val="0"/>
+          <w:sz w:val="16"/>
+          <w:szCs w:val="16"/>
+          <w:shd w:val="clear" w:fill="FFFFFF"/>
+        </w:rPr>
+        <w:t>Some environmentalists call on that</w:t>
+      </w:r>
+      <w:r>
+        <w:rPr>
+          <w:rFonts w:ascii="Arial" w:hAnsi="Arial" w:eastAsia="Arial" w:cs="Arial"/>
+          <w:i w:val="0"/>
+          <w:caps w:val="0"/>
+          <w:color w:val="333333"/>
+          <w:spacing w:val="0"/>
+          <w:sz w:val="16"/>
+          <w:szCs w:val="16"/>
+          <w:shd w:val="clear" w:fill="FFFFFF"/>
+        </w:rPr>
+        <w:t xml:space="preserve"> people should take more public transport means, so they can use less cars, </w:t>
+      </w:r>
+      <w:r>
+        <w:rPr>
+          <w:rFonts w:ascii="Arial" w:hAnsi="Arial" w:eastAsia="Arial" w:cs="Arial"/>
+          <w:b/>
+          <w:bCs/>
+          <w:i w:val="0"/>
+          <w:caps w:val="0"/>
+          <w:color w:val="333333"/>
+          <w:spacing w:val="0"/>
+          <w:sz w:val="16"/>
+          <w:szCs w:val="16"/>
+          <w:shd w:val="clear" w:fill="FFFFFF"/>
+        </w:rPr>
+        <w:t>which could be benefit to</w:t>
+      </w:r>
+      <w:r>
+        <w:rPr>
+          <w:rFonts w:ascii="Arial" w:hAnsi="Arial" w:eastAsia="Arial" w:cs="Arial"/>
+          <w:i w:val="0"/>
+          <w:caps w:val="0"/>
+          <w:color w:val="333333"/>
+          <w:spacing w:val="0"/>
+          <w:sz w:val="16"/>
+          <w:szCs w:val="16"/>
+          <w:shd w:val="clear" w:fill="FFFFFF"/>
+        </w:rPr>
+        <w:t xml:space="preserve"> release the traffic jam and </w:t>
+      </w:r>
+      <w:r>
+        <w:rPr>
+          <w:rFonts w:ascii="Arial" w:hAnsi="Arial" w:eastAsia="Arial" w:cs="Arial"/>
+          <w:b/>
+          <w:bCs/>
+          <w:i w:val="0"/>
+          <w:caps w:val="0"/>
+          <w:color w:val="333333"/>
+          <w:spacing w:val="0"/>
+          <w:sz w:val="16"/>
+          <w:szCs w:val="16"/>
+          <w:shd w:val="clear" w:fill="FFFFFF"/>
+        </w:rPr>
+        <w:t>also contribute to the air protection</w:t>
+      </w:r>
+      <w:r>
+        <w:rPr>
+          <w:rFonts w:ascii="Arial" w:hAnsi="Arial" w:eastAsia="Arial" w:cs="Arial"/>
+          <w:i w:val="0"/>
+          <w:caps w:val="0"/>
+          <w:color w:val="333333"/>
+          <w:spacing w:val="0"/>
+          <w:sz w:val="16"/>
+          <w:szCs w:val="16"/>
+          <w:shd w:val="clear" w:fill="FFFFFF"/>
+        </w:rPr>
+        <w:t xml:space="preserve">. Beside, governments increase the tax of car purchasing to reduce the number of cars in the road. </w:t>
+      </w:r>
+    </w:p>
+    <w:p>
+      <w:pPr>
+        <w:ind w:firstLine="168" w:firstLineChars="100"/>
+        <w:rPr>
+          <w:rFonts w:ascii="Arial" w:hAnsi="Arial" w:eastAsia="Arial" w:cs="Arial"/>
+          <w:i w:val="0"/>
+          <w:caps w:val="0"/>
+          <w:color w:val="333333"/>
+          <w:spacing w:val="0"/>
+          <w:sz w:val="16"/>
+          <w:szCs w:val="16"/>
+          <w:shd w:val="clear" w:fill="FFFFFF"/>
+        </w:rPr>
+      </w:pPr>
+      <w:r>
+        <w:rPr>
+          <w:rFonts w:ascii="Arial" w:hAnsi="Arial" w:eastAsia="Arial" w:cs="Arial"/>
+          <w:i w:val="0"/>
+          <w:caps w:val="0"/>
+          <w:color w:val="333333"/>
+          <w:spacing w:val="0"/>
+          <w:sz w:val="16"/>
+          <w:szCs w:val="16"/>
+          <w:shd w:val="clear" w:fill="FFFFFF"/>
+        </w:rPr>
+        <w:t xml:space="preserve">However, </w:t>
+      </w:r>
+      <w:r>
+        <w:rPr>
+          <w:rFonts w:ascii="Arial" w:hAnsi="Arial" w:eastAsia="Arial" w:cs="Arial"/>
+          <w:b/>
+          <w:bCs/>
+          <w:i w:val="0"/>
+          <w:caps w:val="0"/>
+          <w:color w:val="333333"/>
+          <w:spacing w:val="0"/>
+          <w:sz w:val="16"/>
+          <w:szCs w:val="16"/>
+          <w:shd w:val="clear" w:fill="FFFFFF"/>
+        </w:rPr>
+        <w:t>different kind of strategies mentioned above is ineffective to</w:t>
+      </w:r>
+      <w:r>
+        <w:rPr>
+          <w:rFonts w:ascii="Arial" w:hAnsi="Arial" w:eastAsia="Arial" w:cs="Arial"/>
+          <w:i w:val="0"/>
+          <w:caps w:val="0"/>
+          <w:color w:val="333333"/>
+          <w:spacing w:val="0"/>
+          <w:sz w:val="16"/>
+          <w:szCs w:val="16"/>
+          <w:shd w:val="clear" w:fill="FFFFFF"/>
+        </w:rPr>
+        <w:t xml:space="preserve"> ease the growth of cars, the number of cars is still growing each year, and it might last much longer. </w:t>
+      </w:r>
+      <w:r>
+        <w:rPr>
+          <w:rFonts w:ascii="Arial" w:hAnsi="Arial" w:eastAsia="Arial" w:cs="Arial"/>
+          <w:b/>
+          <w:bCs/>
+          <w:i w:val="0"/>
+          <w:caps w:val="0"/>
+          <w:color w:val="333333"/>
+          <w:spacing w:val="0"/>
+          <w:sz w:val="16"/>
+          <w:szCs w:val="16"/>
+          <w:shd w:val="clear" w:fill="FFFFFF"/>
+        </w:rPr>
+        <w:t>As a matter of fact,</w:t>
+      </w:r>
+      <w:r>
+        <w:rPr>
+          <w:rFonts w:ascii="Arial" w:hAnsi="Arial" w:eastAsia="Arial" w:cs="Arial"/>
+          <w:i w:val="0"/>
+          <w:caps w:val="0"/>
+          <w:color w:val="333333"/>
+          <w:spacing w:val="0"/>
+          <w:sz w:val="16"/>
+          <w:szCs w:val="16"/>
+          <w:shd w:val="clear" w:fill="FFFFFF"/>
+        </w:rPr>
+        <w:t xml:space="preserve"> after realizing the pollution from gas cars, some scientists and companies were starting the plan to create electric cars. </w:t>
+      </w:r>
+      <w:r>
+        <w:rPr>
+          <w:rFonts w:ascii="Arial" w:hAnsi="Arial" w:eastAsia="Arial" w:cs="Arial"/>
+          <w:b/>
+          <w:bCs/>
+          <w:i w:val="0"/>
+          <w:caps w:val="0"/>
+          <w:color w:val="333333"/>
+          <w:spacing w:val="0"/>
+          <w:sz w:val="16"/>
+          <w:szCs w:val="16"/>
+          <w:shd w:val="clear" w:fill="FFFFFF"/>
+        </w:rPr>
+        <w:t>Tesla is one of a leading company in this field,</w:t>
+      </w:r>
+      <w:r>
+        <w:rPr>
+          <w:rFonts w:ascii="Arial" w:hAnsi="Arial" w:eastAsia="Arial" w:cs="Arial"/>
+          <w:i w:val="0"/>
+          <w:caps w:val="0"/>
+          <w:color w:val="333333"/>
+          <w:spacing w:val="0"/>
+          <w:sz w:val="16"/>
+          <w:szCs w:val="16"/>
+          <w:shd w:val="clear" w:fill="FFFFFF"/>
+        </w:rPr>
+        <w:t xml:space="preserve"> and there are many different types of electric cars are sold in the market. Electric cars can both </w:t>
+      </w:r>
+      <w:r>
+        <w:rPr>
+          <w:rFonts w:ascii="Arial" w:hAnsi="Arial" w:eastAsia="Arial" w:cs="Arial"/>
+          <w:b/>
+          <w:bCs/>
+          <w:i w:val="0"/>
+          <w:caps w:val="0"/>
+          <w:color w:val="333333"/>
+          <w:spacing w:val="0"/>
+          <w:sz w:val="16"/>
+          <w:szCs w:val="16"/>
+          <w:shd w:val="clear" w:fill="FFFFFF"/>
+        </w:rPr>
+        <w:t xml:space="preserve">solve the pollution problem and bring people convenient life, which might become popular for a long time in the future. </w:t>
+      </w:r>
+    </w:p>
+    <w:p>
+      <w:pPr>
+        <w:ind w:firstLine="168" w:firstLineChars="100"/>
+        <w:rPr>
+          <w:rFonts w:ascii="Arial" w:hAnsi="Arial" w:eastAsia="Arial" w:cs="Arial"/>
+          <w:i w:val="0"/>
+          <w:caps w:val="0"/>
+          <w:color w:val="333333"/>
+          <w:spacing w:val="0"/>
+          <w:sz w:val="16"/>
+          <w:szCs w:val="16"/>
+          <w:shd w:val="clear" w:fill="FFFFFF"/>
+        </w:rPr>
+      </w:pPr>
+      <w:r>
+        <w:rPr>
+          <w:rFonts w:ascii="Arial" w:hAnsi="Arial" w:eastAsia="Arial" w:cs="Arial"/>
+          <w:b/>
+          <w:bCs/>
+          <w:i w:val="0"/>
+          <w:caps w:val="0"/>
+          <w:color w:val="333333"/>
+          <w:spacing w:val="0"/>
+          <w:sz w:val="16"/>
+          <w:szCs w:val="16"/>
+          <w:shd w:val="clear" w:fill="FFFFFF"/>
+        </w:rPr>
+        <w:t>Beside,</w:t>
+      </w:r>
+      <w:r>
+        <w:rPr>
+          <w:rFonts w:ascii="Arial" w:hAnsi="Arial" w:eastAsia="Arial" w:cs="Arial"/>
+          <w:i w:val="0"/>
+          <w:caps w:val="0"/>
+          <w:color w:val="333333"/>
+          <w:spacing w:val="0"/>
+          <w:sz w:val="16"/>
+          <w:szCs w:val="16"/>
+          <w:shd w:val="clear" w:fill="FFFFFF"/>
+        </w:rPr>
+        <w:t xml:space="preserve"> car is now still difficult to be replaced by other vehicles, for it's quite easy to control for most people. Also, when we want to travel to somewhere nearby with our family members or friends, driving a car is always the best choice. It can provide people a relatively personal space and also bring us more flexible and free choices about the time, comparing to train and airplane. </w:t>
+      </w:r>
+    </w:p>
+    <w:p>
+      <w:pPr>
+        <w:rPr>
+          <w:rFonts w:ascii="Arial" w:hAnsi="Arial" w:eastAsia="Arial" w:cs="Arial"/>
+          <w:b/>
+          <w:bCs/>
+          <w:i w:val="0"/>
+          <w:caps w:val="0"/>
+          <w:color w:val="333333"/>
+          <w:spacing w:val="0"/>
+          <w:sz w:val="16"/>
+          <w:szCs w:val="16"/>
+          <w:shd w:val="clear" w:fill="FFFFFF"/>
+        </w:rPr>
+      </w:pPr>
+      <w:r>
+        <w:rPr>
+          <w:rFonts w:ascii="Arial" w:hAnsi="Arial" w:eastAsia="Arial" w:cs="Arial"/>
+          <w:b/>
+          <w:bCs/>
+          <w:i w:val="0"/>
+          <w:caps w:val="0"/>
+          <w:color w:val="333333"/>
+          <w:spacing w:val="0"/>
+          <w:sz w:val="16"/>
+          <w:szCs w:val="16"/>
+          <w:shd w:val="clear" w:fill="FFFFFF"/>
+        </w:rPr>
+        <w:t>To sum up, I disagree that</w:t>
+      </w:r>
+      <w:r>
+        <w:rPr>
+          <w:rFonts w:ascii="Arial" w:hAnsi="Arial" w:eastAsia="Arial" w:cs="Arial"/>
+          <w:i w:val="0"/>
+          <w:caps w:val="0"/>
+          <w:color w:val="333333"/>
+          <w:spacing w:val="0"/>
+          <w:sz w:val="16"/>
+          <w:szCs w:val="16"/>
+          <w:shd w:val="clear" w:fill="FFFFFF"/>
+        </w:rPr>
+        <w:t xml:space="preserve"> the number of cars will be fewer in twenty years than today.</w:t>
+      </w:r>
+      <w:r>
+        <w:rPr>
+          <w:rFonts w:ascii="Arial" w:hAnsi="Arial" w:eastAsia="Arial" w:cs="Arial"/>
+          <w:b/>
+          <w:bCs/>
+          <w:i w:val="0"/>
+          <w:caps w:val="0"/>
+          <w:color w:val="333333"/>
+          <w:spacing w:val="0"/>
+          <w:sz w:val="16"/>
+          <w:szCs w:val="16"/>
+          <w:shd w:val="clear" w:fill="FFFFFF"/>
+        </w:rPr>
+        <w:t xml:space="preserve"> Although </w:t>
+      </w:r>
+      <w:r>
+        <w:rPr>
+          <w:rFonts w:ascii="Arial" w:hAnsi="Arial" w:eastAsia="Arial" w:cs="Arial"/>
+          <w:b/>
+          <w:bCs/>
+          <w:i w:val="0"/>
+          <w:caps w:val="0"/>
+          <w:color w:val="333333"/>
+          <w:spacing w:val="0"/>
+          <w:sz w:val="16"/>
+          <w:szCs w:val="16"/>
+          <w:shd w:val="clear" w:fill="FFFFFF"/>
+        </w:rPr>
+        <w:t>they might do some harm to our environment and bring traffic problems, there are alternative electric car, and some crucial requirements provided by car is hard to be replaced by any other vehicles at present.</w:t>
+      </w:r>
+    </w:p>
+    <w:p>
+      <w:pPr>
+        <w:rPr>
+          <w:rFonts w:hint="eastAsia" w:ascii="Arial" w:hAnsi="Arial" w:eastAsia="宋体" w:cs="Arial"/>
+          <w:b/>
+          <w:bCs/>
+          <w:i w:val="0"/>
+          <w:caps w:val="0"/>
+          <w:color w:val="333333"/>
+          <w:spacing w:val="0"/>
+          <w:sz w:val="16"/>
+          <w:szCs w:val="16"/>
+          <w:shd w:val="clear" w:fill="FFFFFF"/>
+          <w:lang w:val="en-US" w:eastAsia="zh-CN"/>
+        </w:rPr>
+      </w:pPr>
+    </w:p>
+    <w:p>
+      <w:pPr>
+        <w:rPr>
+          <w:rFonts w:hint="eastAsia" w:ascii="Arial" w:hAnsi="Arial" w:eastAsia="宋体" w:cs="Arial"/>
+          <w:b/>
+          <w:bCs/>
+          <w:i w:val="0"/>
+          <w:caps w:val="0"/>
+          <w:color w:val="333333"/>
+          <w:spacing w:val="0"/>
+          <w:sz w:val="16"/>
+          <w:szCs w:val="16"/>
+          <w:shd w:val="clear" w:fill="FFFFFF"/>
+          <w:lang w:val="en-US" w:eastAsia="zh-CN"/>
+        </w:rPr>
+      </w:pPr>
+    </w:p>
+    <w:p>
+      <w:pPr>
+        <w:ind w:firstLine="420" w:firstLineChars="0"/>
+        <w:rPr>
+          <w:rFonts w:ascii="Arial" w:hAnsi="Arial" w:eastAsia="Arial" w:cs="Arial"/>
+          <w:i w:val="0"/>
+          <w:caps w:val="0"/>
+          <w:color w:val="333333"/>
+          <w:spacing w:val="0"/>
+          <w:sz w:val="16"/>
+          <w:szCs w:val="16"/>
+          <w:shd w:val="clear" w:fill="FFFFFF"/>
+        </w:rPr>
+      </w:pPr>
+      <w:r>
+        <w:rPr>
+          <w:rFonts w:ascii="Arial" w:hAnsi="Arial" w:eastAsia="Arial" w:cs="Arial"/>
+          <w:b/>
+          <w:bCs/>
+          <w:i w:val="0"/>
+          <w:caps w:val="0"/>
+          <w:color w:val="333333"/>
+          <w:spacing w:val="0"/>
+          <w:sz w:val="16"/>
+          <w:szCs w:val="16"/>
+          <w:shd w:val="clear" w:fill="FFFFFF"/>
+        </w:rPr>
+        <w:t>It is unarguably that car</w:t>
+      </w:r>
+      <w:r>
+        <w:rPr>
+          <w:rFonts w:hint="eastAsia" w:ascii="Arial" w:hAnsi="Arial" w:eastAsia="宋体" w:cs="Arial"/>
+          <w:b/>
+          <w:bCs/>
+          <w:i w:val="0"/>
+          <w:caps w:val="0"/>
+          <w:color w:val="333333"/>
+          <w:spacing w:val="0"/>
+          <w:sz w:val="16"/>
+          <w:szCs w:val="16"/>
+          <w:shd w:val="clear" w:fill="FFFFFF"/>
+          <w:lang w:val="en-US" w:eastAsia="zh-CN"/>
+        </w:rPr>
+        <w:t xml:space="preserve"> serves as a double-edge sword, in other words, the advantages of cars coexist with its disadvantages. </w:t>
+      </w:r>
+      <w:r>
+        <w:rPr>
+          <w:rFonts w:hint="eastAsia" w:ascii="Arial" w:hAnsi="Arial" w:eastAsia="宋体" w:cs="Arial"/>
+          <w:i w:val="0"/>
+          <w:caps w:val="0"/>
+          <w:color w:val="333333"/>
+          <w:spacing w:val="0"/>
+          <w:sz w:val="16"/>
+          <w:szCs w:val="16"/>
+          <w:shd w:val="clear" w:fill="FFFFFF"/>
+          <w:lang w:val="en-US" w:eastAsia="zh-CN"/>
+        </w:rPr>
+        <w:t>They</w:t>
+      </w:r>
+      <w:r>
+        <w:rPr>
+          <w:rFonts w:ascii="Arial" w:hAnsi="Arial" w:eastAsia="Arial" w:cs="Arial"/>
+          <w:i w:val="0"/>
+          <w:caps w:val="0"/>
+          <w:color w:val="333333"/>
+          <w:spacing w:val="0"/>
+          <w:sz w:val="16"/>
+          <w:szCs w:val="16"/>
+          <w:shd w:val="clear" w:fill="FFFFFF"/>
+        </w:rPr>
+        <w:t xml:space="preserve"> has brought people much benefit, </w:t>
+      </w:r>
+      <w:r>
+        <w:rPr>
+          <w:rFonts w:ascii="Arial" w:hAnsi="Arial" w:eastAsia="Arial" w:cs="Arial"/>
+          <w:b/>
+          <w:bCs/>
+          <w:i w:val="0"/>
+          <w:caps w:val="0"/>
+          <w:color w:val="333333"/>
+          <w:spacing w:val="0"/>
+          <w:sz w:val="16"/>
+          <w:szCs w:val="16"/>
+          <w:shd w:val="clear" w:fill="FFFFFF"/>
+        </w:rPr>
+        <w:t>but its negative impacts on our life are also more and more serious.</w:t>
+      </w:r>
+      <w:r>
+        <w:rPr>
+          <w:rFonts w:ascii="Arial" w:hAnsi="Arial" w:eastAsia="Arial" w:cs="Arial"/>
+          <w:i w:val="0"/>
+          <w:caps w:val="0"/>
+          <w:color w:val="333333"/>
+          <w:spacing w:val="0"/>
+          <w:sz w:val="16"/>
+          <w:szCs w:val="16"/>
+          <w:shd w:val="clear" w:fill="FFFFFF"/>
+        </w:rPr>
+        <w:t xml:space="preserve"> </w:t>
+      </w:r>
+      <w:r>
+        <w:rPr>
+          <w:rFonts w:ascii="Arial" w:hAnsi="Arial" w:eastAsia="Arial" w:cs="Arial"/>
+          <w:b/>
+          <w:bCs/>
+          <w:i w:val="0"/>
+          <w:caps w:val="0"/>
+          <w:color w:val="333333"/>
+          <w:spacing w:val="0"/>
+          <w:sz w:val="16"/>
+          <w:szCs w:val="16"/>
+          <w:shd w:val="clear" w:fill="FFFFFF"/>
+        </w:rPr>
+        <w:t>Some people think</w:t>
+      </w:r>
+      <w:r>
+        <w:rPr>
+          <w:rFonts w:ascii="Arial" w:hAnsi="Arial" w:eastAsia="Arial" w:cs="Arial"/>
+          <w:i w:val="0"/>
+          <w:caps w:val="0"/>
+          <w:color w:val="333333"/>
+          <w:spacing w:val="0"/>
+          <w:sz w:val="16"/>
+          <w:szCs w:val="16"/>
+          <w:shd w:val="clear" w:fill="FFFFFF"/>
+        </w:rPr>
+        <w:t xml:space="preserve"> there will be fewer cars in use in the future.</w:t>
+      </w:r>
+      <w:r>
+        <w:rPr>
+          <w:rFonts w:ascii="Arial" w:hAnsi="Arial" w:eastAsia="Arial" w:cs="Arial"/>
+          <w:b/>
+          <w:bCs/>
+          <w:i w:val="0"/>
+          <w:caps w:val="0"/>
+          <w:color w:val="333333"/>
+          <w:spacing w:val="0"/>
+          <w:sz w:val="16"/>
+          <w:szCs w:val="16"/>
+          <w:shd w:val="clear" w:fill="FFFFFF"/>
+        </w:rPr>
+        <w:t xml:space="preserve"> As far as I am concerned, this may not realize in twenty years.</w:t>
+      </w:r>
+      <w:r>
+        <w:rPr>
+          <w:rFonts w:ascii="Arial" w:hAnsi="Arial" w:eastAsia="Arial" w:cs="Arial"/>
+          <w:i w:val="0"/>
+          <w:caps w:val="0"/>
+          <w:color w:val="333333"/>
+          <w:spacing w:val="0"/>
+          <w:sz w:val="16"/>
+          <w:szCs w:val="16"/>
+          <w:shd w:val="clear" w:fill="FFFFFF"/>
+        </w:rPr>
+        <w:t xml:space="preserve"> </w:t>
+      </w:r>
+    </w:p>
+    <w:p>
+      <w:pPr>
+        <w:ind w:firstLine="420" w:firstLineChars="0"/>
+        <w:rPr>
+          <w:rFonts w:ascii="Arial" w:hAnsi="Arial" w:eastAsia="Arial" w:cs="Arial"/>
+          <w:i w:val="0"/>
+          <w:caps w:val="0"/>
+          <w:color w:val="333333"/>
+          <w:spacing w:val="0"/>
+          <w:sz w:val="16"/>
+          <w:szCs w:val="16"/>
+          <w:shd w:val="clear" w:fill="FFFFFF"/>
+        </w:rPr>
+      </w:pPr>
+      <w:r>
+        <w:rPr>
+          <w:rFonts w:ascii="Arial" w:hAnsi="Arial" w:eastAsia="Arial" w:cs="Arial"/>
+          <w:b/>
+          <w:bCs/>
+          <w:i w:val="0"/>
+          <w:caps w:val="0"/>
+          <w:color w:val="333333"/>
+          <w:spacing w:val="0"/>
+          <w:sz w:val="16"/>
+          <w:szCs w:val="16"/>
+          <w:shd w:val="clear" w:fill="FFFFFF"/>
+        </w:rPr>
+        <w:t>Admittedly,</w:t>
+      </w:r>
+      <w:r>
+        <w:rPr>
+          <w:rFonts w:ascii="Arial" w:hAnsi="Arial" w:eastAsia="Arial" w:cs="Arial"/>
+          <w:i w:val="0"/>
+          <w:caps w:val="0"/>
+          <w:color w:val="333333"/>
+          <w:spacing w:val="0"/>
+          <w:sz w:val="16"/>
+          <w:szCs w:val="16"/>
+          <w:shd w:val="clear" w:fill="FFFFFF"/>
+        </w:rPr>
+        <w:t xml:space="preserve"> someone may argue that the use of cars will be decreased for several reasons. </w:t>
+      </w:r>
+      <w:r>
+        <w:rPr>
+          <w:rFonts w:ascii="Arial" w:hAnsi="Arial" w:eastAsia="Arial" w:cs="Arial"/>
+          <w:b/>
+          <w:bCs/>
+          <w:i w:val="0"/>
+          <w:caps w:val="0"/>
+          <w:color w:val="333333"/>
+          <w:spacing w:val="0"/>
+          <w:sz w:val="16"/>
+          <w:szCs w:val="16"/>
+          <w:shd w:val="clear" w:fill="FFFFFF"/>
+        </w:rPr>
+        <w:t xml:space="preserve">Firstly, people pay more and more attention to the protection of the environment. </w:t>
+      </w:r>
+      <w:r>
+        <w:rPr>
+          <w:rFonts w:ascii="Arial" w:hAnsi="Arial" w:eastAsia="Arial" w:cs="Arial"/>
+          <w:i w:val="0"/>
+          <w:caps w:val="0"/>
+          <w:color w:val="333333"/>
+          <w:spacing w:val="0"/>
+          <w:sz w:val="16"/>
+          <w:szCs w:val="16"/>
+          <w:shd w:val="clear" w:fill="FFFFFF"/>
+        </w:rPr>
+        <w:t xml:space="preserve">Since the burn of gasoline by the vehicles has let out a large number of gases which not only contribute to global warming but also make much pollution into the atmosphere. And people are supported to replace private cars with public transportation and bicycles. </w:t>
+      </w:r>
+      <w:r>
+        <w:rPr>
+          <w:rFonts w:ascii="Arial" w:hAnsi="Arial" w:eastAsia="Arial" w:cs="Arial"/>
+          <w:b/>
+          <w:bCs/>
+          <w:i w:val="0"/>
+          <w:caps w:val="0"/>
+          <w:color w:val="333333"/>
+          <w:spacing w:val="0"/>
+          <w:sz w:val="16"/>
+          <w:szCs w:val="16"/>
+          <w:shd w:val="clear" w:fill="FFFFFF"/>
+        </w:rPr>
+        <w:t xml:space="preserve">What\'s more, with the advance of technology, </w:t>
+      </w:r>
+      <w:r>
+        <w:rPr>
+          <w:rFonts w:ascii="Arial" w:hAnsi="Arial" w:eastAsia="Arial" w:cs="Arial"/>
+          <w:i w:val="0"/>
+          <w:caps w:val="0"/>
+          <w:color w:val="333333"/>
+          <w:spacing w:val="0"/>
+          <w:sz w:val="16"/>
+          <w:szCs w:val="16"/>
+          <w:shd w:val="clear" w:fill="FFFFFF"/>
+        </w:rPr>
+        <w:t xml:space="preserve">many things can be done without going out of the house. </w:t>
+      </w:r>
+      <w:r>
+        <w:rPr>
+          <w:rFonts w:ascii="Arial" w:hAnsi="Arial" w:eastAsia="Arial" w:cs="Arial"/>
+          <w:b/>
+          <w:bCs/>
+          <w:i w:val="0"/>
+          <w:caps w:val="0"/>
+          <w:color w:val="333333"/>
+          <w:spacing w:val="0"/>
+          <w:sz w:val="16"/>
+          <w:szCs w:val="16"/>
+          <w:shd w:val="clear" w:fill="FFFFFF"/>
+        </w:rPr>
+        <w:t>For example,</w:t>
+      </w:r>
+      <w:r>
+        <w:rPr>
+          <w:rFonts w:ascii="Arial" w:hAnsi="Arial" w:eastAsia="Arial" w:cs="Arial"/>
+          <w:i w:val="0"/>
+          <w:caps w:val="0"/>
+          <w:color w:val="333333"/>
+          <w:spacing w:val="0"/>
+          <w:sz w:val="16"/>
+          <w:szCs w:val="16"/>
+          <w:shd w:val="clear" w:fill="FFFFFF"/>
+        </w:rPr>
+        <w:t xml:space="preserve"> some conferences can be held online and then employees do not have to drive to their companies. </w:t>
+      </w:r>
+      <w:r>
+        <w:rPr>
+          <w:rFonts w:ascii="Arial" w:hAnsi="Arial" w:eastAsia="Arial" w:cs="Arial"/>
+          <w:b/>
+          <w:bCs/>
+          <w:i w:val="0"/>
+          <w:caps w:val="0"/>
+          <w:color w:val="333333"/>
+          <w:spacing w:val="0"/>
+          <w:sz w:val="16"/>
+          <w:szCs w:val="16"/>
+          <w:shd w:val="clear" w:fill="FFFFFF"/>
+        </w:rPr>
+        <w:t xml:space="preserve">Therefore, it is understandable that </w:t>
+      </w:r>
+      <w:r>
+        <w:rPr>
+          <w:rFonts w:ascii="Arial" w:hAnsi="Arial" w:eastAsia="Arial" w:cs="Arial"/>
+          <w:i w:val="0"/>
+          <w:caps w:val="0"/>
+          <w:color w:val="333333"/>
+          <w:spacing w:val="0"/>
+          <w:sz w:val="16"/>
+          <w:szCs w:val="16"/>
+          <w:shd w:val="clear" w:fill="FFFFFF"/>
+        </w:rPr>
+        <w:t xml:space="preserve">people will use fewer cars in the future. </w:t>
+      </w:r>
+    </w:p>
+    <w:p>
+      <w:pPr>
+        <w:ind w:firstLine="420" w:firstLineChars="0"/>
+        <w:rPr>
+          <w:rFonts w:ascii="Arial" w:hAnsi="Arial" w:eastAsia="Arial" w:cs="Arial"/>
+          <w:i w:val="0"/>
+          <w:caps w:val="0"/>
+          <w:color w:val="333333"/>
+          <w:spacing w:val="0"/>
+          <w:sz w:val="16"/>
+          <w:szCs w:val="16"/>
+          <w:shd w:val="clear" w:fill="FFFFFF"/>
+        </w:rPr>
+      </w:pPr>
+      <w:r>
+        <w:rPr>
+          <w:rFonts w:ascii="Arial" w:hAnsi="Arial" w:eastAsia="Arial" w:cs="Arial"/>
+          <w:b/>
+          <w:bCs/>
+          <w:i w:val="0"/>
+          <w:caps w:val="0"/>
+          <w:color w:val="333333"/>
+          <w:spacing w:val="0"/>
+          <w:sz w:val="16"/>
+          <w:szCs w:val="16"/>
+          <w:shd w:val="clear" w:fill="FFFFFF"/>
+        </w:rPr>
+        <w:t>How</w:t>
+      </w:r>
+      <w:r>
+        <w:rPr>
+          <w:rFonts w:ascii="Arial" w:hAnsi="Arial" w:eastAsia="Arial" w:cs="Arial"/>
+          <w:b/>
+          <w:bCs/>
+          <w:i w:val="0"/>
+          <w:caps w:val="0"/>
+          <w:color w:val="333333"/>
+          <w:spacing w:val="0"/>
+          <w:sz w:val="16"/>
+          <w:szCs w:val="16"/>
+          <w:shd w:val="clear" w:fill="FFFFFF"/>
+        </w:rPr>
+        <w:t>ever, some negative effects of cars can be avoided, so people can still rely on their cars.</w:t>
+      </w:r>
+      <w:r>
+        <w:rPr>
+          <w:rFonts w:ascii="Arial" w:hAnsi="Arial" w:eastAsia="Arial" w:cs="Arial"/>
+          <w:i w:val="0"/>
+          <w:caps w:val="0"/>
+          <w:color w:val="333333"/>
+          <w:spacing w:val="0"/>
+          <w:sz w:val="16"/>
+          <w:szCs w:val="16"/>
+          <w:shd w:val="clear" w:fill="FFFFFF"/>
+        </w:rPr>
+        <w:t xml:space="preserve"> For the problem of pollution, scientists and motor manufacturers have already invented some new energy sources to replace gasoline. </w:t>
+      </w:r>
+      <w:r>
+        <w:rPr>
+          <w:rFonts w:ascii="Arial" w:hAnsi="Arial" w:eastAsia="Arial" w:cs="Arial"/>
+          <w:b/>
+          <w:bCs/>
+          <w:i w:val="0"/>
+          <w:caps w:val="0"/>
+          <w:color w:val="333333"/>
+          <w:spacing w:val="0"/>
+          <w:sz w:val="16"/>
+          <w:szCs w:val="16"/>
+          <w:shd w:val="clear" w:fill="FFFFFF"/>
+        </w:rPr>
+        <w:t>For instance, the solar-energy vehicle</w:t>
+      </w:r>
+      <w:r>
+        <w:rPr>
+          <w:rFonts w:ascii="Arial" w:hAnsi="Arial" w:eastAsia="Arial" w:cs="Arial"/>
+          <w:i w:val="0"/>
+          <w:caps w:val="0"/>
+          <w:color w:val="333333"/>
+          <w:spacing w:val="0"/>
+          <w:sz w:val="16"/>
+          <w:szCs w:val="16"/>
+          <w:shd w:val="clear" w:fill="FFFFFF"/>
+        </w:rPr>
+        <w:t xml:space="preserve"> uses the energy from the sun, which does not generate any waste or pollutant. Also, there are more and more electronic cars on the road which can also produce much less exhaust and can help relieve global warming. </w:t>
+      </w:r>
+      <w:r>
+        <w:rPr>
+          <w:rFonts w:ascii="Arial" w:hAnsi="Arial" w:eastAsia="Arial" w:cs="Arial"/>
+          <w:b/>
+          <w:bCs/>
+          <w:i w:val="0"/>
+          <w:caps w:val="0"/>
+          <w:color w:val="333333"/>
+          <w:spacing w:val="0"/>
+          <w:sz w:val="16"/>
+          <w:szCs w:val="16"/>
+          <w:shd w:val="clear" w:fill="FFFFFF"/>
+        </w:rPr>
+        <w:t>Therefore, there is no need to worry about the pollution of cars and use fewer of them.</w:t>
+      </w:r>
+      <w:r>
+        <w:rPr>
+          <w:rFonts w:ascii="Arial" w:hAnsi="Arial" w:eastAsia="Arial" w:cs="Arial"/>
+          <w:i w:val="0"/>
+          <w:caps w:val="0"/>
+          <w:color w:val="333333"/>
+          <w:spacing w:val="0"/>
+          <w:sz w:val="16"/>
+          <w:szCs w:val="16"/>
+          <w:shd w:val="clear" w:fill="FFFFFF"/>
+        </w:rPr>
+        <w:t xml:space="preserve"> </w:t>
+      </w:r>
+      <w:r>
+        <w:rPr>
+          <w:rFonts w:ascii="Arial" w:hAnsi="Arial" w:eastAsia="Arial" w:cs="Arial"/>
+          <w:b/>
+          <w:bCs/>
+          <w:i w:val="0"/>
+          <w:caps w:val="0"/>
+          <w:color w:val="333333"/>
+          <w:spacing w:val="0"/>
+          <w:sz w:val="16"/>
+          <w:szCs w:val="16"/>
+          <w:shd w:val="clear" w:fill="FFFFFF"/>
+        </w:rPr>
+        <w:t>What\'s more,</w:t>
+      </w:r>
+      <w:r>
+        <w:rPr>
+          <w:rFonts w:ascii="Arial" w:hAnsi="Arial" w:eastAsia="Arial" w:cs="Arial"/>
+          <w:i w:val="0"/>
+          <w:caps w:val="0"/>
+          <w:color w:val="333333"/>
+          <w:spacing w:val="0"/>
+          <w:sz w:val="16"/>
+          <w:szCs w:val="16"/>
+          <w:shd w:val="clear" w:fill="FFFFFF"/>
+        </w:rPr>
+        <w:t xml:space="preserve"> the population will definitely be much larger in twenty years than today and residents\' purchase power will also be increased. </w:t>
+      </w:r>
+    </w:p>
+    <w:p>
+      <w:pPr>
+        <w:ind w:firstLine="420" w:firstLineChars="0"/>
+        <w:rPr>
+          <w:rFonts w:ascii="Arial" w:hAnsi="Arial" w:eastAsia="Arial" w:cs="Arial"/>
+          <w:i w:val="0"/>
+          <w:caps w:val="0"/>
+          <w:color w:val="333333"/>
+          <w:spacing w:val="0"/>
+          <w:sz w:val="16"/>
+          <w:szCs w:val="16"/>
+          <w:shd w:val="clear" w:fill="FFFFFF"/>
+        </w:rPr>
+      </w:pPr>
+      <w:r>
+        <w:rPr>
+          <w:rFonts w:ascii="Arial" w:hAnsi="Arial" w:eastAsia="Arial" w:cs="Arial"/>
+          <w:b/>
+          <w:bCs/>
+          <w:i w:val="0"/>
+          <w:caps w:val="0"/>
+          <w:color w:val="333333"/>
+          <w:spacing w:val="0"/>
+          <w:sz w:val="16"/>
+          <w:szCs w:val="16"/>
+          <w:shd w:val="clear" w:fill="FFFFFF"/>
+        </w:rPr>
+        <w:t>In addition</w:t>
+      </w:r>
+      <w:r>
+        <w:rPr>
+          <w:rFonts w:ascii="Arial" w:hAnsi="Arial" w:eastAsia="Arial" w:cs="Arial"/>
+          <w:i w:val="0"/>
+          <w:caps w:val="0"/>
+          <w:color w:val="333333"/>
+          <w:spacing w:val="0"/>
+          <w:sz w:val="16"/>
+          <w:szCs w:val="16"/>
+          <w:shd w:val="clear" w:fill="FFFFFF"/>
+        </w:rPr>
+        <w:t>, the price of cars will be much cheaper on the ground that the cost of the car can be cut down by</w:t>
+      </w:r>
+      <w:r>
+        <w:rPr>
+          <w:rFonts w:ascii="Arial" w:hAnsi="Arial" w:eastAsia="Arial" w:cs="Arial"/>
+          <w:b/>
+          <w:bCs/>
+          <w:i w:val="0"/>
+          <w:caps w:val="0"/>
+          <w:color w:val="333333"/>
+          <w:spacing w:val="0"/>
+          <w:sz w:val="16"/>
+          <w:szCs w:val="16"/>
+          <w:shd w:val="clear" w:fill="FFFFFF"/>
+        </w:rPr>
+        <w:t xml:space="preserve"> much-advanced technology.</w:t>
+      </w:r>
+      <w:r>
+        <w:rPr>
+          <w:rFonts w:ascii="Arial" w:hAnsi="Arial" w:eastAsia="Arial" w:cs="Arial"/>
+          <w:i w:val="0"/>
+          <w:caps w:val="0"/>
+          <w:color w:val="333333"/>
+          <w:spacing w:val="0"/>
+          <w:sz w:val="16"/>
+          <w:szCs w:val="16"/>
+          <w:shd w:val="clear" w:fill="FFFFFF"/>
+        </w:rPr>
+        <w:t xml:space="preserve"> Therefore, it is highly likely that more people will buy more cars. The poor people who are not available to buy one at present will be able to purchase it. And the family which only has one car may buy another one in the future. </w:t>
+      </w:r>
+    </w:p>
+    <w:p>
+      <w:pPr>
+        <w:ind w:firstLine="420" w:firstLineChars="0"/>
+        <w:rPr>
+          <w:rFonts w:hint="eastAsia" w:ascii="Arial" w:hAnsi="Arial" w:eastAsia="宋体" w:cs="Arial"/>
+          <w:b/>
+          <w:bCs/>
+          <w:i w:val="0"/>
+          <w:caps w:val="0"/>
+          <w:color w:val="333333"/>
+          <w:spacing w:val="0"/>
+          <w:sz w:val="16"/>
+          <w:szCs w:val="16"/>
+          <w:shd w:val="clear" w:fill="FFFFFF"/>
+          <w:lang w:val="en-US" w:eastAsia="zh-CN"/>
+        </w:rPr>
+      </w:pPr>
       <w:bookmarkStart w:id="0" w:name="_GoBack"/>
       <w:bookmarkEnd w:id="0"/>
-    </w:p>
-    <w:p>
-      <w:pPr>
-        <w:ind w:firstLine="422" w:firstLineChars="200"/>
-        <w:rPr>
-          <w:rFonts w:hint="eastAsia"/>
-          <w:lang w:val="en-US" w:eastAsia="zh-CN"/>
-        </w:rPr>
-      </w:pPr>
-      <w:r>
-        <w:rPr>
-          <w:rFonts w:hint="eastAsia"/>
-          <w:b/>
-          <w:bCs/>
-          <w:lang w:val="en-US" w:eastAsia="zh-CN"/>
-        </w:rPr>
-        <w:t>First of all, it is important to consider finances.</w:t>
-      </w:r>
-      <w:r>
-        <w:rPr>
-          <w:rFonts w:hint="eastAsia"/>
-          <w:lang w:val="en-US" w:eastAsia="zh-CN"/>
-        </w:rPr>
-        <w:t xml:space="preserve"> Certainly, it is possible for some young adults to get work and support themselves relatively quickly. However, in most parts of the world. These days it costs a lot to rent a house, attend university, buy a car or purchase things like insurance. By way of example, I can recall try to live independently outside the family home as a university student and I constantly struggled to pay bills and meet all the other costs of living as a young adults. This in turn had adverse effects for things like my study performance.</w:t>
-      </w:r>
-    </w:p>
-    <w:p>
-      <w:pPr>
-        <w:ind w:firstLine="420" w:firstLineChars="200"/>
-        <w:rPr>
-          <w:rFonts w:hint="eastAsia"/>
-          <w:lang w:val="en-US" w:eastAsia="zh-CN"/>
-        </w:rPr>
-      </w:pPr>
-      <w:r>
-        <w:rPr>
-          <w:rFonts w:hint="eastAsia"/>
-          <w:lang w:val="en-US" w:eastAsia="zh-CN"/>
-        </w:rPr>
-        <w:t>In addition to the importance of finances, I think this is better for a young adult</w:t>
-      </w:r>
-      <w:r>
-        <w:rPr>
-          <w:rFonts w:hint="default"/>
-          <w:lang w:val="en-US" w:eastAsia="zh-CN"/>
-        </w:rPr>
-        <w:t>’</w:t>
-      </w:r>
-      <w:r>
-        <w:rPr>
-          <w:rFonts w:hint="eastAsia"/>
-          <w:lang w:val="en-US" w:eastAsia="zh-CN"/>
-        </w:rPr>
-        <w:t>s study potential. With your family</w:t>
-      </w:r>
-      <w:r>
-        <w:rPr>
-          <w:rFonts w:hint="default"/>
-          <w:lang w:val="en-US" w:eastAsia="zh-CN"/>
-        </w:rPr>
-        <w:t>’</w:t>
-      </w:r>
-      <w:r>
-        <w:rPr>
-          <w:rFonts w:hint="eastAsia"/>
-          <w:lang w:val="en-US" w:eastAsia="zh-CN"/>
-        </w:rPr>
-        <w:t>s support, it is a lot easier to focus on your studies. Of course, for some people in some situations, the family situation may actually be quite distracting for stressful. However, I think it would be fair to say that (for most people) you are more likely to eat better meals, have a quiet place to do school work and get a decent night</w:t>
-      </w:r>
-      <w:r>
-        <w:rPr>
-          <w:rFonts w:hint="default"/>
-          <w:lang w:val="en-US" w:eastAsia="zh-CN"/>
-        </w:rPr>
-        <w:t>’</w:t>
-      </w:r>
-      <w:r>
-        <w:rPr>
-          <w:rFonts w:hint="eastAsia"/>
-          <w:lang w:val="en-US" w:eastAsia="zh-CN"/>
-        </w:rPr>
-        <w:t>s sleep. I can recall a friend from my university days who lived in share house with other students. Life was a party for him but he didn</w:t>
-      </w:r>
-      <w:r>
-        <w:rPr>
-          <w:rFonts w:hint="default"/>
-          <w:lang w:val="en-US" w:eastAsia="zh-CN"/>
-        </w:rPr>
-        <w:t>’</w:t>
-      </w:r>
-      <w:r>
-        <w:rPr>
-          <w:rFonts w:hint="eastAsia"/>
-          <w:lang w:val="en-US" w:eastAsia="zh-CN"/>
-        </w:rPr>
-        <w:t xml:space="preserve">t eat or study well and inevitably his grades suffered. He had to repeat several subjects and finished his degree later than many of his peers. </w:t>
-      </w:r>
-    </w:p>
-    <w:p>
-      <w:pPr>
-        <w:ind w:firstLine="420" w:firstLineChars="0"/>
-        <w:rPr>
-          <w:rFonts w:hint="default"/>
-          <w:lang w:val="en-US" w:eastAsia="zh-CN"/>
-        </w:rPr>
-      </w:pPr>
-      <w:r>
-        <w:rPr>
-          <w:rFonts w:hint="eastAsia"/>
-          <w:lang w:val="en-US" w:eastAsia="zh-CN"/>
-        </w:rPr>
-        <w:t>Finally, staying at home with one</w:t>
-      </w:r>
-      <w:r>
-        <w:rPr>
-          <w:rFonts w:hint="default"/>
-          <w:lang w:val="en-US" w:eastAsia="zh-CN"/>
-        </w:rPr>
-        <w:t>’</w:t>
-      </w:r>
-      <w:r>
-        <w:rPr>
-          <w:rFonts w:hint="eastAsia"/>
-          <w:lang w:val="en-US" w:eastAsia="zh-CN"/>
-        </w:rPr>
-        <w:t>s parents doesn</w:t>
-      </w:r>
-      <w:r>
-        <w:rPr>
-          <w:rFonts w:hint="default"/>
-          <w:lang w:val="en-US" w:eastAsia="zh-CN"/>
-        </w:rPr>
-        <w:t>’</w:t>
-      </w:r>
-      <w:r>
-        <w:rPr>
-          <w:rFonts w:hint="eastAsia"/>
-          <w:lang w:val="en-US" w:eastAsia="zh-CN"/>
-        </w:rPr>
-        <w:t xml:space="preserve">t necessarily mean that a young adult cannot develop independence. I will be the first to admit that there are parents out there who struggle to acknowledge that their children have grown up and deserve treatment as adults; it it instinctive in many of them to continue to play a </w:t>
-      </w:r>
-      <w:r>
-        <w:rPr>
-          <w:rFonts w:hint="default"/>
-          <w:lang w:val="en-US" w:eastAsia="zh-CN"/>
-        </w:rPr>
-        <w:t>“</w:t>
-      </w:r>
-      <w:r>
-        <w:rPr>
-          <w:rFonts w:hint="eastAsia"/>
-          <w:lang w:val="en-US" w:eastAsia="zh-CN"/>
-        </w:rPr>
-        <w:t xml:space="preserve">mothering </w:t>
-      </w:r>
-      <w:r>
-        <w:rPr>
-          <w:rFonts w:hint="default"/>
-          <w:lang w:val="en-US" w:eastAsia="zh-CN"/>
-        </w:rPr>
-        <w:t>”</w:t>
-      </w:r>
-      <w:r>
-        <w:rPr>
-          <w:rFonts w:hint="eastAsia"/>
-          <w:lang w:val="en-US" w:eastAsia="zh-CN"/>
-        </w:rPr>
-        <w:t xml:space="preserve"> role that can actually be quite stifling for a young adult. Despite this possibility, even though I spent most of my university days living with my parents, they respected me ass an adult as well as their child and they didn</w:t>
-      </w:r>
-      <w:r>
-        <w:rPr>
-          <w:rFonts w:hint="default"/>
-          <w:lang w:val="en-US" w:eastAsia="zh-CN"/>
-        </w:rPr>
-        <w:t>’</w:t>
-      </w:r>
-      <w:r>
-        <w:rPr>
-          <w:rFonts w:hint="eastAsia"/>
-          <w:lang w:val="en-US" w:eastAsia="zh-CN"/>
-        </w:rPr>
-        <w:t>t attempt to interfere too much or limit my independence. I think this is the case for many other young people as well, so I don</w:t>
-      </w:r>
-      <w:r>
-        <w:rPr>
-          <w:rFonts w:hint="default"/>
-          <w:lang w:val="en-US" w:eastAsia="zh-CN"/>
-        </w:rPr>
-        <w:t>’</w:t>
-      </w:r>
-      <w:r>
-        <w:rPr>
-          <w:rFonts w:hint="eastAsia"/>
-          <w:lang w:val="en-US" w:eastAsia="zh-CN"/>
-        </w:rPr>
-        <w:t>t think it is necessarily fair to claim that, just because someone is living with their family, they are somehow unable to enjoy benefits of independence. In fact, I believe the safe environment of the family is a good place to handle the transition to adulthood for all concerned, both the child and the parents.</w:t>
-      </w:r>
-    </w:p>
-    <w:p>
-      <w:pPr>
-        <w:ind w:firstLine="420" w:firstLineChars="0"/>
-        <w:rPr>
-          <w:rFonts w:hint="eastAsia"/>
-          <w:lang w:val="en-US" w:eastAsia="zh-CN"/>
-        </w:rPr>
-      </w:pPr>
-      <w:r>
-        <w:rPr>
-          <w:rFonts w:hint="eastAsia"/>
-          <w:lang w:val="en-US" w:eastAsia="zh-CN"/>
-        </w:rPr>
-        <w:t>By the way of conclusion, based on the arguments explored above, I</w:t>
-      </w:r>
-      <w:r>
-        <w:rPr>
-          <w:rFonts w:hint="default"/>
-          <w:lang w:val="en-US" w:eastAsia="zh-CN"/>
-        </w:rPr>
-        <w:t>’</w:t>
-      </w:r>
-      <w:r>
-        <w:rPr>
-          <w:rFonts w:hint="eastAsia"/>
-          <w:lang w:val="en-US" w:eastAsia="zh-CN"/>
-        </w:rPr>
-        <w:t>m of the opinion that in most cases it</w:t>
-      </w:r>
-      <w:r>
-        <w:rPr>
-          <w:rFonts w:hint="default"/>
-          <w:lang w:val="en-US" w:eastAsia="zh-CN"/>
-        </w:rPr>
-        <w:t>’</w:t>
-      </w:r>
-      <w:r>
-        <w:rPr>
-          <w:rFonts w:hint="eastAsia"/>
-          <w:lang w:val="en-US" w:eastAsia="zh-CN"/>
-        </w:rPr>
-        <w:t>s actually more beneficial for most adults to continue living with their families for a longer period of time.</w:t>
-      </w:r>
-    </w:p>
-    <w:p>
-      <w:pPr>
-        <w:pStyle w:val="3"/>
-        <w:bidi w:val="0"/>
-        <w:rPr>
-          <w:rFonts w:hint="default"/>
-          <w:b/>
-          <w:lang w:val="en-US" w:eastAsia="zh-CN"/>
-        </w:rPr>
-      </w:pPr>
-      <w:r>
-        <w:rPr>
-          <w:rFonts w:hint="eastAsia"/>
-          <w:b/>
-          <w:lang w:val="en-US" w:eastAsia="zh-CN"/>
-        </w:rPr>
-        <w:t>Example 4: old friends or new friends?</w:t>
-      </w:r>
-    </w:p>
-    <w:p>
-      <w:pPr>
-        <w:ind w:firstLine="420" w:firstLineChars="0"/>
-        <w:rPr>
-          <w:rFonts w:hint="eastAsia"/>
-          <w:b/>
-          <w:bCs/>
-          <w:lang w:val="en-US" w:eastAsia="zh-CN"/>
-        </w:rPr>
-      </w:pPr>
-      <w:r>
-        <w:rPr>
-          <w:rFonts w:hint="eastAsia"/>
-          <w:b/>
-          <w:bCs/>
-          <w:lang w:val="en-US" w:eastAsia="zh-CN"/>
-        </w:rPr>
-        <w:t xml:space="preserve">Obviously, friendship plays a crucial part of one whole life. </w:t>
-      </w:r>
-      <w:r>
-        <w:rPr>
-          <w:rFonts w:hint="eastAsia"/>
-          <w:lang w:val="en-US" w:eastAsia="zh-CN"/>
-        </w:rPr>
-        <w:t xml:space="preserve">Encouraged when we encountered difficulties, congratulated when we achieved a goal, and took care of us when we were ill, friends always stay with us. </w:t>
-      </w:r>
-      <w:r>
-        <w:rPr>
-          <w:rFonts w:hint="eastAsia"/>
-          <w:b/>
-          <w:bCs/>
-          <w:lang w:val="en-US" w:eastAsia="zh-CN"/>
-        </w:rPr>
-        <w:t>However, there is a reality we have to face, that is,</w:t>
-      </w:r>
-      <w:r>
-        <w:rPr>
-          <w:rFonts w:hint="eastAsia"/>
-          <w:lang w:val="en-US" w:eastAsia="zh-CN"/>
-        </w:rPr>
-        <w:t xml:space="preserve"> we will make new friends when we move to another city due to the requirement of our study or work. </w:t>
-      </w:r>
-      <w:r>
-        <w:rPr>
-          <w:rFonts w:hint="eastAsia"/>
-          <w:b/>
-          <w:bCs/>
-          <w:lang w:val="en-US" w:eastAsia="zh-CN"/>
-        </w:rPr>
-        <w:t>Therefore, some people argue that</w:t>
-      </w:r>
-      <w:r>
-        <w:rPr>
-          <w:rFonts w:hint="eastAsia"/>
-          <w:lang w:val="en-US" w:eastAsia="zh-CN"/>
-        </w:rPr>
-        <w:t xml:space="preserve"> make a new friend is of more importance than keep old friends because of the reality life demands. </w:t>
-      </w:r>
-      <w:r>
-        <w:rPr>
-          <w:rFonts w:hint="eastAsia"/>
-          <w:b/>
-          <w:bCs/>
-          <w:lang w:val="en-US" w:eastAsia="zh-CN"/>
-        </w:rPr>
-        <w:t>Another people stand at the opposite side, and view</w:t>
-      </w:r>
-      <w:r>
-        <w:rPr>
-          <w:rFonts w:hint="eastAsia"/>
-          <w:lang w:val="en-US" w:eastAsia="zh-CN"/>
-        </w:rPr>
-        <w:t xml:space="preserve"> their old friend relationship is more valuable. </w:t>
-      </w:r>
-      <w:r>
-        <w:rPr>
-          <w:rFonts w:hint="eastAsia"/>
-          <w:b/>
-          <w:bCs/>
-          <w:lang w:val="en-US" w:eastAsia="zh-CN"/>
-        </w:rPr>
-        <w:t>From my perspective, I firmly believe that keep in touch with old friends is definitely more important.</w:t>
-      </w:r>
-    </w:p>
-    <w:p>
-      <w:pPr>
-        <w:ind w:firstLine="420" w:firstLineChars="0"/>
-        <w:rPr>
-          <w:rFonts w:hint="eastAsia"/>
-          <w:lang w:val="en-US" w:eastAsia="zh-CN"/>
-        </w:rPr>
-      </w:pPr>
-      <w:r>
-        <w:rPr>
-          <w:rFonts w:hint="eastAsia"/>
-          <w:b/>
-          <w:bCs/>
-          <w:lang w:val="en-US" w:eastAsia="zh-CN"/>
-        </w:rPr>
-        <w:t>First of all,</w:t>
-      </w:r>
-      <w:r>
-        <w:rPr>
-          <w:rFonts w:hint="eastAsia"/>
-          <w:lang w:val="en-US" w:eastAsia="zh-CN"/>
-        </w:rPr>
-        <w:t xml:space="preserve"> </w:t>
-      </w:r>
-      <w:r>
-        <w:rPr>
-          <w:rFonts w:hint="eastAsia"/>
-          <w:b/>
-          <w:bCs/>
-          <w:lang w:val="en-US" w:eastAsia="zh-CN"/>
-        </w:rPr>
-        <w:t>the rapid development of the busy modern society leads to the difficulties for a person to slow down and start a new relationship</w:t>
-      </w:r>
-      <w:r>
-        <w:rPr>
-          <w:rFonts w:hint="eastAsia"/>
-          <w:lang w:val="en-US" w:eastAsia="zh-CN"/>
-        </w:rPr>
-        <w:t xml:space="preserve">. </w:t>
-      </w:r>
-      <w:r>
-        <w:rPr>
-          <w:rFonts w:hint="eastAsia"/>
-          <w:b/>
-          <w:bCs/>
-          <w:lang w:val="en-US" w:eastAsia="zh-CN"/>
-        </w:rPr>
-        <w:t xml:space="preserve">For example, </w:t>
-      </w:r>
-      <w:r>
-        <w:rPr>
-          <w:rFonts w:hint="eastAsia"/>
-          <w:lang w:val="en-US" w:eastAsia="zh-CN"/>
-        </w:rPr>
-        <w:t xml:space="preserve">a white-collar worker finished his/her work, what he/she really required is a quilt and soft sleep. </w:t>
-      </w:r>
-      <w:r>
-        <w:rPr>
-          <w:rFonts w:hint="eastAsia"/>
-          <w:b/>
-          <w:bCs/>
-          <w:lang w:val="en-US" w:eastAsia="zh-CN"/>
-        </w:rPr>
-        <w:t xml:space="preserve">In this way, </w:t>
-      </w:r>
-      <w:r>
-        <w:rPr>
-          <w:rFonts w:hint="eastAsia"/>
-          <w:lang w:val="en-US" w:eastAsia="zh-CN"/>
-        </w:rPr>
-        <w:t xml:space="preserve">people are isolated because of the busy world, therefore, it's not easy for us to have a date with new friends. </w:t>
-      </w:r>
-    </w:p>
-    <w:p>
-      <w:pPr>
-        <w:ind w:firstLine="420" w:firstLineChars="0"/>
-        <w:rPr>
-          <w:rFonts w:hint="eastAsia"/>
-          <w:lang w:val="en-US" w:eastAsia="zh-CN"/>
-        </w:rPr>
-      </w:pPr>
-      <w:r>
-        <w:rPr>
-          <w:rFonts w:hint="eastAsia"/>
-          <w:b/>
-          <w:bCs/>
-          <w:lang w:val="en-US" w:eastAsia="zh-CN"/>
-        </w:rPr>
-        <w:t>In the second place,</w:t>
-      </w:r>
-      <w:r>
-        <w:rPr>
-          <w:rFonts w:hint="eastAsia"/>
-          <w:lang w:val="en-US" w:eastAsia="zh-CN"/>
-        </w:rPr>
-        <w:t xml:space="preserve"> it\'s not difficult for us to keep connect with our old friends. </w:t>
-      </w:r>
-      <w:r>
-        <w:rPr>
-          <w:rFonts w:hint="eastAsia"/>
-          <w:b/>
-          <w:bCs/>
-          <w:lang w:val="en-US" w:eastAsia="zh-CN"/>
-        </w:rPr>
-        <w:t xml:space="preserve">With the rapid development of technology, we can send a message or give a videophone call to our friend whenever we want and wherever we are. </w:t>
-      </w:r>
-      <w:r>
-        <w:rPr>
-          <w:rFonts w:hint="eastAsia"/>
-          <w:lang w:val="en-US" w:eastAsia="zh-CN"/>
-        </w:rPr>
-        <w:t xml:space="preserve">For example, it doesn't matter if I am in china or the U.S. I can always contact with my friends by Wechat. </w:t>
-      </w:r>
-    </w:p>
-    <w:p>
-      <w:pPr>
-        <w:ind w:firstLine="420" w:firstLineChars="0"/>
-        <w:rPr>
-          <w:rFonts w:hint="eastAsia"/>
-          <w:lang w:val="en-US" w:eastAsia="zh-CN"/>
-        </w:rPr>
-      </w:pPr>
-      <w:r>
-        <w:rPr>
-          <w:rFonts w:hint="eastAsia"/>
-          <w:b/>
-          <w:bCs/>
-          <w:lang w:val="en-US" w:eastAsia="zh-CN"/>
-        </w:rPr>
-        <w:t>But at last, what I want to clarify is that I don't means</w:t>
-      </w:r>
-      <w:r>
-        <w:rPr>
-          <w:rFonts w:hint="eastAsia"/>
-          <w:lang w:val="en-US" w:eastAsia="zh-CN"/>
-        </w:rPr>
-        <w:t xml:space="preserve"> we don't need to make new friends. </w:t>
-      </w:r>
-      <w:r>
-        <w:rPr>
-          <w:rFonts w:hint="eastAsia"/>
-          <w:b/>
-          <w:bCs/>
-          <w:lang w:val="en-US" w:eastAsia="zh-CN"/>
-        </w:rPr>
-        <w:t xml:space="preserve">Admittedly, </w:t>
-      </w:r>
-      <w:r>
-        <w:rPr>
-          <w:rFonts w:hint="eastAsia"/>
-          <w:lang w:val="en-US" w:eastAsia="zh-CN"/>
-        </w:rPr>
-        <w:t xml:space="preserve">new friends also support us a lot. When we move to a new place and get alone, how luck we are if we meet a friend share the same interests with you. </w:t>
-      </w:r>
-      <w:r>
-        <w:rPr>
-          <w:rFonts w:hint="eastAsia"/>
-          <w:b/>
-          <w:bCs/>
-          <w:lang w:val="en-US" w:eastAsia="zh-CN"/>
-        </w:rPr>
-        <w:t>And definitely,</w:t>
-      </w:r>
-      <w:r>
-        <w:rPr>
-          <w:rFonts w:hint="eastAsia"/>
-          <w:lang w:val="en-US" w:eastAsia="zh-CN"/>
-        </w:rPr>
-        <w:t xml:space="preserve"> you will have a good time because of your same hobbies, and possibly establish a close relationship. </w:t>
-      </w:r>
-    </w:p>
-    <w:p>
-      <w:pPr>
-        <w:ind w:firstLine="420" w:firstLineChars="0"/>
-        <w:rPr>
-          <w:rFonts w:hint="eastAsia"/>
-          <w:lang w:val="en-US" w:eastAsia="zh-CN"/>
-        </w:rPr>
-      </w:pPr>
-      <w:r>
-        <w:rPr>
-          <w:rFonts w:hint="eastAsia"/>
-          <w:b/>
-          <w:bCs/>
-          <w:lang w:val="en-US" w:eastAsia="zh-CN"/>
-        </w:rPr>
-        <w:t>From what I have mentioned above, I certainly believe th</w:t>
-      </w:r>
-      <w:r>
-        <w:rPr>
-          <w:rFonts w:hint="eastAsia"/>
-          <w:b w:val="0"/>
-          <w:bCs w:val="0"/>
-          <w:lang w:val="en-US" w:eastAsia="zh-CN"/>
-        </w:rPr>
-        <w:t>at friendship take an extremely vital role of our life,</w:t>
-      </w:r>
-      <w:r>
-        <w:rPr>
-          <w:rFonts w:hint="eastAsia"/>
-          <w:lang w:val="en-US" w:eastAsia="zh-CN"/>
-        </w:rPr>
-        <w:t xml:space="preserve"> and keep connect with old friends is more important than start a new friendship.</w:t>
+      <w:r>
+        <w:rPr>
+          <w:rFonts w:ascii="Arial" w:hAnsi="Arial" w:eastAsia="Arial" w:cs="Arial"/>
+          <w:i w:val="0"/>
+          <w:caps w:val="0"/>
+          <w:color w:val="333333"/>
+          <w:spacing w:val="0"/>
+          <w:sz w:val="16"/>
+          <w:szCs w:val="16"/>
+          <w:shd w:val="clear" w:fill="FFFFFF"/>
+        </w:rPr>
+        <w:t>In conclusion, there may be more cars in the future than today, because cars will bring less negative effects on our life and more people will be available to them.</w:t>
       </w:r>
     </w:p>
     <w:p>
@@ -2222,7 +3364,55 @@
           <w:rFonts w:hint="eastAsia"/>
           <w:lang w:val="en-US" w:eastAsia="zh-CN"/>
         </w:rPr>
-        <w:t>however, nuclear plant serves as a double-edged sword, in other words, the advantages of nuclear plant coexist with its disadvantages.</w:t>
+        <w:t xml:space="preserve">however, </w:t>
+      </w:r>
+      <w:r>
+        <w:rPr>
+          <w:rFonts w:hint="eastAsia"/>
+          <w:b/>
+          <w:bCs/>
+          <w:lang w:val="en-US" w:eastAsia="zh-CN"/>
+        </w:rPr>
+        <w:t>nuclear plant serves as a double-edged sword, in other words,</w:t>
+      </w:r>
+      <w:r>
+        <w:rPr>
+          <w:rFonts w:hint="eastAsia"/>
+          <w:lang w:val="en-US" w:eastAsia="zh-CN"/>
+        </w:rPr>
+        <w:t xml:space="preserve"> </w:t>
+      </w:r>
+      <w:r>
+        <w:rPr>
+          <w:rFonts w:hint="eastAsia"/>
+          <w:b/>
+          <w:bCs/>
+          <w:lang w:val="en-US" w:eastAsia="zh-CN"/>
+        </w:rPr>
+        <w:t>the advantages of</w:t>
+      </w:r>
+      <w:r>
+        <w:rPr>
+          <w:rFonts w:hint="eastAsia"/>
+          <w:lang w:val="en-US" w:eastAsia="zh-CN"/>
+        </w:rPr>
+        <w:t xml:space="preserve"> nuclear plant</w:t>
+      </w:r>
+      <w:r>
+        <w:rPr>
+          <w:rFonts w:hint="eastAsia"/>
+          <w:b/>
+          <w:bCs/>
+          <w:lang w:val="en-US" w:eastAsia="zh-CN"/>
+        </w:rPr>
+        <w:t xml:space="preserve"> coexist with</w:t>
+      </w:r>
+      <w:r>
+        <w:rPr>
+          <w:rFonts w:hint="eastAsia"/>
+          <w:lang w:val="en-US" w:eastAsia="zh-CN"/>
+        </w:rPr>
+        <w:t xml:space="preserve"> its disadvantages.</w:t>
       </w:r>
     </w:p>
     <w:p>
@@ -2239,9 +3429,34 @@
       <w:r>
         <w:rPr>
           <w:rFonts w:hint="eastAsia"/>
-          <w:lang w:val="en-US" w:eastAsia="zh-CN"/>
-        </w:rPr>
-        <w:t>History is replete with evidence to demonstrate this point. A case of point has association with Albert Einstein in the realm of physics.</w:t>
+          <w:b/>
+          <w:bCs/>
+          <w:lang w:val="en-US" w:eastAsia="zh-CN"/>
+        </w:rPr>
+        <w:t>History is replete with evidence to demonstrate this point.</w:t>
+      </w:r>
+      <w:r>
+        <w:rPr>
+          <w:rFonts w:hint="eastAsia"/>
+          <w:lang w:val="en-US" w:eastAsia="zh-CN"/>
+        </w:rPr>
+        <w:t xml:space="preserve"> </w:t>
+      </w:r>
+      <w:r>
+        <w:rPr>
+          <w:rFonts w:hint="eastAsia"/>
+          <w:b/>
+          <w:bCs/>
+          <w:lang w:val="en-US" w:eastAsia="zh-CN"/>
+        </w:rPr>
+        <w:t>A case of point has association with</w:t>
+      </w:r>
+      <w:r>
+        <w:rPr>
+          <w:rFonts w:hint="eastAsia"/>
+          <w:lang w:val="en-US" w:eastAsia="zh-CN"/>
+        </w:rPr>
+        <w:t xml:space="preserve"> Albert Einstein in the realm of physics.</w:t>
       </w:r>
     </w:p>
     <w:p>
@@ -2252,15 +3467,26 @@
         </w:numPr>
         <w:rPr>
           <w:rFonts w:hint="default"/>
-          <w:lang w:val="en-US" w:eastAsia="zh-CN"/>
-        </w:rPr>
-      </w:pPr>
-      <w:r>
-        <w:rPr>
-          <w:rFonts w:hint="eastAsia"/>
-          <w:lang w:val="en-US" w:eastAsia="zh-CN"/>
-        </w:rPr>
-        <w:t>Undoubtedly, advertising gives rise to a multitude of positive and negative effects on consumers and the society as a whole in the foreseeable future.</w:t>
+          <w:b/>
+          <w:bCs/>
+          <w:lang w:val="en-US" w:eastAsia="zh-CN"/>
+        </w:rPr>
+      </w:pPr>
+      <w:r>
+        <w:rPr>
+          <w:rFonts w:hint="eastAsia"/>
+          <w:lang w:val="en-US" w:eastAsia="zh-CN"/>
+        </w:rPr>
+        <w:t xml:space="preserve">Undoubtedly, advertising </w:t>
+      </w:r>
+      <w:r>
+        <w:rPr>
+          <w:rFonts w:hint="eastAsia"/>
+          <w:b/>
+          <w:bCs/>
+          <w:lang w:val="en-US" w:eastAsia="zh-CN"/>
+        </w:rPr>
+        <w:t>gives rise to a multitude of positive and negative effects on consumers and the society as a whole in the foreseeable future.</w:t>
       </w:r>
     </w:p>
     <w:p>
@@ -2279,7 +3505,23 @@
           <w:rFonts w:hint="eastAsia"/>
           <w:lang w:val="en-US" w:eastAsia="zh-CN"/>
         </w:rPr>
-        <w:t>In summary, it is undeniable that in the past, air travel belonged to the few privileged richest due to its high prices.</w:t>
+        <w:t>In summary,</w:t>
+      </w:r>
+      <w:r>
+        <w:rPr>
+          <w:rFonts w:hint="eastAsia"/>
+          <w:b/>
+          <w:bCs/>
+          <w:lang w:val="en-US" w:eastAsia="zh-CN"/>
+        </w:rPr>
+        <w:t xml:space="preserve"> it is undeniable that</w:t>
+      </w:r>
+      <w:r>
+        <w:rPr>
+          <w:rFonts w:hint="eastAsia"/>
+          <w:lang w:val="en-US" w:eastAsia="zh-CN"/>
+        </w:rPr>
+        <w:t xml:space="preserve"> in the past, air travel belonged to the few privileged richest due to its high prices.</w:t>
       </w:r>
     </w:p>
     <w:p>
@@ -2296,9 +3538,219 @@
       <w:r>
         <w:rPr>
           <w:rFonts w:hint="eastAsia"/>
-          <w:lang w:val="en-US" w:eastAsia="zh-CN"/>
-        </w:rPr>
-        <w:t>However, some others hold that scientists take prominent position in the world due to their contribution and achievements.</w:t>
+          <w:b/>
+          <w:bCs/>
+          <w:lang w:val="en-US" w:eastAsia="zh-CN"/>
+        </w:rPr>
+        <w:t>However, some others hold that</w:t>
+      </w:r>
+      <w:r>
+        <w:rPr>
+          <w:rFonts w:hint="eastAsia"/>
+          <w:lang w:val="en-US" w:eastAsia="zh-CN"/>
+        </w:rPr>
+        <w:t xml:space="preserve"> scientists </w:t>
+      </w:r>
+      <w:r>
+        <w:rPr>
+          <w:rFonts w:hint="eastAsia"/>
+          <w:b/>
+          <w:bCs/>
+          <w:lang w:val="en-US" w:eastAsia="zh-CN"/>
+        </w:rPr>
+        <w:t>take prominent position in the world due to</w:t>
+      </w:r>
+      <w:r>
+        <w:rPr>
+          <w:rFonts w:hint="eastAsia"/>
+          <w:lang w:val="en-US" w:eastAsia="zh-CN"/>
+        </w:rPr>
+        <w:t xml:space="preserve"> their contribution and achievements.</w:t>
+      </w:r>
+    </w:p>
+    <w:p>
+      <w:pPr>
+        <w:numPr>
+          <w:ilvl w:val="0"/>
+          <w:numId w:val="2"/>
+        </w:numPr>
+        <w:rPr>
+          <w:rFonts w:hint="eastAsia"/>
+          <w:lang w:val="en-US" w:eastAsia="zh-CN"/>
+        </w:rPr>
+      </w:pPr>
+      <w:r>
+        <w:rPr>
+          <w:rFonts w:hint="eastAsia"/>
+          <w:lang w:val="en-US" w:eastAsia="zh-CN"/>
+        </w:rPr>
+        <w:t>It is not uncommon that airplane is increasingly popular when people choose to travel abroad or to some tourist attraction.</w:t>
+      </w:r>
+    </w:p>
+    <w:p>
+      <w:pPr>
+        <w:numPr>
+          <w:ilvl w:val="0"/>
+          <w:numId w:val="2"/>
+        </w:numPr>
+        <w:rPr>
+          <w:rFonts w:hint="eastAsia"/>
+          <w:lang w:val="en-US" w:eastAsia="zh-CN"/>
+        </w:rPr>
+      </w:pPr>
+      <w:r>
+        <w:rPr>
+          <w:rFonts w:hint="eastAsia"/>
+          <w:lang w:val="en-US" w:eastAsia="zh-CN"/>
+        </w:rPr>
+        <w:t>Among countless factors which directly or indirectly influence the proportion of male babies and female ones, there are several conspicuous factors as follows.</w:t>
+      </w:r>
+    </w:p>
+    <w:p>
+      <w:pPr>
+        <w:numPr>
+          <w:ilvl w:val="0"/>
+          <w:numId w:val="2"/>
+        </w:numPr>
+        <w:rPr>
+          <w:rFonts w:hint="eastAsia"/>
+          <w:lang w:val="en-US" w:eastAsia="zh-CN"/>
+        </w:rPr>
+      </w:pPr>
+      <w:r>
+        <w:rPr>
+          <w:rFonts w:hint="eastAsia"/>
+          <w:lang w:val="en-US" w:eastAsia="zh-CN"/>
+        </w:rPr>
+        <w:t>There is no consensus over which one is superior to another, but rather that both are indispensable to the development of our society.</w:t>
+      </w:r>
+    </w:p>
+    <w:p>
+      <w:pPr>
+        <w:numPr>
+          <w:ilvl w:val="0"/>
+          <w:numId w:val="2"/>
+        </w:numPr>
+        <w:rPr>
+          <w:rFonts w:hint="eastAsia"/>
+          <w:lang w:val="en-US" w:eastAsia="zh-CN"/>
+        </w:rPr>
+      </w:pPr>
+      <w:r>
+        <w:rPr>
+          <w:rFonts w:hint="eastAsia"/>
+          <w:lang w:val="en-US" w:eastAsia="zh-CN"/>
+        </w:rPr>
+        <w:t>Politician or scientist, who is more important is always an issue of considerable controversy.</w:t>
+      </w:r>
+    </w:p>
+    <w:p>
+      <w:pPr>
+        <w:numPr>
+          <w:ilvl w:val="0"/>
+          <w:numId w:val="2"/>
+        </w:numPr>
+        <w:rPr>
+          <w:rFonts w:hint="eastAsia"/>
+          <w:lang w:val="en-US" w:eastAsia="zh-CN"/>
+        </w:rPr>
+      </w:pPr>
+      <w:r>
+        <w:rPr>
+          <w:rFonts w:hint="eastAsia"/>
+          <w:lang w:val="en-US" w:eastAsia="zh-CN"/>
+        </w:rPr>
+        <w:t>Therefore, to narrow down the gap between the rich and poor, government should guarantee that people have equal assess to education opportunities.</w:t>
+      </w:r>
+    </w:p>
+    <w:p>
+      <w:pPr>
+        <w:numPr>
+          <w:ilvl w:val="0"/>
+          <w:numId w:val="2"/>
+        </w:numPr>
+        <w:rPr>
+          <w:rFonts w:hint="eastAsia"/>
+          <w:lang w:val="en-US" w:eastAsia="zh-CN"/>
+        </w:rPr>
+      </w:pPr>
+      <w:r>
+        <w:rPr>
+          <w:rFonts w:hint="eastAsia"/>
+          <w:lang w:val="en-US" w:eastAsia="zh-CN"/>
+        </w:rPr>
+        <w:t>Criticizing the advertising industry for its undesirable influence on consumer behaviors is not unlike eventually attacking the wisdom of market economy.</w:t>
+      </w:r>
+    </w:p>
+    <w:p>
+      <w:pPr>
+        <w:numPr>
+          <w:ilvl w:val="0"/>
+          <w:numId w:val="2"/>
+        </w:numPr>
+        <w:rPr>
+          <w:rFonts w:hint="eastAsia"/>
+          <w:lang w:val="en-US" w:eastAsia="zh-CN"/>
+        </w:rPr>
+      </w:pPr>
+      <w:r>
+        <w:rPr>
+          <w:rFonts w:hint="eastAsia"/>
+          <w:lang w:val="en-US" w:eastAsia="zh-CN"/>
+        </w:rPr>
+        <w:t>The dark side about advertisements is largely a myth mixed with human greed and selfishness.</w:t>
+      </w:r>
+    </w:p>
+    <w:p>
+      <w:pPr>
+        <w:numPr>
+          <w:ilvl w:val="0"/>
+          <w:numId w:val="2"/>
+        </w:numPr>
+        <w:rPr>
+          <w:rFonts w:hint="eastAsia"/>
+          <w:lang w:val="en-US" w:eastAsia="zh-CN"/>
+        </w:rPr>
+      </w:pPr>
+      <w:r>
+        <w:rPr>
+          <w:rFonts w:hint="eastAsia"/>
+          <w:lang w:val="en-US" w:eastAsia="zh-CN"/>
+        </w:rPr>
+        <w:t>On the other hand, the study of world history has contributed greatly to the mutual understanding and cooperation of world nations.</w:t>
+      </w:r>
+    </w:p>
+    <w:p>
+      <w:pPr>
+        <w:numPr>
+          <w:ilvl w:val="0"/>
+          <w:numId w:val="2"/>
+        </w:numPr>
+        <w:rPr>
+          <w:rFonts w:hint="eastAsia"/>
+          <w:lang w:val="en-US" w:eastAsia="zh-CN"/>
+        </w:rPr>
+      </w:pPr>
+      <w:r>
+        <w:rPr>
+          <w:rFonts w:hint="eastAsia"/>
+          <w:lang w:val="en-US" w:eastAsia="zh-CN"/>
+        </w:rPr>
+        <w:t>Specifically, more taxes should be levies against the wealthy people and these should be used in improving poor people</w:t>
+      </w:r>
+      <w:r>
+        <w:rPr>
+          <w:rFonts w:hint="default"/>
+          <w:lang w:val="en-US" w:eastAsia="zh-CN"/>
+        </w:rPr>
+        <w:t>’</w:t>
+      </w:r>
+      <w:r>
+        <w:rPr>
+          <w:rFonts w:hint="eastAsia"/>
+          <w:lang w:val="en-US" w:eastAsia="zh-CN"/>
+        </w:rPr>
+        <w:t>s living standard building public facilities and infrastructure.</w:t>
       </w:r>
     </w:p>
     <w:p>
@@ -2333,6 +3785,334 @@
           <w:lang w:val="en-US" w:eastAsia="zh-CN"/>
         </w:rPr>
         <w:t>Official 03 Task 2</w:t>
+      </w:r>
+    </w:p>
+    <w:p>
+      <w:pPr>
+        <w:widowControl w:val="0"/>
+        <w:numPr>
+          <w:ilvl w:val="0"/>
+          <w:numId w:val="0"/>
+        </w:numPr>
+        <w:jc w:val="both"/>
+        <w:rPr>
+          <w:rFonts w:hint="default"/>
+          <w:lang w:val="en-US" w:eastAsia="zh-CN"/>
+        </w:rPr>
+      </w:pPr>
+      <w:r>
+        <w:rPr>
+          <w:rFonts w:ascii="Arial" w:hAnsi="Arial" w:eastAsia="Arial" w:cs="Arial"/>
+          <w:i w:val="0"/>
+          <w:caps w:val="0"/>
+          <w:color w:val="333333"/>
+          <w:spacing w:val="0"/>
+          <w:sz w:val="19"/>
+          <w:szCs w:val="19"/>
+          <w:shd w:val="clear" w:fill="FFFFFF"/>
+        </w:rPr>
+        <w:t>Do you agree or disagree with the following statement?</w:t>
+      </w:r>
+      <w:r>
+        <w:rPr>
+          <w:rFonts w:hint="default" w:ascii="Arial" w:hAnsi="Arial" w:eastAsia="Arial" w:cs="Arial"/>
+          <w:i w:val="0"/>
+          <w:caps w:val="0"/>
+          <w:color w:val="333333"/>
+          <w:spacing w:val="0"/>
+          <w:sz w:val="19"/>
+          <w:szCs w:val="19"/>
+          <w:shd w:val="clear" w:fill="FFFFFF"/>
+        </w:rPr>
+        <w:br w:type="textWrapping"/>
+      </w:r>
+      <w:r>
+        <w:rPr>
+          <w:rFonts w:hint="default" w:ascii="Arial" w:hAnsi="Arial" w:eastAsia="Arial" w:cs="Arial"/>
+          <w:i w:val="0"/>
+          <w:caps w:val="0"/>
+          <w:color w:val="333333"/>
+          <w:spacing w:val="0"/>
+          <w:sz w:val="19"/>
+          <w:szCs w:val="19"/>
+          <w:shd w:val="clear" w:fill="FFFFFF"/>
+        </w:rPr>
+        <w:t>It is more important to keep your old friends than it is to make new friends.</w:t>
+      </w:r>
+      <w:r>
+        <w:rPr>
+          <w:rFonts w:hint="default" w:ascii="Arial" w:hAnsi="Arial" w:eastAsia="Arial" w:cs="Arial"/>
+          <w:i w:val="0"/>
+          <w:caps w:val="0"/>
+          <w:color w:val="333333"/>
+          <w:spacing w:val="0"/>
+          <w:sz w:val="19"/>
+          <w:szCs w:val="19"/>
+          <w:shd w:val="clear" w:fill="FFFFFF"/>
+        </w:rPr>
+        <w:br w:type="textWrapping"/>
+      </w:r>
+      <w:r>
+        <w:rPr>
+          <w:rFonts w:hint="default" w:ascii="Arial" w:hAnsi="Arial" w:eastAsia="Arial" w:cs="Arial"/>
+          <w:i w:val="0"/>
+          <w:caps w:val="0"/>
+          <w:color w:val="333333"/>
+          <w:spacing w:val="0"/>
+          <w:sz w:val="19"/>
+          <w:szCs w:val="19"/>
+          <w:shd w:val="clear" w:fill="FFFFFF"/>
+        </w:rPr>
+        <w:t>Use specific reasons and examples to support your answer.</w:t>
+      </w:r>
+    </w:p>
+    <w:p>
+      <w:pPr>
+        <w:widowControl w:val="0"/>
+        <w:numPr>
+          <w:ilvl w:val="0"/>
+          <w:numId w:val="0"/>
+        </w:numPr>
+        <w:jc w:val="both"/>
+        <w:rPr>
+          <w:rFonts w:hint="default" w:ascii="Arial" w:hAnsi="Arial" w:eastAsia="Arial" w:cs="Arial"/>
+          <w:i w:val="0"/>
+          <w:caps w:val="0"/>
+          <w:color w:val="666666"/>
+          <w:spacing w:val="0"/>
+          <w:sz w:val="16"/>
+          <w:szCs w:val="16"/>
+          <w:shd w:val="clear" w:fill="F6F8FA"/>
+        </w:rPr>
+      </w:pPr>
+      <w:r>
+        <w:rPr>
+          <w:rFonts w:ascii="Arial" w:hAnsi="Arial" w:eastAsia="Arial" w:cs="Arial"/>
+          <w:i w:val="0"/>
+          <w:caps w:val="0"/>
+          <w:color w:val="666666"/>
+          <w:spacing w:val="0"/>
+          <w:sz w:val="16"/>
+          <w:szCs w:val="16"/>
+          <w:shd w:val="clear" w:fill="F6F8FA"/>
+        </w:rPr>
+        <w:t>1, old friend, familiar, characteristics, new friend, might exploit you, e.g., my cousin</w:t>
+      </w:r>
+      <w:r>
+        <w:rPr>
+          <w:rFonts w:hint="default" w:ascii="Arial" w:hAnsi="Arial" w:eastAsia="Arial" w:cs="Arial"/>
+          <w:i w:val="0"/>
+          <w:caps w:val="0"/>
+          <w:color w:val="666666"/>
+          <w:spacing w:val="0"/>
+          <w:sz w:val="16"/>
+          <w:szCs w:val="16"/>
+          <w:shd w:val="clear" w:fill="F6F8FA"/>
+        </w:rPr>
+        <w:br w:type="textWrapping"/>
+      </w:r>
+      <w:r>
+        <w:rPr>
+          <w:rFonts w:hint="default" w:ascii="Arial" w:hAnsi="Arial" w:eastAsia="Arial" w:cs="Arial"/>
+          <w:i w:val="0"/>
+          <w:caps w:val="0"/>
+          <w:color w:val="666666"/>
+          <w:spacing w:val="0"/>
+          <w:sz w:val="16"/>
+          <w:szCs w:val="16"/>
+          <w:shd w:val="clear" w:fill="F6F8FA"/>
+        </w:rPr>
+        <w:t>2, old friend, can help you more when you are in trouble, e.g., my brother</w:t>
+      </w:r>
+      <w:r>
+        <w:rPr>
+          <w:rFonts w:hint="default" w:ascii="Arial" w:hAnsi="Arial" w:eastAsia="Arial" w:cs="Arial"/>
+          <w:i w:val="0"/>
+          <w:caps w:val="0"/>
+          <w:color w:val="666666"/>
+          <w:spacing w:val="0"/>
+          <w:sz w:val="16"/>
+          <w:szCs w:val="16"/>
+          <w:shd w:val="clear" w:fill="F6F8FA"/>
+        </w:rPr>
+        <w:br w:type="textWrapping"/>
+      </w:r>
+      <w:r>
+        <w:rPr>
+          <w:rFonts w:hint="default" w:ascii="Arial" w:hAnsi="Arial" w:eastAsia="Arial" w:cs="Arial"/>
+          <w:i w:val="0"/>
+          <w:caps w:val="0"/>
+          <w:color w:val="666666"/>
+          <w:spacing w:val="0"/>
+          <w:sz w:val="16"/>
+          <w:szCs w:val="16"/>
+          <w:shd w:val="clear" w:fill="F6F8FA"/>
+        </w:rPr>
+        <w:t>3, concern old friend, new friend can become old friend, your social network is unstable, no one can be trust for you, e.g., my sister.</w:t>
+      </w:r>
+    </w:p>
+    <w:p>
+      <w:pPr>
+        <w:widowControl w:val="0"/>
+        <w:numPr>
+          <w:ilvl w:val="0"/>
+          <w:numId w:val="0"/>
+        </w:numPr>
+        <w:jc w:val="both"/>
+        <w:rPr>
+          <w:rFonts w:hint="eastAsia" w:ascii="Arial" w:hAnsi="Arial" w:eastAsia="Arial" w:cs="Arial"/>
+          <w:i w:val="0"/>
+          <w:caps w:val="0"/>
+          <w:color w:val="666666"/>
+          <w:spacing w:val="0"/>
+          <w:sz w:val="16"/>
+          <w:szCs w:val="16"/>
+          <w:shd w:val="clear" w:fill="F6F8FA"/>
+          <w:lang w:val="en-US" w:eastAsia="zh-CN"/>
+        </w:rPr>
+      </w:pPr>
+    </w:p>
+    <w:p>
+      <w:pPr>
+        <w:widowControl w:val="0"/>
+        <w:numPr>
+          <w:ilvl w:val="0"/>
+          <w:numId w:val="3"/>
+        </w:numPr>
+        <w:jc w:val="both"/>
+        <w:rPr>
+          <w:rFonts w:hint="default" w:ascii="Arial" w:hAnsi="Arial" w:eastAsia="Arial" w:cs="Arial"/>
+          <w:i w:val="0"/>
+          <w:caps w:val="0"/>
+          <w:color w:val="666666"/>
+          <w:spacing w:val="0"/>
+          <w:sz w:val="16"/>
+          <w:szCs w:val="16"/>
+          <w:shd w:val="clear" w:fill="F6F8FA"/>
+          <w:lang w:val="en-US" w:eastAsia="zh-CN"/>
+        </w:rPr>
+      </w:pPr>
+      <w:r>
+        <w:rPr>
+          <w:rFonts w:ascii="Arial" w:hAnsi="Arial" w:eastAsia="Arial" w:cs="Arial"/>
+          <w:i w:val="0"/>
+          <w:caps w:val="0"/>
+          <w:color w:val="666666"/>
+          <w:spacing w:val="0"/>
+          <w:sz w:val="16"/>
+          <w:szCs w:val="16"/>
+          <w:shd w:val="clear" w:fill="F6F8FA"/>
+        </w:rPr>
+        <w:t>people are generally busy, and making new friends cost more time than keeping old friends</w:t>
+      </w:r>
+      <w:r>
+        <w:rPr>
+          <w:rFonts w:hint="default" w:ascii="Arial" w:hAnsi="Arial" w:eastAsia="Arial" w:cs="Arial"/>
+          <w:i w:val="0"/>
+          <w:caps w:val="0"/>
+          <w:color w:val="666666"/>
+          <w:spacing w:val="0"/>
+          <w:sz w:val="16"/>
+          <w:szCs w:val="16"/>
+          <w:shd w:val="clear" w:fill="F6F8FA"/>
+        </w:rPr>
+        <w:br w:type="textWrapping"/>
+      </w:r>
+      <w:r>
+        <w:rPr>
+          <w:rFonts w:hint="default" w:ascii="Arial" w:hAnsi="Arial" w:eastAsia="Arial" w:cs="Arial"/>
+          <w:i w:val="0"/>
+          <w:caps w:val="0"/>
+          <w:color w:val="666666"/>
+          <w:spacing w:val="0"/>
+          <w:sz w:val="16"/>
+          <w:szCs w:val="16"/>
+          <w:shd w:val="clear" w:fill="F6F8FA"/>
+        </w:rPr>
+        <w:t>b. people care about money, and keeping their old friends costs less money than making new friends.</w:t>
+      </w:r>
+      <w:r>
+        <w:rPr>
+          <w:rFonts w:hint="default" w:ascii="Arial" w:hAnsi="Arial" w:eastAsia="Arial" w:cs="Arial"/>
+          <w:i w:val="0"/>
+          <w:caps w:val="0"/>
+          <w:color w:val="666666"/>
+          <w:spacing w:val="0"/>
+          <w:sz w:val="16"/>
+          <w:szCs w:val="16"/>
+          <w:shd w:val="clear" w:fill="F6F8FA"/>
+        </w:rPr>
+        <w:br w:type="textWrapping"/>
+      </w:r>
+      <w:r>
+        <w:rPr>
+          <w:rFonts w:hint="default" w:ascii="Arial" w:hAnsi="Arial" w:eastAsia="Arial" w:cs="Arial"/>
+          <w:i w:val="0"/>
+          <w:caps w:val="0"/>
+          <w:color w:val="666666"/>
+          <w:spacing w:val="0"/>
+          <w:sz w:val="16"/>
+          <w:szCs w:val="16"/>
+          <w:shd w:val="clear" w:fill="F6F8FA"/>
+        </w:rPr>
+        <w:t>c. people want to have good reputation, but if they don&amp;#39;t value their old friends, they might gain bad reputation</w:t>
+      </w:r>
+    </w:p>
+    <w:p>
+      <w:pPr>
+        <w:pStyle w:val="4"/>
+        <w:bidi w:val="0"/>
+        <w:rPr>
+          <w:rFonts w:hint="default" w:ascii="Arial" w:hAnsi="Arial" w:eastAsia="Arial" w:cs="Arial"/>
+          <w:i w:val="0"/>
+          <w:caps w:val="0"/>
+          <w:color w:val="666666"/>
+          <w:spacing w:val="0"/>
+          <w:sz w:val="16"/>
+          <w:szCs w:val="16"/>
+          <w:shd w:val="clear" w:fill="F6F8FA"/>
+          <w:lang w:val="en-US" w:eastAsia="zh-CN"/>
+        </w:rPr>
+      </w:pPr>
+      <w:r>
+        <w:rPr>
+          <w:rFonts w:hint="eastAsia"/>
+          <w:lang w:val="en-US" w:eastAsia="zh-CN"/>
+        </w:rPr>
+        <w:t>Official 04 Task 2</w:t>
+      </w:r>
+    </w:p>
+    <w:p>
+      <w:pPr>
+        <w:widowControl w:val="0"/>
+        <w:numPr>
+          <w:ilvl w:val="0"/>
+          <w:numId w:val="4"/>
+        </w:numPr>
+        <w:jc w:val="both"/>
+        <w:rPr>
+          <w:rFonts w:ascii="Arial" w:hAnsi="Arial" w:eastAsia="Arial" w:cs="Arial"/>
+          <w:i w:val="0"/>
+          <w:caps w:val="0"/>
+          <w:color w:val="333333"/>
+          <w:spacing w:val="0"/>
+          <w:sz w:val="16"/>
+          <w:szCs w:val="16"/>
+          <w:shd w:val="clear" w:fill="FAFAFA"/>
+        </w:rPr>
+      </w:pPr>
+      <w:r>
+        <w:rPr>
+          <w:rFonts w:ascii="Arial" w:hAnsi="Arial" w:eastAsia="Arial" w:cs="Arial"/>
+          <w:i w:val="0"/>
+          <w:caps w:val="0"/>
+          <w:color w:val="333333"/>
+          <w:spacing w:val="0"/>
+          <w:sz w:val="16"/>
+          <w:szCs w:val="16"/>
+          <w:shd w:val="clear" w:fill="FAFAFA"/>
+        </w:rPr>
+        <w:t>居民收入的增加使更多的能够负担得起汽车； 2. 科技的发展有助于道路数量的提高和道路状况的改善，这些都有助于改善交通环境，让更多的人可以使用汽车；3. 虽然越来越多的汽车可能会造成空气污染问题，但是新技术的出现，例如电动汽车，将会帮助我们解决这些问题，从而允许人们拥有更多汽车。</w:t>
       </w:r>
     </w:p>
     <w:p>
@@ -2343,33 +4123,59 @@
         </w:numPr>
         <w:jc w:val="both"/>
         <w:rPr>
-          <w:rFonts w:hint="default"/>
-          <w:lang w:val="en-US" w:eastAsia="zh-CN"/>
-        </w:rPr>
-      </w:pPr>
-      <w:r>
-        <w:rPr>
-          <w:rFonts w:ascii="Arial" w:hAnsi="Arial" w:eastAsia="Arial" w:cs="Arial"/>
-          <w:i w:val="0"/>
-          <w:caps w:val="0"/>
-          <w:color w:val="333333"/>
-          <w:spacing w:val="0"/>
-          <w:sz w:val="19"/>
-          <w:szCs w:val="19"/>
-          <w:shd w:val="clear" w:fill="FFFFFF"/>
-        </w:rPr>
-        <w:t>Do you agree or disagree with the following statement?</w:t>
-      </w:r>
-      <w:r>
+          <w:rFonts w:ascii="Arial" w:hAnsi="Arial" w:eastAsia="Arial" w:cs="Arial"/>
+          <w:i w:val="0"/>
+          <w:caps w:val="0"/>
+          <w:color w:val="333333"/>
+          <w:spacing w:val="0"/>
+          <w:sz w:val="16"/>
+          <w:szCs w:val="16"/>
+          <w:shd w:val="clear" w:fill="FAFAFA"/>
+        </w:rPr>
+      </w:pPr>
+    </w:p>
+    <w:p>
+      <w:pPr>
+        <w:widowControl w:val="0"/>
+        <w:numPr>
+          <w:ilvl w:val="0"/>
+          <w:numId w:val="5"/>
+        </w:numPr>
+        <w:jc w:val="both"/>
         <w:rPr>
           <w:rFonts w:hint="default" w:ascii="Arial" w:hAnsi="Arial" w:eastAsia="Arial" w:cs="Arial"/>
           <w:i w:val="0"/>
           <w:caps w:val="0"/>
           <w:color w:val="333333"/>
           <w:spacing w:val="0"/>
-          <w:sz w:val="19"/>
-          <w:szCs w:val="19"/>
-          <w:shd w:val="clear" w:fill="FFFFFF"/>
+          <w:sz w:val="16"/>
+          <w:szCs w:val="16"/>
+          <w:shd w:val="clear" w:fill="FAFAFA"/>
+        </w:rPr>
+      </w:pPr>
+      <w:r>
+        <w:rPr>
+          <w:rFonts w:ascii="Arial" w:hAnsi="Arial" w:eastAsia="Arial" w:cs="Arial"/>
+          <w:i w:val="0"/>
+          <w:caps w:val="0"/>
+          <w:color w:val="333333"/>
+          <w:spacing w:val="0"/>
+          <w:sz w:val="16"/>
+          <w:szCs w:val="16"/>
+          <w:shd w:val="clear" w:fill="FAFAFA"/>
+        </w:rPr>
+        <w:t>the development of public transportation can reduce demands of private cars, and there will be more completed system of public transportation in twenty years</w:t>
+      </w:r>
+      <w:r>
+        <w:rPr>
+          <w:rFonts w:hint="default" w:ascii="Arial" w:hAnsi="Arial" w:eastAsia="Arial" w:cs="Arial"/>
+          <w:i w:val="0"/>
+          <w:caps w:val="0"/>
+          <w:color w:val="333333"/>
+          <w:spacing w:val="0"/>
+          <w:sz w:val="16"/>
+          <w:szCs w:val="16"/>
+          <w:shd w:val="clear" w:fill="FAFAFA"/>
         </w:rPr>
         <w:br w:type="textWrapping"/>
       </w:r>
@@ -2380,11 +4186,11 @@
           <w:caps w:val="0"/>
           <w:color w:val="333333"/>
           <w:spacing w:val="0"/>
-          <w:sz w:val="19"/>
-          <w:szCs w:val="19"/>
-          <w:shd w:val="clear" w:fill="FFFFFF"/>
-        </w:rPr>
-        <w:t>It is more important to keep your old friends than it is to make new friends.</w:t>
+          <w:sz w:val="16"/>
+          <w:szCs w:val="16"/>
+          <w:shd w:val="clear" w:fill="FAFAFA"/>
+        </w:rPr>
+        <w:t>b. people care about money, and the expense of cars and other related fee will go higher in the future</w:t>
       </w:r>
       <w:r>
         <w:rPr>
@@ -2393,9 +4199,9 @@
           <w:caps w:val="0"/>
           <w:color w:val="333333"/>
           <w:spacing w:val="0"/>
-          <w:sz w:val="19"/>
-          <w:szCs w:val="19"/>
-          <w:shd w:val="clear" w:fill="FFFFFF"/>
+          <w:sz w:val="16"/>
+          <w:szCs w:val="16"/>
+          <w:shd w:val="clear" w:fill="FAFAFA"/>
         </w:rPr>
         <w:br w:type="textWrapping"/>
       </w:r>
@@ -2406,11 +4212,11 @@
           <w:caps w:val="0"/>
           <w:color w:val="333333"/>
           <w:spacing w:val="0"/>
-          <w:sz w:val="19"/>
-          <w:szCs w:val="19"/>
-          <w:shd w:val="clear" w:fill="FFFFFF"/>
-        </w:rPr>
-        <w:t>Use specific reasons and examples to support your answer.</w:t>
+          <w:sz w:val="16"/>
+          <w:szCs w:val="16"/>
+          <w:shd w:val="clear" w:fill="FAFAFA"/>
+        </w:rPr>
+        <w:t>c. the thriving of online shopping can replace the demands of driving out, and there will be more online shops in 20 years</w:t>
       </w:r>
     </w:p>
     <w:p>
@@ -2424,78 +4230,14 @@
           <w:rFonts w:hint="default" w:ascii="Arial" w:hAnsi="Arial" w:eastAsia="Arial" w:cs="Arial"/>
           <w:i w:val="0"/>
           <w:caps w:val="0"/>
-          <w:color w:val="666666"/>
-          <w:spacing w:val="0"/>
-          <w:sz w:val="16"/>
-          <w:szCs w:val="16"/>
-          <w:shd w:val="clear" w:fill="F6F8FA"/>
-        </w:rPr>
-      </w:pPr>
-      <w:r>
-        <w:rPr>
-          <w:rFonts w:ascii="Arial" w:hAnsi="Arial" w:eastAsia="Arial" w:cs="Arial"/>
-          <w:i w:val="0"/>
-          <w:caps w:val="0"/>
-          <w:color w:val="666666"/>
-          <w:spacing w:val="0"/>
-          <w:sz w:val="16"/>
-          <w:szCs w:val="16"/>
-          <w:shd w:val="clear" w:fill="F6F8FA"/>
-        </w:rPr>
-        <w:t>1, old friend, familiar, characteristics, new friend, might exploit you, e.g., my cousin</w:t>
-      </w:r>
-      <w:r>
-        <w:rPr>
-          <w:rFonts w:hint="default" w:ascii="Arial" w:hAnsi="Arial" w:eastAsia="Arial" w:cs="Arial"/>
-          <w:i w:val="0"/>
-          <w:caps w:val="0"/>
-          <w:color w:val="666666"/>
-          <w:spacing w:val="0"/>
-          <w:sz w:val="16"/>
-          <w:szCs w:val="16"/>
-          <w:shd w:val="clear" w:fill="F6F8FA"/>
-        </w:rPr>
-        <w:br w:type="textWrapping"/>
-      </w:r>
-      <w:r>
-        <w:rPr>
-          <w:rFonts w:hint="default" w:ascii="Arial" w:hAnsi="Arial" w:eastAsia="Arial" w:cs="Arial"/>
-          <w:i w:val="0"/>
-          <w:caps w:val="0"/>
-          <w:color w:val="666666"/>
-          <w:spacing w:val="0"/>
-          <w:sz w:val="16"/>
-          <w:szCs w:val="16"/>
-          <w:shd w:val="clear" w:fill="F6F8FA"/>
-        </w:rPr>
-        <w:t>2, old friend, can help you more when you are in trouble, e.g., my brother</w:t>
-      </w:r>
-      <w:r>
-        <w:rPr>
-          <w:rFonts w:hint="default" w:ascii="Arial" w:hAnsi="Arial" w:eastAsia="Arial" w:cs="Arial"/>
-          <w:i w:val="0"/>
-          <w:caps w:val="0"/>
-          <w:color w:val="666666"/>
-          <w:spacing w:val="0"/>
-          <w:sz w:val="16"/>
-          <w:szCs w:val="16"/>
-          <w:shd w:val="clear" w:fill="F6F8FA"/>
-        </w:rPr>
-        <w:br w:type="textWrapping"/>
-      </w:r>
-      <w:r>
-        <w:rPr>
-          <w:rFonts w:hint="default" w:ascii="Arial" w:hAnsi="Arial" w:eastAsia="Arial" w:cs="Arial"/>
-          <w:i w:val="0"/>
-          <w:caps w:val="0"/>
-          <w:color w:val="666666"/>
-          <w:spacing w:val="0"/>
-          <w:sz w:val="16"/>
-          <w:szCs w:val="16"/>
-          <w:shd w:val="clear" w:fill="F6F8FA"/>
-        </w:rPr>
-        <w:t>3, concern old friend, new friend can become old friend, your social network is unstable, no one can be trust for you, e.g., my sister.</w:t>
-      </w:r>
+          <w:color w:val="333333"/>
+          <w:spacing w:val="0"/>
+          <w:sz w:val="16"/>
+          <w:szCs w:val="16"/>
+          <w:shd w:val="clear" w:fill="FAFAFA"/>
+          <w:lang w:val="en-US" w:eastAsia="zh-CN"/>
+        </w:rPr>
+      </w:pPr>
     </w:p>
     <w:p>
       <w:pPr>
@@ -2505,53 +4247,40 @@
         </w:numPr>
         <w:jc w:val="both"/>
         <w:rPr>
-          <w:rFonts w:hint="eastAsia" w:ascii="Arial" w:hAnsi="Arial" w:eastAsia="Arial" w:cs="Arial"/>
-          <w:i w:val="0"/>
-          <w:caps w:val="0"/>
-          <w:color w:val="666666"/>
-          <w:spacing w:val="0"/>
-          <w:sz w:val="16"/>
-          <w:szCs w:val="16"/>
-          <w:shd w:val="clear" w:fill="F6F8FA"/>
-          <w:lang w:val="en-US" w:eastAsia="zh-CN"/>
-        </w:rPr>
-      </w:pPr>
-    </w:p>
-    <w:p>
-      <w:pPr>
-        <w:widowControl w:val="0"/>
-        <w:numPr>
-          <w:numId w:val="0"/>
-        </w:numPr>
-        <w:jc w:val="both"/>
-        <w:rPr>
-          <w:rFonts w:hint="default"/>
-          <w:lang w:val="en-US" w:eastAsia="zh-CN"/>
-        </w:rPr>
-      </w:pPr>
-      <w:r>
-        <w:rPr>
-          <w:rFonts w:ascii="Arial" w:hAnsi="Arial" w:eastAsia="Arial" w:cs="Arial"/>
-          <w:i w:val="0"/>
-          <w:caps w:val="0"/>
-          <w:color w:val="666666"/>
-          <w:spacing w:val="0"/>
-          <w:sz w:val="16"/>
-          <w:szCs w:val="16"/>
-          <w:shd w:val="clear" w:fill="F6F8FA"/>
-        </w:rPr>
-        <w:t>a. people are generally busy, and making new friends cost more time than keeping old friends</w:t>
-      </w:r>
-      <w:r>
-        <w:rPr>
           <w:rFonts w:hint="default" w:ascii="Arial" w:hAnsi="Arial" w:eastAsia="Arial" w:cs="Arial"/>
           <w:i w:val="0"/>
           <w:caps w:val="0"/>
-          <w:color w:val="666666"/>
-          <w:spacing w:val="0"/>
-          <w:sz w:val="16"/>
-          <w:szCs w:val="16"/>
-          <w:shd w:val="clear" w:fill="F6F8FA"/>
+          <w:color w:val="333333"/>
+          <w:spacing w:val="0"/>
+          <w:sz w:val="16"/>
+          <w:szCs w:val="16"/>
+          <w:shd w:val="clear" w:fill="FAFAFA"/>
+          <w:lang w:val="en-US" w:eastAsia="zh-CN"/>
+        </w:rPr>
+      </w:pPr>
+      <w:r>
+        <w:rPr>
+          <w:rFonts w:ascii="Arial" w:hAnsi="Arial" w:eastAsia="Arial" w:cs="Arial"/>
+          <w:i w:val="0"/>
+          <w:caps w:val="0"/>
+          <w:color w:val="333333"/>
+          <w:spacing w:val="0"/>
+          <w:sz w:val="16"/>
+          <w:szCs w:val="16"/>
+          <w:shd w:val="clear" w:fill="FAFAFA"/>
+        </w:rPr>
+        <w:t>一会出现更high efficiency 的出行方式，人们为了图方便便宜，会抛弃汽车；</w:t>
+      </w:r>
+      <w:r>
+        <w:rPr>
+          <w:rFonts w:hint="default" w:ascii="Arial" w:hAnsi="Arial" w:eastAsia="Arial" w:cs="Arial"/>
+          <w:i w:val="0"/>
+          <w:caps w:val="0"/>
+          <w:color w:val="333333"/>
+          <w:spacing w:val="0"/>
+          <w:sz w:val="16"/>
+          <w:szCs w:val="16"/>
+          <w:shd w:val="clear" w:fill="FAFAFA"/>
         </w:rPr>
         <w:br w:type="textWrapping"/>
       </w:r>
@@ -2560,24 +4289,24 @@
           <w:rFonts w:hint="default" w:ascii="Arial" w:hAnsi="Arial" w:eastAsia="Arial" w:cs="Arial"/>
           <w:i w:val="0"/>
           <w:caps w:val="0"/>
-          <w:color w:val="666666"/>
-          <w:spacing w:val="0"/>
-          <w:sz w:val="16"/>
-          <w:szCs w:val="16"/>
-          <w:shd w:val="clear" w:fill="F6F8FA"/>
-        </w:rPr>
-        <w:t>b. people care about money, and keeping their old friends costs less money than making new friends.</w:t>
+          <w:color w:val="333333"/>
+          <w:spacing w:val="0"/>
+          <w:sz w:val="16"/>
+          <w:szCs w:val="16"/>
+          <w:shd w:val="clear" w:fill="FAFAFA"/>
+        </w:rPr>
+        <w:t>二因为科技的快速发展，会出现alternative，人们的选择多了就会减少汽车需求；</w:t>
       </w:r>
       <w:r>
         <w:rPr>
           <w:rFonts w:hint="default" w:ascii="Arial" w:hAnsi="Arial" w:eastAsia="Arial" w:cs="Arial"/>
           <w:i w:val="0"/>
           <w:caps w:val="0"/>
-          <w:color w:val="666666"/>
-          <w:spacing w:val="0"/>
-          <w:sz w:val="16"/>
-          <w:szCs w:val="16"/>
-          <w:shd w:val="clear" w:fill="F6F8FA"/>
+          <w:color w:val="333333"/>
+          <w:spacing w:val="0"/>
+          <w:sz w:val="16"/>
+          <w:szCs w:val="16"/>
+          <w:shd w:val="clear" w:fill="FAFAFA"/>
         </w:rPr>
         <w:br w:type="textWrapping"/>
       </w:r>
@@ -2586,13 +4315,13 @@
           <w:rFonts w:hint="default" w:ascii="Arial" w:hAnsi="Arial" w:eastAsia="Arial" w:cs="Arial"/>
           <w:i w:val="0"/>
           <w:caps w:val="0"/>
-          <w:color w:val="666666"/>
-          <w:spacing w:val="0"/>
-          <w:sz w:val="16"/>
-          <w:szCs w:val="16"/>
-          <w:shd w:val="clear" w:fill="F6F8FA"/>
-        </w:rPr>
-        <w:t>c. people want to have good reputation, but if they don&amp;#39;t value their old friends, they might gain bad reputation</w:t>
+          <w:color w:val="333333"/>
+          <w:spacing w:val="0"/>
+          <w:sz w:val="16"/>
+          <w:szCs w:val="16"/>
+          <w:shd w:val="clear" w:fill="FAFAFA"/>
+        </w:rPr>
+        <w:t>三就算汽车现在需求很大，但是它排放的废物造成global warming，这种不环保的出行方式会逐渐被淘汰</w:t>
       </w:r>
     </w:p>
     <w:sectPr>
@@ -2624,6 +4353,42 @@
     </w:lvl>
   </w:abstractNum>
   <w:abstractNum w:abstractNumId="1">
+    <w:nsid w:val="B6E3CF3B"/>
+    <w:multiLevelType w:val="singleLevel"/>
+    <w:tmpl w:val="B6E3CF3B"/>
+    <w:lvl w:ilvl="0" w:tentative="0">
+      <w:start w:val="1"/>
+      <w:numFmt w:val="lowerLetter"/>
+      <w:suff w:val="space"/>
+      <w:lvlText w:val="%1."/>
+      <w:lvlJc w:val="left"/>
+    </w:lvl>
+  </w:abstractNum>
+  <w:abstractNum w:abstractNumId="2">
+    <w:nsid w:val="08EC567F"/>
+    <w:multiLevelType w:val="singleLevel"/>
+    <w:tmpl w:val="08EC567F"/>
+    <w:lvl w:ilvl="0" w:tentative="0">
+      <w:start w:val="1"/>
+      <w:numFmt w:val="lowerLetter"/>
+      <w:suff w:val="space"/>
+      <w:lvlText w:val="%1."/>
+      <w:lvlJc w:val="left"/>
+    </w:lvl>
+  </w:abstractNum>
+  <w:abstractNum w:abstractNumId="3">
+    <w:nsid w:val="231E4DC6"/>
+    <w:multiLevelType w:val="singleLevel"/>
+    <w:tmpl w:val="231E4DC6"/>
+    <w:lvl w:ilvl="0" w:tentative="0">
+      <w:start w:val="1"/>
+      <w:numFmt w:val="decimal"/>
+      <w:suff w:val="space"/>
+      <w:lvlText w:val="%1."/>
+      <w:lvlJc w:val="left"/>
+    </w:lvl>
+  </w:abstractNum>
+  <w:abstractNum w:abstractNumId="4">
     <w:nsid w:val="4CC3497D"/>
     <w:multiLevelType w:val="singleLevel"/>
     <w:tmpl w:val="4CC3497D"/>
@@ -2640,10 +4405,19 @@
     </w:lvl>
   </w:abstractNum>
   <w:num w:numId="1">
-    <w:abstractNumId w:val="1"/>
+    <w:abstractNumId w:val="4"/>
   </w:num>
   <w:num w:numId="2">
     <w:abstractNumId w:val="0"/>
+  </w:num>
+  <w:num w:numId="3">
+    <w:abstractNumId w:val="1"/>
+  </w:num>
+  <w:num w:numId="4">
+    <w:abstractNumId w:val="3"/>
+  </w:num>
+  <w:num w:numId="5">
+    <w:abstractNumId w:val="2"/>
   </w:num>
 </w:numbering>
 </file>

</xml_diff>